<commit_message>
Updates on Intution behind Emotion Plot
</commit_message>
<xml_diff>
--- a/Writeup/Chapter 4 - Data Processing.docx
+++ b/Writeup/Chapter 4 - Data Processing.docx
@@ -11900,13 +11900,22 @@
     </w:p>
     <w:p>
       <w:pPr>
-        <w:spacing w:line="360" w:lineRule="auto"/>
-        <w:ind w:left="720" w:firstLine="720"/>
-        <w:jc w:val="both"/>
-        <w:rPr>
-          <w:rFonts w:ascii="Times New Roman" w:hAnsi="Times New Roman" w:cs="Times New Roman"/>
+        <w:rPr>
+          <w:rFonts w:ascii="Times New Roman" w:hAnsi="Times New Roman" w:cs="Times New Roman"/>
+          <w:b/>
+          <w:bCs/>
+          <w:u w:val="single"/>
         </w:rPr>
       </w:pPr>
+      <w:r>
+        <w:rPr>
+          <w:rFonts w:ascii="Times New Roman" w:hAnsi="Times New Roman" w:cs="Times New Roman"/>
+          <w:b/>
+          <w:bCs/>
+          <w:u w:val="single"/>
+        </w:rPr>
+        <w:br w:type="page"/>
+      </w:r>
     </w:p>
     <w:p>
       <w:pPr>
@@ -11931,6 +11940,7 @@
           <w:bCs/>
           <w:u w:val="single"/>
         </w:rPr>
+        <w:lastRenderedPageBreak/>
         <w:t xml:space="preserve">Finding optimal dataset for modelling </w:t>
       </w:r>
     </w:p>
@@ -11947,7 +11957,6 @@
         <w:rPr>
           <w:rFonts w:ascii="Times New Roman" w:hAnsi="Times New Roman" w:cs="Times New Roman"/>
         </w:rPr>
-        <w:lastRenderedPageBreak/>
         <w:t xml:space="preserve">Each generated dataset is then used to build classification model using AdaBoost. Grid Search method is used to determine initial set of optimal </w:t>
       </w:r>
       <w:r>
@@ -11962,22 +11971,12 @@
         </w:rPr>
         <w:t xml:space="preserve"> following list of parameters and values:</w:t>
       </w:r>
-    </w:p>
-    <w:p>
-      <w:pPr>
-        <w:pStyle w:val="ListParagraph"/>
-        <w:numPr>
-          <w:ilvl w:val="0"/>
-          <w:numId w:val="1"/>
-        </w:numPr>
-        <w:spacing w:line="360" w:lineRule="auto"/>
-        <w:ind w:left="1440"/>
-        <w:contextualSpacing w:val="0"/>
-        <w:jc w:val="both"/>
-        <w:rPr>
-          <w:rFonts w:ascii="Times New Roman" w:hAnsi="Times New Roman" w:cs="Times New Roman"/>
-        </w:rPr>
-      </w:pPr>
+      <w:r>
+        <w:rPr>
+          <w:rFonts w:ascii="Times New Roman" w:hAnsi="Times New Roman" w:cs="Times New Roman"/>
+        </w:rPr>
+        <w:t xml:space="preserve"> </w:t>
+      </w:r>
       <w:r>
         <w:rPr>
           <w:rFonts w:ascii="Times New Roman" w:hAnsi="Times New Roman" w:cs="Times New Roman"/>
@@ -11988,7 +11987,13 @@
         <w:rPr>
           <w:rFonts w:ascii="Times New Roman" w:hAnsi="Times New Roman" w:cs="Times New Roman"/>
         </w:rPr>
-        <w:t>rate:</w:t>
+        <w:t>rate</w:t>
+      </w:r>
+      <w:r>
+        <w:rPr>
+          <w:rFonts w:ascii="Times New Roman" w:hAnsi="Times New Roman" w:cs="Times New Roman"/>
+        </w:rPr>
+        <w:t xml:space="preserve"> =</w:t>
       </w:r>
       <w:r>
         <w:rPr>
@@ -11996,22 +12001,12 @@
         </w:rPr>
         <w:t xml:space="preserve"> [0.01,0.05,0.1,0.2,0.3]</w:t>
       </w:r>
-    </w:p>
-    <w:p>
-      <w:pPr>
-        <w:pStyle w:val="ListParagraph"/>
-        <w:numPr>
-          <w:ilvl w:val="0"/>
-          <w:numId w:val="1"/>
-        </w:numPr>
-        <w:spacing w:line="360" w:lineRule="auto"/>
-        <w:ind w:left="1440"/>
-        <w:contextualSpacing w:val="0"/>
-        <w:jc w:val="both"/>
-        <w:rPr>
-          <w:rFonts w:ascii="Times New Roman" w:hAnsi="Times New Roman" w:cs="Times New Roman"/>
-        </w:rPr>
-      </w:pPr>
+      <w:r>
+        <w:rPr>
+          <w:rFonts w:ascii="Times New Roman" w:hAnsi="Times New Roman" w:cs="Times New Roman"/>
+        </w:rPr>
+        <w:t xml:space="preserve"> and </w:t>
+      </w:r>
       <w:proofErr w:type="spellStart"/>
       <w:r>
         <w:rPr>
@@ -12026,16 +12021,18 @@
         </w:rPr>
         <w:t>: [100,200,500,800,1000,1500]</w:t>
       </w:r>
-    </w:p>
-    <w:p>
-      <w:pPr>
-        <w:spacing w:line="360" w:lineRule="auto"/>
-        <w:ind w:left="720"/>
-        <w:jc w:val="both"/>
-        <w:rPr>
-          <w:rFonts w:ascii="Times New Roman" w:hAnsi="Times New Roman" w:cs="Times New Roman"/>
-        </w:rPr>
-      </w:pPr>
+      <w:r>
+        <w:rPr>
+          <w:rFonts w:ascii="Times New Roman" w:hAnsi="Times New Roman" w:cs="Times New Roman"/>
+        </w:rPr>
+        <w:t>.</w:t>
+      </w:r>
+      <w:r>
+        <w:rPr>
+          <w:rFonts w:ascii="Times New Roman" w:hAnsi="Times New Roman" w:cs="Times New Roman"/>
+        </w:rPr>
+        <w:t xml:space="preserve"> </w:t>
+      </w:r>
       <w:r>
         <w:rPr>
           <w:rFonts w:ascii="Times New Roman" w:hAnsi="Times New Roman" w:cs="Times New Roman"/>
@@ -12545,7 +12542,6 @@
                 <w:u w:val="single"/>
               </w:rPr>
             </w:pPr>
-            <w:proofErr w:type="spellStart"/>
             <w:r>
               <w:rPr>
                 <w:rFonts w:ascii="Times New Roman" w:eastAsia="Times New Roman" w:hAnsi="Times New Roman" w:cs="Times New Roman"/>
@@ -12558,7 +12554,6 @@
               </w:rPr>
               <w:t>rate</w:t>
             </w:r>
-            <w:proofErr w:type="spellEnd"/>
           </w:p>
         </w:tc>
         <w:tc>
@@ -24004,37 +23999,13 @@
         <w:rPr>
           <w:rFonts w:ascii="Times New Roman" w:hAnsi="Times New Roman" w:cs="Times New Roman"/>
         </w:rPr>
-        <w:t>while determining optimal parameters for AdaBoost model</w:t>
-      </w:r>
-      <w:r>
-        <w:rPr>
-          <w:rFonts w:ascii="Times New Roman" w:hAnsi="Times New Roman" w:cs="Times New Roman"/>
-        </w:rPr>
-        <w:t>,</w:t>
-      </w:r>
-      <w:r>
-        <w:rPr>
-          <w:rFonts w:ascii="Times New Roman" w:hAnsi="Times New Roman" w:cs="Times New Roman"/>
-        </w:rPr>
-        <w:t xml:space="preserve"> when the underlying </w:t>
-      </w:r>
-      <w:r>
-        <w:rPr>
-          <w:rFonts w:ascii="Times New Roman" w:hAnsi="Times New Roman" w:cs="Times New Roman"/>
-        </w:rPr>
-        <w:t xml:space="preserve">dataset is augmented </w:t>
-      </w:r>
-      <w:r>
-        <w:rPr>
-          <w:rFonts w:ascii="Times New Roman" w:hAnsi="Times New Roman" w:cs="Times New Roman"/>
-        </w:rPr>
-        <w:t xml:space="preserve">(with 5 second window samples) </w:t>
-      </w:r>
-      <w:r>
-        <w:rPr>
-          <w:rFonts w:ascii="Times New Roman" w:hAnsi="Times New Roman" w:cs="Times New Roman"/>
-        </w:rPr>
-        <w:t xml:space="preserve">in comparison with non-augmented dataset </w:t>
+        <w:t xml:space="preserve">while determining optimal parameters for AdaBoost model, when the underlying </w:t>
+      </w:r>
+      <w:r>
+        <w:rPr>
+          <w:rFonts w:ascii="Times New Roman" w:hAnsi="Times New Roman" w:cs="Times New Roman"/>
+        </w:rPr>
+        <w:t xml:space="preserve">dataset is augmented (with 5 second window samples) in comparison with non-augmented dataset </w:t>
       </w:r>
       <w:r>
         <w:rPr>
@@ -24193,26 +24164,46 @@
         <w:rPr>
           <w:rFonts w:ascii="Times New Roman" w:hAnsi="Times New Roman" w:cs="Times New Roman"/>
         </w:rPr>
-        <w:t xml:space="preserve">while </w:t>
-      </w:r>
-      <w:r>
-        <w:rPr>
-          <w:rFonts w:ascii="Times New Roman" w:hAnsi="Times New Roman" w:cs="Times New Roman"/>
-        </w:rPr>
-        <w:t>determin</w:t>
-      </w:r>
-      <w:r>
-        <w:rPr>
-          <w:rFonts w:ascii="Times New Roman" w:hAnsi="Times New Roman" w:cs="Times New Roman"/>
-        </w:rPr>
-        <w:t xml:space="preserve">ing optimal parameters </w:t>
-      </w:r>
-      <w:r>
-        <w:rPr>
-          <w:rFonts w:ascii="Times New Roman" w:hAnsi="Times New Roman" w:cs="Times New Roman"/>
-        </w:rPr>
-        <w:t>for AdaBoost model</w:t>
-      </w:r>
+        <w:t xml:space="preserve">while determining optimal parameters for AdaBoost model </w:t>
+      </w:r>
+      <w:r>
+        <w:rPr>
+          <w:rFonts w:ascii="Times New Roman" w:hAnsi="Times New Roman" w:cs="Times New Roman"/>
+        </w:rPr>
+        <w:t xml:space="preserve">when the </w:t>
+      </w:r>
+      <w:r>
+        <w:rPr>
+          <w:rFonts w:ascii="Times New Roman" w:hAnsi="Times New Roman" w:cs="Times New Roman"/>
+        </w:rPr>
+        <w:t xml:space="preserve">underlying </w:t>
+      </w:r>
+      <w:r>
+        <w:rPr>
+          <w:rFonts w:ascii="Times New Roman" w:hAnsi="Times New Roman" w:cs="Times New Roman"/>
+        </w:rPr>
+        <w:t xml:space="preserve">dataset </w:t>
+      </w:r>
+      <w:r>
+        <w:rPr>
+          <w:rFonts w:ascii="Times New Roman" w:hAnsi="Times New Roman" w:cs="Times New Roman"/>
+        </w:rPr>
+        <w:t xml:space="preserve">used </w:t>
+      </w:r>
+      <w:r>
+        <w:rPr>
+          <w:rFonts w:ascii="Times New Roman" w:hAnsi="Times New Roman" w:cs="Times New Roman"/>
+        </w:rPr>
+        <w:t>is outlier treated. Kruskal-</w:t>
+      </w:r>
+      <w:proofErr w:type="gramStart"/>
+      <w:r>
+        <w:rPr>
+          <w:rFonts w:ascii="Times New Roman" w:hAnsi="Times New Roman" w:cs="Times New Roman"/>
+        </w:rPr>
+        <w:t>Wallis</w:t>
+      </w:r>
+      <w:proofErr w:type="gramEnd"/>
       <w:r>
         <w:rPr>
           <w:rFonts w:ascii="Times New Roman" w:hAnsi="Times New Roman" w:cs="Times New Roman"/>
@@ -24223,50 +24214,6 @@
         <w:rPr>
           <w:rFonts w:ascii="Times New Roman" w:hAnsi="Times New Roman" w:cs="Times New Roman"/>
         </w:rPr>
-        <w:t xml:space="preserve">when the </w:t>
-      </w:r>
-      <w:r>
-        <w:rPr>
-          <w:rFonts w:ascii="Times New Roman" w:hAnsi="Times New Roman" w:cs="Times New Roman"/>
-        </w:rPr>
-        <w:t xml:space="preserve">underlying </w:t>
-      </w:r>
-      <w:r>
-        <w:rPr>
-          <w:rFonts w:ascii="Times New Roman" w:hAnsi="Times New Roman" w:cs="Times New Roman"/>
-        </w:rPr>
-        <w:t xml:space="preserve">dataset </w:t>
-      </w:r>
-      <w:r>
-        <w:rPr>
-          <w:rFonts w:ascii="Times New Roman" w:hAnsi="Times New Roman" w:cs="Times New Roman"/>
-        </w:rPr>
-        <w:t xml:space="preserve">used </w:t>
-      </w:r>
-      <w:r>
-        <w:rPr>
-          <w:rFonts w:ascii="Times New Roman" w:hAnsi="Times New Roman" w:cs="Times New Roman"/>
-        </w:rPr>
-        <w:t>is outlier treated. Kruskal-</w:t>
-      </w:r>
-      <w:proofErr w:type="gramStart"/>
-      <w:r>
-        <w:rPr>
-          <w:rFonts w:ascii="Times New Roman" w:hAnsi="Times New Roman" w:cs="Times New Roman"/>
-        </w:rPr>
-        <w:t>Wallis</w:t>
-      </w:r>
-      <w:proofErr w:type="gramEnd"/>
-      <w:r>
-        <w:rPr>
-          <w:rFonts w:ascii="Times New Roman" w:hAnsi="Times New Roman" w:cs="Times New Roman"/>
-        </w:rPr>
-        <w:t xml:space="preserve"> </w:t>
-      </w:r>
-      <w:r>
-        <w:rPr>
-          <w:rFonts w:ascii="Times New Roman" w:hAnsi="Times New Roman" w:cs="Times New Roman"/>
-        </w:rPr>
         <w:t xml:space="preserve">rank sum test </w:t>
       </w:r>
       <w:r>
@@ -24285,19 +24232,7 @@
         <w:rPr>
           <w:rFonts w:ascii="Times New Roman" w:hAnsi="Times New Roman" w:cs="Times New Roman"/>
         </w:rPr>
-        <w:t xml:space="preserve"> (1) = </w:t>
-      </w:r>
-      <w:r>
-        <w:rPr>
-          <w:rFonts w:ascii="Times New Roman" w:hAnsi="Times New Roman" w:cs="Times New Roman"/>
-        </w:rPr>
-        <w:t>5.85</w:t>
-      </w:r>
-      <w:r>
-        <w:rPr>
-          <w:rFonts w:ascii="Times New Roman" w:hAnsi="Times New Roman" w:cs="Times New Roman"/>
-        </w:rPr>
-        <w:t xml:space="preserve">, </w:t>
+        <w:t xml:space="preserve"> (1) = 5.85, </w:t>
       </w:r>
       <w:r>
         <w:rPr>
@@ -24311,31 +24246,7 @@
         <w:rPr>
           <w:rFonts w:ascii="Times New Roman" w:hAnsi="Times New Roman" w:cs="Times New Roman"/>
         </w:rPr>
-        <w:t xml:space="preserve"> </w:t>
-      </w:r>
-      <w:r>
-        <w:rPr>
-          <w:rFonts w:ascii="Times New Roman" w:hAnsi="Times New Roman" w:cs="Times New Roman"/>
-        </w:rPr>
-        <w:t>=</w:t>
-      </w:r>
-      <w:r>
-        <w:rPr>
-          <w:rFonts w:ascii="Times New Roman" w:hAnsi="Times New Roman" w:cs="Times New Roman"/>
-        </w:rPr>
-        <w:t>0.0</w:t>
-      </w:r>
-      <w:r>
-        <w:rPr>
-          <w:rFonts w:ascii="Times New Roman" w:hAnsi="Times New Roman" w:cs="Times New Roman"/>
-        </w:rPr>
-        <w:t>16</w:t>
-      </w:r>
-      <w:r>
-        <w:rPr>
-          <w:rFonts w:ascii="Times New Roman" w:hAnsi="Times New Roman" w:cs="Times New Roman"/>
-        </w:rPr>
-        <w:t xml:space="preserve">, </w:t>
+        <w:t xml:space="preserve"> =0.016, </w:t>
       </w:r>
       <w:r>
         <w:rPr>
@@ -24349,13 +24260,7 @@
         <w:rPr>
           <w:rFonts w:ascii="Times New Roman" w:hAnsi="Times New Roman" w:cs="Times New Roman"/>
         </w:rPr>
-        <w:t>=</w:t>
-      </w:r>
-      <w:r>
-        <w:rPr>
-          <w:rFonts w:ascii="Times New Roman" w:hAnsi="Times New Roman" w:cs="Times New Roman"/>
-        </w:rPr>
-        <w:t xml:space="preserve">0.6. </w:t>
+        <w:t xml:space="preserve">=0.6. </w:t>
       </w:r>
       <w:r>
         <w:rPr>
@@ -24511,19 +24416,7 @@
         <w:rPr>
           <w:rFonts w:ascii="Times New Roman" w:hAnsi="Times New Roman" w:cs="Times New Roman"/>
         </w:rPr>
-        <w:t xml:space="preserve"> (1) = </w:t>
-      </w:r>
-      <w:r>
-        <w:rPr>
-          <w:rFonts w:ascii="Times New Roman" w:hAnsi="Times New Roman" w:cs="Times New Roman"/>
-        </w:rPr>
-        <w:t>0.173</w:t>
-      </w:r>
-      <w:r>
-        <w:rPr>
-          <w:rFonts w:ascii="Times New Roman" w:hAnsi="Times New Roman" w:cs="Times New Roman"/>
-        </w:rPr>
-        <w:t xml:space="preserve">, </w:t>
+        <w:t xml:space="preserve"> (1) = 0.173, </w:t>
       </w:r>
       <w:r>
         <w:rPr>
@@ -24537,25 +24430,7 @@
         <w:rPr>
           <w:rFonts w:ascii="Times New Roman" w:hAnsi="Times New Roman" w:cs="Times New Roman"/>
         </w:rPr>
-        <w:t xml:space="preserve"> </w:t>
-      </w:r>
-      <w:r>
-        <w:rPr>
-          <w:rFonts w:ascii="Times New Roman" w:hAnsi="Times New Roman" w:cs="Times New Roman"/>
-        </w:rPr>
-        <w:t>=</w:t>
-      </w:r>
-      <w:r>
-        <w:rPr>
-          <w:rFonts w:ascii="Times New Roman" w:hAnsi="Times New Roman" w:cs="Times New Roman"/>
-        </w:rPr>
-        <w:t>0.6</w:t>
-      </w:r>
-      <w:r>
-        <w:rPr>
-          <w:rFonts w:ascii="Times New Roman" w:hAnsi="Times New Roman" w:cs="Times New Roman"/>
-        </w:rPr>
-        <w:t>78, indicating that the these features may be excluded from the corpus to be used for constructing MER model</w:t>
+        <w:t xml:space="preserve"> =0.678, indicating that the these features may be excluded from the corpus to be used for constructing MER model</w:t>
       </w:r>
     </w:p>
     <w:p>
@@ -24608,25 +24483,7 @@
         <w:rPr>
           <w:rFonts w:ascii="Times New Roman" w:hAnsi="Times New Roman" w:cs="Times New Roman"/>
         </w:rPr>
-        <w:t xml:space="preserve">performing Hilbert Transform of the sound signal </w:t>
-      </w:r>
-      <w:r>
-        <w:rPr>
-          <w:rFonts w:ascii="Times New Roman" w:hAnsi="Times New Roman" w:cs="Times New Roman"/>
-        </w:rPr>
-        <w:t>have no effect on either accuracy or optimal parameter determination</w:t>
-      </w:r>
-      <w:r>
-        <w:rPr>
-          <w:rFonts w:ascii="Times New Roman" w:hAnsi="Times New Roman" w:cs="Times New Roman"/>
-        </w:rPr>
-        <w:t xml:space="preserve"> for AdaBoost model;</w:t>
-      </w:r>
-      <w:r>
-        <w:rPr>
-          <w:rFonts w:ascii="Times New Roman" w:hAnsi="Times New Roman" w:cs="Times New Roman"/>
-        </w:rPr>
-        <w:t xml:space="preserve"> </w:t>
+        <w:t xml:space="preserve">performing Hilbert Transform of the sound signal have no effect on either accuracy or optimal parameter determination for AdaBoost model; </w:t>
       </w:r>
       <w:r>
         <w:rPr>
@@ -24729,13 +24586,7 @@
         <w:rPr>
           <w:rFonts w:ascii="Times New Roman" w:hAnsi="Times New Roman" w:cs="Times New Roman"/>
         </w:rPr>
-        <w:t xml:space="preserve">rank sum test </w:t>
-      </w:r>
-      <w:r>
-        <w:rPr>
-          <w:rFonts w:ascii="Times New Roman" w:hAnsi="Times New Roman" w:cs="Times New Roman"/>
-        </w:rPr>
-        <w:t xml:space="preserve">also </w:t>
+        <w:t xml:space="preserve">rank sum test also </w:t>
       </w:r>
       <w:r>
         <w:rPr>
@@ -24766,13 +24617,7 @@
         <w:rPr>
           <w:rFonts w:ascii="Times New Roman" w:hAnsi="Times New Roman" w:cs="Times New Roman"/>
         </w:rPr>
-        <w:t xml:space="preserve"> above </w:t>
-      </w:r>
-      <w:r>
-        <w:rPr>
-          <w:rFonts w:ascii="Times New Roman" w:hAnsi="Times New Roman" w:cs="Times New Roman"/>
-        </w:rPr>
-        <w:t xml:space="preserve">no effect on either accuracy or optimal parameter determination for AdaBoost model; </w:t>
+        <w:t xml:space="preserve"> above no effect on either accuracy or optimal parameter determination for AdaBoost model; </w:t>
       </w:r>
       <w:r>
         <w:rPr>
@@ -24784,19 +24629,7 @@
         <w:rPr>
           <w:rFonts w:ascii="Times New Roman" w:hAnsi="Times New Roman" w:cs="Times New Roman"/>
         </w:rPr>
-        <w:t xml:space="preserve"> (1) = </w:t>
-      </w:r>
-      <w:r>
-        <w:rPr>
-          <w:rFonts w:ascii="Times New Roman" w:hAnsi="Times New Roman" w:cs="Times New Roman"/>
-        </w:rPr>
-        <w:t>0</w:t>
-      </w:r>
-      <w:r>
-        <w:rPr>
-          <w:rFonts w:ascii="Times New Roman" w:hAnsi="Times New Roman" w:cs="Times New Roman"/>
-        </w:rPr>
-        <w:t xml:space="preserve">, </w:t>
+        <w:t xml:space="preserve"> (1) = 0, </w:t>
       </w:r>
       <w:r>
         <w:rPr>
@@ -24810,43 +24643,7 @@
         <w:rPr>
           <w:rFonts w:ascii="Times New Roman" w:hAnsi="Times New Roman" w:cs="Times New Roman"/>
         </w:rPr>
-        <w:t xml:space="preserve"> =</w:t>
-      </w:r>
-      <w:r>
-        <w:rPr>
-          <w:rFonts w:ascii="Times New Roman" w:hAnsi="Times New Roman" w:cs="Times New Roman"/>
-        </w:rPr>
-        <w:t>1</w:t>
-      </w:r>
-      <w:r>
-        <w:rPr>
-          <w:rFonts w:ascii="Times New Roman" w:hAnsi="Times New Roman" w:cs="Times New Roman"/>
-        </w:rPr>
-        <w:t xml:space="preserve">, indicating that the features </w:t>
-      </w:r>
-      <w:r>
-        <w:rPr>
-          <w:rFonts w:ascii="Times New Roman" w:hAnsi="Times New Roman" w:cs="Times New Roman"/>
-        </w:rPr>
-        <w:t xml:space="preserve">included in the dataset </w:t>
-      </w:r>
-      <w:r>
-        <w:rPr>
-          <w:rFonts w:ascii="Times New Roman" w:hAnsi="Times New Roman" w:cs="Times New Roman"/>
-        </w:rPr>
-        <w:t xml:space="preserve">may </w:t>
-      </w:r>
-      <w:r>
-        <w:rPr>
-          <w:rFonts w:ascii="Times New Roman" w:hAnsi="Times New Roman" w:cs="Times New Roman"/>
-        </w:rPr>
-        <w:t xml:space="preserve">not be scaled while </w:t>
-      </w:r>
-      <w:r>
-        <w:rPr>
-          <w:rFonts w:ascii="Times New Roman" w:hAnsi="Times New Roman" w:cs="Times New Roman"/>
-        </w:rPr>
-        <w:t>constructing MER model</w:t>
+        <w:t xml:space="preserve"> =1, indicating that the features included in the dataset may not be scaled while constructing MER model</w:t>
       </w:r>
     </w:p>
     <w:p>
@@ -24872,16 +24669,14 @@
         <w:rPr>
           <w:rFonts w:ascii="Times New Roman" w:hAnsi="Times New Roman" w:cs="Times New Roman"/>
         </w:rPr>
-        <w:t xml:space="preserve">Based on the inferences the MFCC features were removed from the raw dataset. In </w:t>
-      </w:r>
-      <w:proofErr w:type="gramStart"/>
-      <w:r>
-        <w:rPr>
-          <w:rFonts w:ascii="Times New Roman" w:hAnsi="Times New Roman" w:cs="Times New Roman"/>
-        </w:rPr>
-        <w:t>addition</w:t>
-      </w:r>
-      <w:proofErr w:type="gramEnd"/>
+        <w:t>Based on the inferences the MFCC features were removed from the raw dataset. In addition</w:t>
+      </w:r>
+      <w:r>
+        <w:rPr>
+          <w:rFonts w:ascii="Times New Roman" w:hAnsi="Times New Roman" w:cs="Times New Roman"/>
+        </w:rPr>
+        <w:t>,</w:t>
+      </w:r>
       <w:r>
         <w:rPr>
           <w:rFonts w:ascii="Times New Roman" w:hAnsi="Times New Roman" w:cs="Times New Roman"/>
@@ -25074,7 +24869,7 @@
         <w:rPr>
           <w:rFonts w:ascii="Times New Roman" w:hAnsi="Times New Roman" w:cs="Times New Roman"/>
         </w:rPr>
-        <w:t>. The features were extracted from these sound samples would correspond to the outcome of the “influential dataset” analysis, as described in section (TBD) above. This feature set would act as the validation dataset that would be used by the model to validate the outcome and draw inferences.</w:t>
+        <w:t>. The features were extracted from these sound samples would correspond to the outcome of the dataset analysis, as described in section (TBD) above. This feature set would act as the validation dataset that would be used by the model to draw inferences.</w:t>
       </w:r>
       <w:r>
         <w:rPr>
@@ -25123,6 +24918,502 @@
           <w:rFonts w:ascii="Times New Roman" w:hAnsi="Times New Roman" w:cs="Times New Roman"/>
         </w:rPr>
         <w:t>)</w:t>
+      </w:r>
+    </w:p>
+    <w:p>
+      <w:pPr>
+        <w:pStyle w:val="ListParagraph"/>
+        <w:spacing w:line="360" w:lineRule="auto"/>
+        <w:ind w:left="792"/>
+        <w:contextualSpacing w:val="0"/>
+        <w:rPr>
+          <w:rFonts w:ascii="Times New Roman" w:hAnsi="Times New Roman" w:cs="Times New Roman"/>
+        </w:rPr>
+      </w:pPr>
+    </w:p>
+    <w:p>
+      <w:pPr>
+        <w:pStyle w:val="ListParagraph"/>
+        <w:numPr>
+          <w:ilvl w:val="1"/>
+          <w:numId w:val="5"/>
+        </w:numPr>
+        <w:spacing w:line="360" w:lineRule="auto"/>
+        <w:ind w:left="360" w:hanging="180"/>
+        <w:contextualSpacing w:val="0"/>
+        <w:rPr>
+          <w:rFonts w:ascii="Times New Roman" w:hAnsi="Times New Roman" w:cs="Times New Roman"/>
+          <w:b/>
+          <w:bCs/>
+          <w:u w:val="single"/>
+        </w:rPr>
+      </w:pPr>
+      <w:r>
+        <w:rPr>
+          <w:rFonts w:ascii="Times New Roman" w:hAnsi="Times New Roman" w:cs="Times New Roman"/>
+          <w:b/>
+          <w:bCs/>
+          <w:u w:val="single"/>
+        </w:rPr>
+        <w:t>Emotion Plot</w:t>
+      </w:r>
+    </w:p>
+    <w:p>
+      <w:pPr>
+        <w:pStyle w:val="ListParagraph"/>
+        <w:spacing w:line="360" w:lineRule="auto"/>
+        <w:ind w:left="792"/>
+        <w:contextualSpacing w:val="0"/>
+        <w:rPr>
+          <w:rFonts w:ascii="Times New Roman" w:hAnsi="Times New Roman" w:cs="Times New Roman"/>
+        </w:rPr>
+      </w:pPr>
+      <w:r>
+        <w:rPr>
+          <w:rFonts w:ascii="Times New Roman" w:hAnsi="Times New Roman" w:cs="Times New Roman"/>
+        </w:rPr>
+        <w:t>As evident from the analysis explained above, it may be appropriate and accurate to determine the emotion classification of a sound signal with a shorter duration (5 second) than with a long duration (30 seconds). As a result, it may not be appropriate to take a whole song and determine the emotion classification of it since the duration of the song would be more than 5 seconds. Hence an approach is devised to determine to not only capture overall discreet emotion associated with a song but also to evaluate variations in emotions within a song.</w:t>
+      </w:r>
+      <w:r>
+        <w:rPr>
+          <w:rFonts w:ascii="Times New Roman" w:hAnsi="Times New Roman" w:cs="Times New Roman"/>
+        </w:rPr>
+        <w:t xml:space="preserve"> Following are the steps involved in the proposed approach</w:t>
+      </w:r>
+    </w:p>
+    <w:p>
+      <w:pPr>
+        <w:pStyle w:val="ListParagraph"/>
+        <w:numPr>
+          <w:ilvl w:val="2"/>
+          <w:numId w:val="1"/>
+        </w:numPr>
+        <w:spacing w:line="360" w:lineRule="auto"/>
+        <w:contextualSpacing w:val="0"/>
+        <w:rPr>
+          <w:rFonts w:ascii="Times New Roman" w:hAnsi="Times New Roman" w:cs="Times New Roman"/>
+        </w:rPr>
+      </w:pPr>
+      <w:r>
+        <w:rPr>
+          <w:rFonts w:ascii="Times New Roman" w:hAnsi="Times New Roman" w:cs="Times New Roman"/>
+        </w:rPr>
+        <w:t>Define a window with a duration of 5 seconds</w:t>
+      </w:r>
+    </w:p>
+    <w:p>
+      <w:pPr>
+        <w:pStyle w:val="ListParagraph"/>
+        <w:numPr>
+          <w:ilvl w:val="2"/>
+          <w:numId w:val="1"/>
+        </w:numPr>
+        <w:spacing w:line="360" w:lineRule="auto"/>
+        <w:contextualSpacing w:val="0"/>
+        <w:rPr>
+          <w:rFonts w:ascii="Times New Roman" w:hAnsi="Times New Roman" w:cs="Times New Roman"/>
+        </w:rPr>
+      </w:pPr>
+      <w:r>
+        <w:rPr>
+          <w:rFonts w:ascii="Times New Roman" w:hAnsi="Times New Roman" w:cs="Times New Roman"/>
+        </w:rPr>
+        <w:t>Slide this window across the song so as the slice the song, but with 1 second overlap with the previous slice</w:t>
+      </w:r>
+    </w:p>
+    <w:p>
+      <w:pPr>
+        <w:pStyle w:val="ListParagraph"/>
+        <w:numPr>
+          <w:ilvl w:val="2"/>
+          <w:numId w:val="1"/>
+        </w:numPr>
+        <w:spacing w:line="360" w:lineRule="auto"/>
+        <w:contextualSpacing w:val="0"/>
+        <w:rPr>
+          <w:rFonts w:ascii="Times New Roman" w:hAnsi="Times New Roman" w:cs="Times New Roman"/>
+        </w:rPr>
+      </w:pPr>
+      <w:r>
+        <w:rPr>
+          <w:rFonts w:ascii="Times New Roman" w:hAnsi="Times New Roman" w:cs="Times New Roman"/>
+        </w:rPr>
+        <w:t>Take each slice of the song</w:t>
+      </w:r>
+      <w:r>
+        <w:rPr>
+          <w:rFonts w:ascii="Times New Roman" w:hAnsi="Times New Roman" w:cs="Times New Roman"/>
+        </w:rPr>
+        <w:t>, extract relevant features</w:t>
+      </w:r>
+      <w:r>
+        <w:rPr>
+          <w:rFonts w:ascii="Times New Roman" w:hAnsi="Times New Roman" w:cs="Times New Roman"/>
+        </w:rPr>
+        <w:t xml:space="preserve"> and feed it as an input to the </w:t>
+      </w:r>
+      <w:r>
+        <w:rPr>
+          <w:rFonts w:ascii="Times New Roman" w:hAnsi="Times New Roman" w:cs="Times New Roman"/>
+        </w:rPr>
+        <w:t>MER</w:t>
+      </w:r>
+      <w:r>
+        <w:rPr>
+          <w:rFonts w:ascii="Times New Roman" w:hAnsi="Times New Roman" w:cs="Times New Roman"/>
+        </w:rPr>
+        <w:t xml:space="preserve"> model</w:t>
+      </w:r>
+    </w:p>
+    <w:p>
+      <w:pPr>
+        <w:pStyle w:val="ListParagraph"/>
+        <w:numPr>
+          <w:ilvl w:val="2"/>
+          <w:numId w:val="1"/>
+        </w:numPr>
+        <w:spacing w:line="360" w:lineRule="auto"/>
+        <w:contextualSpacing w:val="0"/>
+        <w:rPr>
+          <w:rFonts w:ascii="Times New Roman" w:hAnsi="Times New Roman" w:cs="Times New Roman"/>
+        </w:rPr>
+      </w:pPr>
+      <w:r>
+        <w:rPr>
+          <w:rFonts w:ascii="Times New Roman" w:hAnsi="Times New Roman" w:cs="Times New Roman"/>
+        </w:rPr>
+        <w:t>Determine emotion classification of the slice</w:t>
+      </w:r>
+      <w:r>
+        <w:rPr>
+          <w:rFonts w:ascii="Times New Roman" w:hAnsi="Times New Roman" w:cs="Times New Roman"/>
+        </w:rPr>
+        <w:t xml:space="preserve"> and plot in on a “emotion quadrant plot”</w:t>
+      </w:r>
+    </w:p>
+    <w:p>
+      <w:pPr>
+        <w:pStyle w:val="ListParagraph"/>
+        <w:numPr>
+          <w:ilvl w:val="2"/>
+          <w:numId w:val="1"/>
+        </w:numPr>
+        <w:spacing w:line="360" w:lineRule="auto"/>
+        <w:contextualSpacing w:val="0"/>
+        <w:rPr>
+          <w:rFonts w:ascii="Times New Roman" w:hAnsi="Times New Roman" w:cs="Times New Roman"/>
+        </w:rPr>
+      </w:pPr>
+      <w:r>
+        <w:rPr>
+          <w:rFonts w:ascii="Times New Roman" w:hAnsi="Times New Roman" w:cs="Times New Roman"/>
+        </w:rPr>
+        <w:t>Repeat the process for all slices</w:t>
+      </w:r>
+    </w:p>
+    <w:p>
+      <w:pPr>
+        <w:pStyle w:val="ListParagraph"/>
+        <w:numPr>
+          <w:ilvl w:val="2"/>
+          <w:numId w:val="1"/>
+        </w:numPr>
+        <w:spacing w:line="360" w:lineRule="auto"/>
+        <w:contextualSpacing w:val="0"/>
+        <w:rPr>
+          <w:rFonts w:ascii="Times New Roman" w:hAnsi="Times New Roman" w:cs="Times New Roman"/>
+        </w:rPr>
+      </w:pPr>
+      <w:r>
+        <w:rPr>
+          <w:rFonts w:ascii="Times New Roman" w:hAnsi="Times New Roman" w:cs="Times New Roman"/>
+        </w:rPr>
+        <w:t xml:space="preserve">Determine the frequency of each emotion class so that the class with highest frequency can be assigned </w:t>
+      </w:r>
+      <w:r>
+        <w:rPr>
+          <w:rFonts w:ascii="Times New Roman" w:hAnsi="Times New Roman" w:cs="Times New Roman"/>
+        </w:rPr>
+        <w:t>as the discreet emotion class for the entire sound</w:t>
+      </w:r>
+    </w:p>
+    <w:p>
+      <w:pPr>
+        <w:pStyle w:val="ListParagraph"/>
+        <w:spacing w:line="360" w:lineRule="auto"/>
+        <w:ind w:left="792"/>
+        <w:contextualSpacing w:val="0"/>
+        <w:rPr>
+          <w:rFonts w:ascii="Times New Roman" w:hAnsi="Times New Roman" w:cs="Times New Roman"/>
+        </w:rPr>
+      </w:pPr>
+      <w:r>
+        <w:rPr>
+          <w:rFonts w:ascii="Times New Roman" w:hAnsi="Times New Roman" w:cs="Times New Roman"/>
+        </w:rPr>
+        <w:lastRenderedPageBreak/>
+        <w:t xml:space="preserve">The emotion quadrant plot is a simple x-y scatter plot with four bands representing each emotion is plotted. Here’s an example of the plot simulating the model outcome of a </w:t>
+      </w:r>
+      <w:r>
+        <w:rPr>
+          <w:rFonts w:ascii="Times New Roman" w:hAnsi="Times New Roman" w:cs="Times New Roman"/>
+        </w:rPr>
+        <w:t>sound with ~100 seconds duration.</w:t>
+      </w:r>
+      <w:r>
+        <w:rPr>
+          <w:rFonts w:ascii="Times New Roman" w:hAnsi="Times New Roman" w:cs="Times New Roman"/>
+        </w:rPr>
+        <w:t xml:space="preserve"> </w:t>
+      </w:r>
+    </w:p>
+    <w:p>
+      <w:pPr>
+        <w:pStyle w:val="ListParagraph"/>
+        <w:spacing w:line="360" w:lineRule="auto"/>
+        <w:ind w:left="792"/>
+        <w:contextualSpacing w:val="0"/>
+        <w:rPr>
+          <w:rFonts w:ascii="Times New Roman" w:hAnsi="Times New Roman" w:cs="Times New Roman"/>
+        </w:rPr>
+      </w:pPr>
+      <w:r>
+        <w:rPr>
+          <w:noProof/>
+        </w:rPr>
+        <w:drawing>
+          <wp:inline distT="0" distB="0" distL="0" distR="0" wp14:anchorId="4C0D2B1F" wp14:editId="38163848">
+            <wp:extent cx="3531837" cy="1958197"/>
+            <wp:effectExtent l="0" t="0" r="0" b="0"/>
+            <wp:docPr id="3" name="Picture 3"/>
+            <wp:cNvGraphicFramePr>
+              <a:graphicFrameLocks xmlns:a="http://schemas.openxmlformats.org/drawingml/2006/main" noChangeAspect="1"/>
+            </wp:cNvGraphicFramePr>
+            <a:graphic xmlns:a="http://schemas.openxmlformats.org/drawingml/2006/main">
+              <a:graphicData uri="http://schemas.openxmlformats.org/drawingml/2006/picture">
+                <pic:pic xmlns:pic="http://schemas.openxmlformats.org/drawingml/2006/picture">
+                  <pic:nvPicPr>
+                    <pic:cNvPr id="0" name="Picture 1"/>
+                    <pic:cNvPicPr>
+                      <a:picLocks noChangeAspect="1" noChangeArrowheads="1"/>
+                    </pic:cNvPicPr>
+                  </pic:nvPicPr>
+                  <pic:blipFill>
+                    <a:blip r:embed="rId11">
+                      <a:extLst>
+                        <a:ext uri="{28A0092B-C50C-407E-A947-70E740481C1C}">
+                          <a14:useLocalDpi xmlns:a14="http://schemas.microsoft.com/office/drawing/2010/main" val="0"/>
+                        </a:ext>
+                      </a:extLst>
+                    </a:blip>
+                    <a:srcRect/>
+                    <a:stretch>
+                      <a:fillRect/>
+                    </a:stretch>
+                  </pic:blipFill>
+                  <pic:spPr bwMode="auto">
+                    <a:xfrm>
+                      <a:off x="0" y="0"/>
+                      <a:ext cx="3540271" cy="1962873"/>
+                    </a:xfrm>
+                    <a:prstGeom prst="rect">
+                      <a:avLst/>
+                    </a:prstGeom>
+                    <a:noFill/>
+                    <a:ln>
+                      <a:noFill/>
+                    </a:ln>
+                  </pic:spPr>
+                </pic:pic>
+              </a:graphicData>
+            </a:graphic>
+          </wp:inline>
+        </w:drawing>
+      </w:r>
+    </w:p>
+    <w:p>
+      <w:pPr>
+        <w:pStyle w:val="ListParagraph"/>
+        <w:spacing w:line="360" w:lineRule="auto"/>
+        <w:ind w:left="792"/>
+        <w:contextualSpacing w:val="0"/>
+        <w:rPr>
+          <w:rFonts w:ascii="Times New Roman" w:hAnsi="Times New Roman" w:cs="Times New Roman"/>
+        </w:rPr>
+      </w:pPr>
+      <w:r>
+        <w:rPr>
+          <w:rFonts w:ascii="Times New Roman" w:hAnsi="Times New Roman" w:cs="Times New Roman"/>
+        </w:rPr>
+        <w:t xml:space="preserve">In this plot it can be observed that </w:t>
+      </w:r>
+      <w:r>
+        <w:rPr>
+          <w:rFonts w:ascii="Times New Roman" w:hAnsi="Times New Roman" w:cs="Times New Roman"/>
+        </w:rPr>
+        <w:t xml:space="preserve">more slices are classified as Q1 where are some slices are classified in other quadrants. Hence this plot can reflect the </w:t>
+      </w:r>
+      <w:r>
+        <w:rPr>
+          <w:rFonts w:ascii="Times New Roman" w:hAnsi="Times New Roman" w:cs="Times New Roman"/>
+        </w:rPr>
+        <w:t xml:space="preserve">trend of </w:t>
+      </w:r>
+      <w:r>
+        <w:rPr>
+          <w:rFonts w:ascii="Times New Roman" w:hAnsi="Times New Roman" w:cs="Times New Roman"/>
+        </w:rPr>
+        <w:t xml:space="preserve">potential </w:t>
+      </w:r>
+      <w:r>
+        <w:rPr>
+          <w:rFonts w:ascii="Times New Roman" w:hAnsi="Times New Roman" w:cs="Times New Roman"/>
+        </w:rPr>
+        <w:t xml:space="preserve">emotional variation observed within the song and the bar plot below, which is a frequency distribution of emotion classes within a song, illustrates the discreet representation </w:t>
+      </w:r>
+      <w:r>
+        <w:rPr>
+          <w:rFonts w:ascii="Times New Roman" w:hAnsi="Times New Roman" w:cs="Times New Roman"/>
+        </w:rPr>
+        <w:t xml:space="preserve">&amp; quantification </w:t>
+      </w:r>
+      <w:r>
+        <w:rPr>
+          <w:rFonts w:ascii="Times New Roman" w:hAnsi="Times New Roman" w:cs="Times New Roman"/>
+        </w:rPr>
+        <w:t xml:space="preserve">of emotion within </w:t>
+      </w:r>
+      <w:r>
+        <w:rPr>
+          <w:rFonts w:ascii="Times New Roman" w:hAnsi="Times New Roman" w:cs="Times New Roman"/>
+        </w:rPr>
+        <w:t xml:space="preserve">a given </w:t>
+      </w:r>
+      <w:r>
+        <w:rPr>
+          <w:rFonts w:ascii="Times New Roman" w:hAnsi="Times New Roman" w:cs="Times New Roman"/>
+        </w:rPr>
+        <w:t xml:space="preserve">song. </w:t>
+      </w:r>
+    </w:p>
+    <w:p>
+      <w:pPr>
+        <w:pStyle w:val="ListParagraph"/>
+        <w:spacing w:line="360" w:lineRule="auto"/>
+        <w:ind w:left="792"/>
+        <w:contextualSpacing w:val="0"/>
+        <w:rPr>
+          <w:rFonts w:ascii="Times New Roman" w:hAnsi="Times New Roman" w:cs="Times New Roman"/>
+        </w:rPr>
+      </w:pPr>
+      <w:r>
+        <w:rPr>
+          <w:noProof/>
+        </w:rPr>
+        <w:drawing>
+          <wp:inline distT="0" distB="0" distL="0" distR="0" wp14:anchorId="3F707F07" wp14:editId="4EA199C6">
+            <wp:extent cx="2968459" cy="2070340"/>
+            <wp:effectExtent l="0" t="0" r="3810" b="6350"/>
+            <wp:docPr id="7" name="Picture 7"/>
+            <wp:cNvGraphicFramePr>
+              <a:graphicFrameLocks xmlns:a="http://schemas.openxmlformats.org/drawingml/2006/main" noChangeAspect="1"/>
+            </wp:cNvGraphicFramePr>
+            <a:graphic xmlns:a="http://schemas.openxmlformats.org/drawingml/2006/main">
+              <a:graphicData uri="http://schemas.openxmlformats.org/drawingml/2006/picture">
+                <pic:pic xmlns:pic="http://schemas.openxmlformats.org/drawingml/2006/picture">
+                  <pic:nvPicPr>
+                    <pic:cNvPr id="0" name="Picture 3"/>
+                    <pic:cNvPicPr>
+                      <a:picLocks noChangeAspect="1" noChangeArrowheads="1"/>
+                    </pic:cNvPicPr>
+                  </pic:nvPicPr>
+                  <pic:blipFill>
+                    <a:blip r:embed="rId12">
+                      <a:extLst>
+                        <a:ext uri="{28A0092B-C50C-407E-A947-70E740481C1C}">
+                          <a14:useLocalDpi xmlns:a14="http://schemas.microsoft.com/office/drawing/2010/main" val="0"/>
+                        </a:ext>
+                      </a:extLst>
+                    </a:blip>
+                    <a:srcRect/>
+                    <a:stretch>
+                      <a:fillRect/>
+                    </a:stretch>
+                  </pic:blipFill>
+                  <pic:spPr bwMode="auto">
+                    <a:xfrm>
+                      <a:off x="0" y="0"/>
+                      <a:ext cx="2976750" cy="2076123"/>
+                    </a:xfrm>
+                    <a:prstGeom prst="rect">
+                      <a:avLst/>
+                    </a:prstGeom>
+                    <a:noFill/>
+                    <a:ln>
+                      <a:noFill/>
+                    </a:ln>
+                  </pic:spPr>
+                </pic:pic>
+              </a:graphicData>
+            </a:graphic>
+          </wp:inline>
+        </w:drawing>
+      </w:r>
+    </w:p>
+    <w:p>
+      <w:pPr>
+        <w:pStyle w:val="ListParagraph"/>
+        <w:spacing w:line="360" w:lineRule="auto"/>
+        <w:ind w:left="792"/>
+        <w:contextualSpacing w:val="0"/>
+        <w:rPr>
+          <w:rFonts w:ascii="Times New Roman" w:hAnsi="Times New Roman" w:cs="Times New Roman"/>
+        </w:rPr>
+      </w:pPr>
+    </w:p>
+    <w:p>
+      <w:pPr>
+        <w:pStyle w:val="ListParagraph"/>
+        <w:spacing w:line="360" w:lineRule="auto"/>
+        <w:ind w:left="792"/>
+        <w:contextualSpacing w:val="0"/>
+        <w:rPr>
+          <w:rFonts w:ascii="Times New Roman" w:hAnsi="Times New Roman" w:cs="Times New Roman"/>
+          <w:i/>
+          <w:iCs/>
+        </w:rPr>
+      </w:pPr>
+      <w:r>
+        <w:rPr>
+          <w:rFonts w:ascii="Times New Roman" w:hAnsi="Times New Roman" w:cs="Times New Roman"/>
+          <w:i/>
+          <w:iCs/>
+        </w:rPr>
+        <w:t>Note: the plots above are based on simulated data and is illustrated here to explain the intuition associated with deciphering model outcome</w:t>
+      </w:r>
+    </w:p>
+    <w:p>
+      <w:pPr>
+        <w:pStyle w:val="ListParagraph"/>
+        <w:spacing w:line="360" w:lineRule="auto"/>
+        <w:ind w:left="792"/>
+        <w:contextualSpacing w:val="0"/>
+        <w:rPr>
+          <w:rFonts w:ascii="Times New Roman" w:hAnsi="Times New Roman" w:cs="Times New Roman"/>
+        </w:rPr>
+      </w:pPr>
+      <w:r>
+        <w:rPr>
+          <w:rFonts w:ascii="Times New Roman" w:hAnsi="Times New Roman" w:cs="Times New Roman"/>
+        </w:rPr>
+        <w:t xml:space="preserve">The combination of both plots is henceforth called as “Emotion Plot” and would be relied to evaluate the emotion trends of raga Mayamalavagowla to draw inferences associated with the </w:t>
+      </w:r>
+      <w:r>
+        <w:rPr>
+          <w:rFonts w:ascii="Times New Roman" w:hAnsi="Times New Roman" w:cs="Times New Roman"/>
+        </w:rPr>
+        <w:lastRenderedPageBreak/>
+        <w:t>research question. In addition, other ragas, as mentioned in section 4.8: Validation set, would also be evaluated using the Emotion Plot.</w:t>
       </w:r>
     </w:p>
     <w:p>

</xml_diff>

<commit_message>
Updated writeup and created separate notebook for EDA
</commit_message>
<xml_diff>
--- a/Writeup/Chapter 4 - Data Processing.docx
+++ b/Writeup/Chapter 4 - Data Processing.docx
@@ -1,6 +1,6 @@
 
 <file path=word/document.xml><?xml version="1.0" encoding="utf-8"?>
-<w:document xmlns:wpc="http://schemas.microsoft.com/office/word/2010/wordprocessingCanvas" xmlns:cx="http://schemas.microsoft.com/office/drawing/2014/chartex" xmlns:cx1="http://schemas.microsoft.com/office/drawing/2015/9/8/chartex" xmlns:cx2="http://schemas.microsoft.com/office/drawing/2015/10/21/chartex" xmlns:cx3="http://schemas.microsoft.com/office/drawing/2016/5/9/chartex" xmlns:cx4="http://schemas.microsoft.com/office/drawing/2016/5/10/chartex" xmlns:cx5="http://schemas.microsoft.com/office/drawing/2016/5/11/chartex" xmlns:cx6="http://schemas.microsoft.com/office/drawing/2016/5/12/chartex" xmlns:cx7="http://schemas.microsoft.com/office/drawing/2016/5/13/chartex" xmlns:cx8="http://schemas.microsoft.com/office/drawing/2016/5/14/chartex" xmlns:mc="http://schemas.openxmlformats.org/markup-compatibility/2006" xmlns:aink="http://schemas.microsoft.com/office/drawing/2016/ink" xmlns:am3d="http://schemas.microsoft.com/office/drawing/2017/model3d" xmlns:o="urn:schemas-microsoft-com:office:office" xmlns:r="http://schemas.openxmlformats.org/officeDocument/2006/relationships" xmlns:m="http://schemas.openxmlformats.org/officeDocument/2006/math" xmlns:v="urn:schemas-microsoft-com:vml" xmlns:wp14="http://schemas.microsoft.com/office/word/2010/wordprocessingDrawing" xmlns:wp="http://schemas.openxmlformats.org/drawingml/2006/wordprocessingDrawing" xmlns:w10="urn:schemas-microsoft-com:office:word" xmlns:w="http://schemas.openxmlformats.org/wordprocessingml/2006/main" xmlns:w14="http://schemas.microsoft.com/office/word/2010/wordml" xmlns:w15="http://schemas.microsoft.com/office/word/2012/wordml" xmlns:w16cex="http://schemas.microsoft.com/office/word/2018/wordml/cex" xmlns:w16cid="http://schemas.microsoft.com/office/word/2016/wordml/cid" xmlns:w16="http://schemas.microsoft.com/office/word/2018/wordml" xmlns:w16sdtdh="http://schemas.microsoft.com/office/word/2020/wordml/sdtdatahash" xmlns:w16se="http://schemas.microsoft.com/office/word/2015/wordml/symex" xmlns:wpg="http://schemas.microsoft.com/office/word/2010/wordprocessingGroup" xmlns:wpi="http://schemas.microsoft.com/office/word/2010/wordprocessingInk" xmlns:wne="http://schemas.microsoft.com/office/word/2006/wordml" xmlns:wps="http://schemas.microsoft.com/office/word/2010/wordprocessingShape" mc:Ignorable="w14 w15 w16se w16cid w16 w16cex w16sdtdh wp14">
+<w:document xmlns:wpc="http://schemas.microsoft.com/office/word/2010/wordprocessingCanvas" xmlns:cx="http://schemas.microsoft.com/office/drawing/2014/chartex" xmlns:cx1="http://schemas.microsoft.com/office/drawing/2015/9/8/chartex" xmlns:cx2="http://schemas.microsoft.com/office/drawing/2015/10/21/chartex" xmlns:cx3="http://schemas.microsoft.com/office/drawing/2016/5/9/chartex" xmlns:cx4="http://schemas.microsoft.com/office/drawing/2016/5/10/chartex" xmlns:cx5="http://schemas.microsoft.com/office/drawing/2016/5/11/chartex" xmlns:cx6="http://schemas.microsoft.com/office/drawing/2016/5/12/chartex" xmlns:cx7="http://schemas.microsoft.com/office/drawing/2016/5/13/chartex" xmlns:cx8="http://schemas.microsoft.com/office/drawing/2016/5/14/chartex" xmlns:mc="http://schemas.openxmlformats.org/markup-compatibility/2006" xmlns:aink="http://schemas.microsoft.com/office/drawing/2016/ink" xmlns:am3d="http://schemas.microsoft.com/office/drawing/2017/model3d" xmlns:o="urn:schemas-microsoft-com:office:office" xmlns:oel="http://schemas.microsoft.com/office/2019/extlst" xmlns:r="http://schemas.openxmlformats.org/officeDocument/2006/relationships" xmlns:m="http://schemas.openxmlformats.org/officeDocument/2006/math" xmlns:v="urn:schemas-microsoft-com:vml" xmlns:wp14="http://schemas.microsoft.com/office/word/2010/wordprocessingDrawing" xmlns:wp="http://schemas.openxmlformats.org/drawingml/2006/wordprocessingDrawing" xmlns:w10="urn:schemas-microsoft-com:office:word" xmlns:w="http://schemas.openxmlformats.org/wordprocessingml/2006/main" xmlns:w14="http://schemas.microsoft.com/office/word/2010/wordml" xmlns:w15="http://schemas.microsoft.com/office/word/2012/wordml" xmlns:w16cex="http://schemas.microsoft.com/office/word/2018/wordml/cex" xmlns:w16cid="http://schemas.microsoft.com/office/word/2016/wordml/cid" xmlns:w16="http://schemas.microsoft.com/office/word/2018/wordml" xmlns:w16sdtdh="http://schemas.microsoft.com/office/word/2020/wordml/sdtdatahash" xmlns:w16se="http://schemas.microsoft.com/office/word/2015/wordml/symex" xmlns:wpg="http://schemas.microsoft.com/office/word/2010/wordprocessingGroup" xmlns:wpi="http://schemas.microsoft.com/office/word/2010/wordprocessingInk" xmlns:wne="http://schemas.microsoft.com/office/word/2006/wordml" xmlns:wps="http://schemas.microsoft.com/office/word/2010/wordprocessingShape" mc:Ignorable="w14 w15 w16se w16cid w16 w16cex w16sdtdh wp14">
   <w:body>
     <w:p>
       <w:pPr>
@@ -11957,13 +11957,65 @@
         <w:rPr>
           <w:rFonts w:ascii="Times New Roman" w:hAnsi="Times New Roman" w:cs="Times New Roman"/>
         </w:rPr>
-        <w:t xml:space="preserve">Each generated dataset is then used to build classification model using AdaBoost. Grid Search method is used to determine initial set of optimal </w:t>
-      </w:r>
-      <w:r>
-        <w:rPr>
-          <w:rFonts w:ascii="Times New Roman" w:hAnsi="Times New Roman" w:cs="Times New Roman"/>
-        </w:rPr>
-        <w:t>parameters from</w:t>
+        <w:t>Each generated dataset is then used to build classification model using AdaBoost</w:t>
+      </w:r>
+      <w:r>
+        <w:rPr>
+          <w:rFonts w:ascii="Times New Roman" w:hAnsi="Times New Roman" w:cs="Times New Roman"/>
+        </w:rPr>
+        <w:t xml:space="preserve"> with underlying estimator as Decision Tree (with default parameters </w:t>
+      </w:r>
+      <w:proofErr w:type="gramStart"/>
+      <w:r>
+        <w:rPr>
+          <w:rFonts w:ascii="Times New Roman" w:hAnsi="Times New Roman" w:cs="Times New Roman"/>
+        </w:rPr>
+        <w:t>e.g.</w:t>
+      </w:r>
+      <w:proofErr w:type="gramEnd"/>
+      <w:r>
+        <w:rPr>
+          <w:rFonts w:ascii="Times New Roman" w:hAnsi="Times New Roman" w:cs="Times New Roman"/>
+        </w:rPr>
+        <w:t xml:space="preserve"> </w:t>
+      </w:r>
+      <w:proofErr w:type="spellStart"/>
+      <w:r>
+        <w:rPr>
+          <w:rFonts w:ascii="Times New Roman" w:hAnsi="Times New Roman" w:cs="Times New Roman"/>
+        </w:rPr>
+        <w:t>max_depth</w:t>
+      </w:r>
+      <w:proofErr w:type="spellEnd"/>
+      <w:r>
+        <w:rPr>
+          <w:rFonts w:ascii="Times New Roman" w:hAnsi="Times New Roman" w:cs="Times New Roman"/>
+        </w:rPr>
+        <w:t>=1)</w:t>
+      </w:r>
+      <w:r>
+        <w:rPr>
+          <w:rFonts w:ascii="Times New Roman" w:hAnsi="Times New Roman" w:cs="Times New Roman"/>
+        </w:rPr>
+        <w:t xml:space="preserve">. Grid Search method is used to determine initial set of optimal </w:t>
+      </w:r>
+      <w:r>
+        <w:rPr>
+          <w:rFonts w:ascii="Times New Roman" w:hAnsi="Times New Roman" w:cs="Times New Roman"/>
+        </w:rPr>
+        <w:t xml:space="preserve">parameters </w:t>
+      </w:r>
+      <w:r>
+        <w:rPr>
+          <w:rFonts w:ascii="Times New Roman" w:hAnsi="Times New Roman" w:cs="Times New Roman"/>
+        </w:rPr>
+        <w:t xml:space="preserve">for AdaBoost </w:t>
+      </w:r>
+      <w:r>
+        <w:rPr>
+          <w:rFonts w:ascii="Times New Roman" w:hAnsi="Times New Roman" w:cs="Times New Roman"/>
+        </w:rPr>
+        <w:t>from</w:t>
       </w:r>
       <w:r>
         <w:rPr>
@@ -12075,7 +12127,13 @@
         <w:rPr>
           <w:rFonts w:ascii="Times New Roman" w:hAnsi="Times New Roman" w:cs="Times New Roman"/>
         </w:rPr>
-        <w:t xml:space="preserve">to obtain optimal parameters. </w:t>
+        <w:t>to obtain optimal parameters.</w:t>
+      </w:r>
+      <w:r>
+        <w:rPr>
+          <w:rFonts w:ascii="Times New Roman" w:hAnsi="Times New Roman" w:cs="Times New Roman"/>
+        </w:rPr>
+        <w:t xml:space="preserve"> The intention for this process is to determine the best combination of scaling, dressing, basic feature inclusion/exclusion and outlier treatment that can influence an optimal model outcome. </w:t>
       </w:r>
       <w:r>
         <w:rPr>
@@ -12087,6 +12145,7 @@
     <w:tbl>
       <w:tblPr>
         <w:tblW w:w="0" w:type="auto"/>
+        <w:tblInd w:w="710" w:type="dxa"/>
         <w:tblLayout w:type="fixed"/>
         <w:tblCellMar>
           <w:left w:w="29" w:type="dxa"/>
@@ -12095,11 +12154,11 @@
         <w:tblLook w:val="04A0" w:firstRow="1" w:lastRow="0" w:firstColumn="1" w:lastColumn="0" w:noHBand="0" w:noVBand="1"/>
       </w:tblPr>
       <w:tblGrid>
-        <w:gridCol w:w="532"/>
-        <w:gridCol w:w="1022"/>
-        <w:gridCol w:w="596"/>
-        <w:gridCol w:w="763"/>
-        <w:gridCol w:w="1316"/>
+        <w:gridCol w:w="630"/>
+        <w:gridCol w:w="810"/>
+        <w:gridCol w:w="540"/>
+        <w:gridCol w:w="810"/>
+        <w:gridCol w:w="729"/>
         <w:gridCol w:w="795"/>
         <w:gridCol w:w="1118"/>
         <w:gridCol w:w="611"/>
@@ -12113,7 +12172,7 @@
         </w:trPr>
         <w:tc>
           <w:tcPr>
-            <w:tcW w:w="532" w:type="dxa"/>
+            <w:tcW w:w="630" w:type="dxa"/>
             <w:tcBorders>
               <w:top w:val="single" w:sz="8" w:space="0" w:color="auto"/>
               <w:left w:val="single" w:sz="8" w:space="0" w:color="auto"/>
@@ -12169,7 +12228,7 @@
         </w:tc>
         <w:tc>
           <w:tcPr>
-            <w:tcW w:w="1022" w:type="dxa"/>
+            <w:tcW w:w="810" w:type="dxa"/>
             <w:tcBorders>
               <w:top w:val="single" w:sz="8" w:space="0" w:color="auto"/>
               <w:left w:val="nil"/>
@@ -12211,7 +12270,7 @@
         </w:tc>
         <w:tc>
           <w:tcPr>
-            <w:tcW w:w="596" w:type="dxa"/>
+            <w:tcW w:w="540" w:type="dxa"/>
             <w:tcBorders>
               <w:top w:val="single" w:sz="8" w:space="0" w:color="auto"/>
               <w:left w:val="nil"/>
@@ -12253,7 +12312,7 @@
         </w:tc>
         <w:tc>
           <w:tcPr>
-            <w:tcW w:w="763" w:type="dxa"/>
+            <w:tcW w:w="810" w:type="dxa"/>
             <w:tcBorders>
               <w:top w:val="single" w:sz="8" w:space="0" w:color="auto"/>
               <w:left w:val="nil"/>
@@ -12295,7 +12354,7 @@
         </w:tc>
         <w:tc>
           <w:tcPr>
-            <w:tcW w:w="1316" w:type="dxa"/>
+            <w:tcW w:w="729" w:type="dxa"/>
             <w:tcBorders>
               <w:top w:val="single" w:sz="8" w:space="0" w:color="auto"/>
               <w:left w:val="nil"/>
@@ -12331,7 +12390,7 @@
                 <w:szCs w:val="16"/>
                 <w:u w:val="single"/>
               </w:rPr>
-              <w:t>Hilbert Transformed?</w:t>
+              <w:t>Hilbert Trans?</w:t>
             </w:r>
           </w:p>
         </w:tc>
@@ -12671,7 +12730,7 @@
         </w:trPr>
         <w:tc>
           <w:tcPr>
-            <w:tcW w:w="532" w:type="dxa"/>
+            <w:tcW w:w="630" w:type="dxa"/>
             <w:vMerge w:val="restart"/>
             <w:tcBorders>
               <w:top w:val="nil"/>
@@ -12708,7 +12767,7 @@
         </w:tc>
         <w:tc>
           <w:tcPr>
-            <w:tcW w:w="1022" w:type="dxa"/>
+            <w:tcW w:w="810" w:type="dxa"/>
             <w:vMerge w:val="restart"/>
             <w:tcBorders>
               <w:top w:val="nil"/>
@@ -12745,7 +12804,7 @@
         </w:tc>
         <w:tc>
           <w:tcPr>
-            <w:tcW w:w="596" w:type="dxa"/>
+            <w:tcW w:w="540" w:type="dxa"/>
             <w:vMerge w:val="restart"/>
             <w:tcBorders>
               <w:top w:val="nil"/>
@@ -12782,7 +12841,7 @@
         </w:tc>
         <w:tc>
           <w:tcPr>
-            <w:tcW w:w="763" w:type="dxa"/>
+            <w:tcW w:w="810" w:type="dxa"/>
             <w:vMerge w:val="restart"/>
             <w:tcBorders>
               <w:top w:val="nil"/>
@@ -12819,7 +12878,7 @@
         </w:tc>
         <w:tc>
           <w:tcPr>
-            <w:tcW w:w="1316" w:type="dxa"/>
+            <w:tcW w:w="729" w:type="dxa"/>
             <w:vMerge w:val="restart"/>
             <w:tcBorders>
               <w:top w:val="nil"/>
@@ -13078,7 +13137,7 @@
         </w:trPr>
         <w:tc>
           <w:tcPr>
-            <w:tcW w:w="532" w:type="dxa"/>
+            <w:tcW w:w="630" w:type="dxa"/>
             <w:vMerge/>
             <w:tcBorders>
               <w:top w:val="nil"/>
@@ -13104,7 +13163,7 @@
         </w:tc>
         <w:tc>
           <w:tcPr>
-            <w:tcW w:w="1022" w:type="dxa"/>
+            <w:tcW w:w="810" w:type="dxa"/>
             <w:vMerge/>
             <w:tcBorders>
               <w:top w:val="nil"/>
@@ -13130,7 +13189,7 @@
         </w:tc>
         <w:tc>
           <w:tcPr>
-            <w:tcW w:w="596" w:type="dxa"/>
+            <w:tcW w:w="540" w:type="dxa"/>
             <w:vMerge/>
             <w:tcBorders>
               <w:top w:val="nil"/>
@@ -13156,7 +13215,7 @@
         </w:tc>
         <w:tc>
           <w:tcPr>
-            <w:tcW w:w="763" w:type="dxa"/>
+            <w:tcW w:w="810" w:type="dxa"/>
             <w:vMerge/>
             <w:tcBorders>
               <w:top w:val="nil"/>
@@ -13182,7 +13241,7 @@
         </w:tc>
         <w:tc>
           <w:tcPr>
-            <w:tcW w:w="1316" w:type="dxa"/>
+            <w:tcW w:w="729" w:type="dxa"/>
             <w:vMerge/>
             <w:tcBorders>
               <w:top w:val="nil"/>
@@ -13419,7 +13478,7 @@
         </w:trPr>
         <w:tc>
           <w:tcPr>
-            <w:tcW w:w="532" w:type="dxa"/>
+            <w:tcW w:w="630" w:type="dxa"/>
             <w:vMerge/>
             <w:tcBorders>
               <w:top w:val="nil"/>
@@ -13445,7 +13504,7 @@
         </w:tc>
         <w:tc>
           <w:tcPr>
-            <w:tcW w:w="1022" w:type="dxa"/>
+            <w:tcW w:w="810" w:type="dxa"/>
             <w:vMerge/>
             <w:tcBorders>
               <w:top w:val="nil"/>
@@ -13471,7 +13530,7 @@
         </w:tc>
         <w:tc>
           <w:tcPr>
-            <w:tcW w:w="596" w:type="dxa"/>
+            <w:tcW w:w="540" w:type="dxa"/>
             <w:vMerge/>
             <w:tcBorders>
               <w:top w:val="nil"/>
@@ -13497,7 +13556,7 @@
         </w:tc>
         <w:tc>
           <w:tcPr>
-            <w:tcW w:w="763" w:type="dxa"/>
+            <w:tcW w:w="810" w:type="dxa"/>
             <w:vMerge/>
             <w:tcBorders>
               <w:top w:val="nil"/>
@@ -13523,7 +13582,7 @@
         </w:tc>
         <w:tc>
           <w:tcPr>
-            <w:tcW w:w="1316" w:type="dxa"/>
+            <w:tcW w:w="729" w:type="dxa"/>
             <w:vMerge/>
             <w:tcBorders>
               <w:top w:val="nil"/>
@@ -13771,7 +13830,7 @@
         </w:trPr>
         <w:tc>
           <w:tcPr>
-            <w:tcW w:w="532" w:type="dxa"/>
+            <w:tcW w:w="630" w:type="dxa"/>
             <w:vMerge/>
             <w:tcBorders>
               <w:top w:val="nil"/>
@@ -13797,7 +13856,7 @@
         </w:tc>
         <w:tc>
           <w:tcPr>
-            <w:tcW w:w="1022" w:type="dxa"/>
+            <w:tcW w:w="810" w:type="dxa"/>
             <w:vMerge/>
             <w:tcBorders>
               <w:top w:val="nil"/>
@@ -13823,7 +13882,7 @@
         </w:tc>
         <w:tc>
           <w:tcPr>
-            <w:tcW w:w="596" w:type="dxa"/>
+            <w:tcW w:w="540" w:type="dxa"/>
             <w:vMerge/>
             <w:tcBorders>
               <w:top w:val="nil"/>
@@ -13849,7 +13908,7 @@
         </w:tc>
         <w:tc>
           <w:tcPr>
-            <w:tcW w:w="763" w:type="dxa"/>
+            <w:tcW w:w="810" w:type="dxa"/>
             <w:vMerge/>
             <w:tcBorders>
               <w:top w:val="nil"/>
@@ -13875,7 +13934,7 @@
         </w:tc>
         <w:tc>
           <w:tcPr>
-            <w:tcW w:w="1316" w:type="dxa"/>
+            <w:tcW w:w="729" w:type="dxa"/>
             <w:vMerge/>
             <w:tcBorders>
               <w:top w:val="nil"/>
@@ -14112,7 +14171,7 @@
         </w:trPr>
         <w:tc>
           <w:tcPr>
-            <w:tcW w:w="532" w:type="dxa"/>
+            <w:tcW w:w="630" w:type="dxa"/>
             <w:vMerge/>
             <w:tcBorders>
               <w:top w:val="nil"/>
@@ -14138,7 +14197,7 @@
         </w:tc>
         <w:tc>
           <w:tcPr>
-            <w:tcW w:w="1022" w:type="dxa"/>
+            <w:tcW w:w="810" w:type="dxa"/>
             <w:vMerge/>
             <w:tcBorders>
               <w:top w:val="nil"/>
@@ -14164,7 +14223,7 @@
         </w:tc>
         <w:tc>
           <w:tcPr>
-            <w:tcW w:w="596" w:type="dxa"/>
+            <w:tcW w:w="540" w:type="dxa"/>
             <w:vMerge/>
             <w:tcBorders>
               <w:top w:val="nil"/>
@@ -14190,7 +14249,7 @@
         </w:tc>
         <w:tc>
           <w:tcPr>
-            <w:tcW w:w="763" w:type="dxa"/>
+            <w:tcW w:w="810" w:type="dxa"/>
             <w:vMerge/>
             <w:tcBorders>
               <w:top w:val="nil"/>
@@ -14216,7 +14275,7 @@
         </w:tc>
         <w:tc>
           <w:tcPr>
-            <w:tcW w:w="1316" w:type="dxa"/>
+            <w:tcW w:w="729" w:type="dxa"/>
             <w:vMerge w:val="restart"/>
             <w:tcBorders>
               <w:top w:val="nil"/>
@@ -14475,7 +14534,7 @@
         </w:trPr>
         <w:tc>
           <w:tcPr>
-            <w:tcW w:w="532" w:type="dxa"/>
+            <w:tcW w:w="630" w:type="dxa"/>
             <w:vMerge/>
             <w:tcBorders>
               <w:top w:val="nil"/>
@@ -14501,7 +14560,7 @@
         </w:tc>
         <w:tc>
           <w:tcPr>
-            <w:tcW w:w="1022" w:type="dxa"/>
+            <w:tcW w:w="810" w:type="dxa"/>
             <w:vMerge/>
             <w:tcBorders>
               <w:top w:val="nil"/>
@@ -14527,7 +14586,7 @@
         </w:tc>
         <w:tc>
           <w:tcPr>
-            <w:tcW w:w="596" w:type="dxa"/>
+            <w:tcW w:w="540" w:type="dxa"/>
             <w:vMerge/>
             <w:tcBorders>
               <w:top w:val="nil"/>
@@ -14553,7 +14612,7 @@
         </w:tc>
         <w:tc>
           <w:tcPr>
-            <w:tcW w:w="763" w:type="dxa"/>
+            <w:tcW w:w="810" w:type="dxa"/>
             <w:vMerge/>
             <w:tcBorders>
               <w:top w:val="nil"/>
@@ -14579,7 +14638,7 @@
         </w:tc>
         <w:tc>
           <w:tcPr>
-            <w:tcW w:w="1316" w:type="dxa"/>
+            <w:tcW w:w="729" w:type="dxa"/>
             <w:vMerge/>
             <w:tcBorders>
               <w:top w:val="nil"/>
@@ -14816,7 +14875,7 @@
         </w:trPr>
         <w:tc>
           <w:tcPr>
-            <w:tcW w:w="532" w:type="dxa"/>
+            <w:tcW w:w="630" w:type="dxa"/>
             <w:vMerge/>
             <w:tcBorders>
               <w:top w:val="nil"/>
@@ -14842,7 +14901,7 @@
         </w:tc>
         <w:tc>
           <w:tcPr>
-            <w:tcW w:w="1022" w:type="dxa"/>
+            <w:tcW w:w="810" w:type="dxa"/>
             <w:vMerge/>
             <w:tcBorders>
               <w:top w:val="nil"/>
@@ -14868,7 +14927,7 @@
         </w:tc>
         <w:tc>
           <w:tcPr>
-            <w:tcW w:w="596" w:type="dxa"/>
+            <w:tcW w:w="540" w:type="dxa"/>
             <w:vMerge/>
             <w:tcBorders>
               <w:top w:val="nil"/>
@@ -14894,7 +14953,7 @@
         </w:tc>
         <w:tc>
           <w:tcPr>
-            <w:tcW w:w="763" w:type="dxa"/>
+            <w:tcW w:w="810" w:type="dxa"/>
             <w:vMerge/>
             <w:tcBorders>
               <w:top w:val="nil"/>
@@ -14920,7 +14979,7 @@
         </w:tc>
         <w:tc>
           <w:tcPr>
-            <w:tcW w:w="1316" w:type="dxa"/>
+            <w:tcW w:w="729" w:type="dxa"/>
             <w:vMerge/>
             <w:tcBorders>
               <w:top w:val="nil"/>
@@ -15168,7 +15227,7 @@
         </w:trPr>
         <w:tc>
           <w:tcPr>
-            <w:tcW w:w="532" w:type="dxa"/>
+            <w:tcW w:w="630" w:type="dxa"/>
             <w:vMerge/>
             <w:tcBorders>
               <w:top w:val="nil"/>
@@ -15194,7 +15253,7 @@
         </w:tc>
         <w:tc>
           <w:tcPr>
-            <w:tcW w:w="1022" w:type="dxa"/>
+            <w:tcW w:w="810" w:type="dxa"/>
             <w:vMerge/>
             <w:tcBorders>
               <w:top w:val="nil"/>
@@ -15220,7 +15279,7 @@
         </w:tc>
         <w:tc>
           <w:tcPr>
-            <w:tcW w:w="596" w:type="dxa"/>
+            <w:tcW w:w="540" w:type="dxa"/>
             <w:vMerge/>
             <w:tcBorders>
               <w:top w:val="nil"/>
@@ -15246,7 +15305,7 @@
         </w:tc>
         <w:tc>
           <w:tcPr>
-            <w:tcW w:w="763" w:type="dxa"/>
+            <w:tcW w:w="810" w:type="dxa"/>
             <w:vMerge/>
             <w:tcBorders>
               <w:top w:val="nil"/>
@@ -15272,7 +15331,7 @@
         </w:tc>
         <w:tc>
           <w:tcPr>
-            <w:tcW w:w="1316" w:type="dxa"/>
+            <w:tcW w:w="729" w:type="dxa"/>
             <w:vMerge/>
             <w:tcBorders>
               <w:top w:val="nil"/>
@@ -15509,7 +15568,7 @@
         </w:trPr>
         <w:tc>
           <w:tcPr>
-            <w:tcW w:w="532" w:type="dxa"/>
+            <w:tcW w:w="630" w:type="dxa"/>
             <w:vMerge/>
             <w:tcBorders>
               <w:top w:val="nil"/>
@@ -15535,7 +15594,7 @@
         </w:tc>
         <w:tc>
           <w:tcPr>
-            <w:tcW w:w="1022" w:type="dxa"/>
+            <w:tcW w:w="810" w:type="dxa"/>
             <w:vMerge/>
             <w:tcBorders>
               <w:top w:val="nil"/>
@@ -15561,7 +15620,7 @@
         </w:tc>
         <w:tc>
           <w:tcPr>
-            <w:tcW w:w="596" w:type="dxa"/>
+            <w:tcW w:w="540" w:type="dxa"/>
             <w:vMerge/>
             <w:tcBorders>
               <w:top w:val="nil"/>
@@ -15587,7 +15646,7 @@
         </w:tc>
         <w:tc>
           <w:tcPr>
-            <w:tcW w:w="763" w:type="dxa"/>
+            <w:tcW w:w="810" w:type="dxa"/>
             <w:vMerge w:val="restart"/>
             <w:tcBorders>
               <w:top w:val="nil"/>
@@ -15624,7 +15683,7 @@
         </w:tc>
         <w:tc>
           <w:tcPr>
-            <w:tcW w:w="1316" w:type="dxa"/>
+            <w:tcW w:w="729" w:type="dxa"/>
             <w:vMerge w:val="restart"/>
             <w:tcBorders>
               <w:top w:val="nil"/>
@@ -15883,7 +15942,7 @@
         </w:trPr>
         <w:tc>
           <w:tcPr>
-            <w:tcW w:w="532" w:type="dxa"/>
+            <w:tcW w:w="630" w:type="dxa"/>
             <w:vMerge/>
             <w:tcBorders>
               <w:top w:val="nil"/>
@@ -15909,7 +15968,7 @@
         </w:tc>
         <w:tc>
           <w:tcPr>
-            <w:tcW w:w="1022" w:type="dxa"/>
+            <w:tcW w:w="810" w:type="dxa"/>
             <w:vMerge/>
             <w:tcBorders>
               <w:top w:val="nil"/>
@@ -15935,7 +15994,7 @@
         </w:tc>
         <w:tc>
           <w:tcPr>
-            <w:tcW w:w="596" w:type="dxa"/>
+            <w:tcW w:w="540" w:type="dxa"/>
             <w:vMerge/>
             <w:tcBorders>
               <w:top w:val="nil"/>
@@ -15961,7 +16020,7 @@
         </w:tc>
         <w:tc>
           <w:tcPr>
-            <w:tcW w:w="763" w:type="dxa"/>
+            <w:tcW w:w="810" w:type="dxa"/>
             <w:vMerge/>
             <w:tcBorders>
               <w:top w:val="nil"/>
@@ -15987,7 +16046,7 @@
         </w:tc>
         <w:tc>
           <w:tcPr>
-            <w:tcW w:w="1316" w:type="dxa"/>
+            <w:tcW w:w="729" w:type="dxa"/>
             <w:vMerge/>
             <w:tcBorders>
               <w:top w:val="nil"/>
@@ -16224,7 +16283,7 @@
         </w:trPr>
         <w:tc>
           <w:tcPr>
-            <w:tcW w:w="532" w:type="dxa"/>
+            <w:tcW w:w="630" w:type="dxa"/>
             <w:vMerge/>
             <w:tcBorders>
               <w:top w:val="nil"/>
@@ -16250,7 +16309,7 @@
         </w:tc>
         <w:tc>
           <w:tcPr>
-            <w:tcW w:w="1022" w:type="dxa"/>
+            <w:tcW w:w="810" w:type="dxa"/>
             <w:vMerge/>
             <w:tcBorders>
               <w:top w:val="nil"/>
@@ -16276,7 +16335,7 @@
         </w:tc>
         <w:tc>
           <w:tcPr>
-            <w:tcW w:w="596" w:type="dxa"/>
+            <w:tcW w:w="540" w:type="dxa"/>
             <w:vMerge/>
             <w:tcBorders>
               <w:top w:val="nil"/>
@@ -16302,7 +16361,7 @@
         </w:tc>
         <w:tc>
           <w:tcPr>
-            <w:tcW w:w="763" w:type="dxa"/>
+            <w:tcW w:w="810" w:type="dxa"/>
             <w:vMerge/>
             <w:tcBorders>
               <w:top w:val="nil"/>
@@ -16328,7 +16387,7 @@
         </w:tc>
         <w:tc>
           <w:tcPr>
-            <w:tcW w:w="1316" w:type="dxa"/>
+            <w:tcW w:w="729" w:type="dxa"/>
             <w:vMerge/>
             <w:tcBorders>
               <w:top w:val="nil"/>
@@ -16576,7 +16635,7 @@
         </w:trPr>
         <w:tc>
           <w:tcPr>
-            <w:tcW w:w="532" w:type="dxa"/>
+            <w:tcW w:w="630" w:type="dxa"/>
             <w:vMerge/>
             <w:tcBorders>
               <w:top w:val="nil"/>
@@ -16602,7 +16661,7 @@
         </w:tc>
         <w:tc>
           <w:tcPr>
-            <w:tcW w:w="1022" w:type="dxa"/>
+            <w:tcW w:w="810" w:type="dxa"/>
             <w:vMerge/>
             <w:tcBorders>
               <w:top w:val="nil"/>
@@ -16628,7 +16687,7 @@
         </w:tc>
         <w:tc>
           <w:tcPr>
-            <w:tcW w:w="596" w:type="dxa"/>
+            <w:tcW w:w="540" w:type="dxa"/>
             <w:vMerge/>
             <w:tcBorders>
               <w:top w:val="nil"/>
@@ -16654,7 +16713,7 @@
         </w:tc>
         <w:tc>
           <w:tcPr>
-            <w:tcW w:w="763" w:type="dxa"/>
+            <w:tcW w:w="810" w:type="dxa"/>
             <w:vMerge/>
             <w:tcBorders>
               <w:top w:val="nil"/>
@@ -16680,7 +16739,7 @@
         </w:tc>
         <w:tc>
           <w:tcPr>
-            <w:tcW w:w="1316" w:type="dxa"/>
+            <w:tcW w:w="729" w:type="dxa"/>
             <w:vMerge/>
             <w:tcBorders>
               <w:top w:val="nil"/>
@@ -16917,7 +16976,7 @@
         </w:trPr>
         <w:tc>
           <w:tcPr>
-            <w:tcW w:w="532" w:type="dxa"/>
+            <w:tcW w:w="630" w:type="dxa"/>
             <w:vMerge/>
             <w:tcBorders>
               <w:top w:val="nil"/>
@@ -16943,7 +17002,7 @@
         </w:tc>
         <w:tc>
           <w:tcPr>
-            <w:tcW w:w="1022" w:type="dxa"/>
+            <w:tcW w:w="810" w:type="dxa"/>
             <w:vMerge/>
             <w:tcBorders>
               <w:top w:val="nil"/>
@@ -16969,7 +17028,7 @@
         </w:tc>
         <w:tc>
           <w:tcPr>
-            <w:tcW w:w="596" w:type="dxa"/>
+            <w:tcW w:w="540" w:type="dxa"/>
             <w:vMerge/>
             <w:tcBorders>
               <w:top w:val="nil"/>
@@ -16995,7 +17054,7 @@
         </w:tc>
         <w:tc>
           <w:tcPr>
-            <w:tcW w:w="763" w:type="dxa"/>
+            <w:tcW w:w="810" w:type="dxa"/>
             <w:vMerge/>
             <w:tcBorders>
               <w:top w:val="nil"/>
@@ -17021,7 +17080,7 @@
         </w:tc>
         <w:tc>
           <w:tcPr>
-            <w:tcW w:w="1316" w:type="dxa"/>
+            <w:tcW w:w="729" w:type="dxa"/>
             <w:vMerge w:val="restart"/>
             <w:tcBorders>
               <w:top w:val="nil"/>
@@ -17280,7 +17339,7 @@
         </w:trPr>
         <w:tc>
           <w:tcPr>
-            <w:tcW w:w="532" w:type="dxa"/>
+            <w:tcW w:w="630" w:type="dxa"/>
             <w:vMerge/>
             <w:tcBorders>
               <w:top w:val="nil"/>
@@ -17306,7 +17365,7 @@
         </w:tc>
         <w:tc>
           <w:tcPr>
-            <w:tcW w:w="1022" w:type="dxa"/>
+            <w:tcW w:w="810" w:type="dxa"/>
             <w:vMerge/>
             <w:tcBorders>
               <w:top w:val="nil"/>
@@ -17332,7 +17391,7 @@
         </w:tc>
         <w:tc>
           <w:tcPr>
-            <w:tcW w:w="596" w:type="dxa"/>
+            <w:tcW w:w="540" w:type="dxa"/>
             <w:vMerge/>
             <w:tcBorders>
               <w:top w:val="nil"/>
@@ -17358,7 +17417,7 @@
         </w:tc>
         <w:tc>
           <w:tcPr>
-            <w:tcW w:w="763" w:type="dxa"/>
+            <w:tcW w:w="810" w:type="dxa"/>
             <w:vMerge/>
             <w:tcBorders>
               <w:top w:val="nil"/>
@@ -17384,7 +17443,7 @@
         </w:tc>
         <w:tc>
           <w:tcPr>
-            <w:tcW w:w="1316" w:type="dxa"/>
+            <w:tcW w:w="729" w:type="dxa"/>
             <w:vMerge/>
             <w:tcBorders>
               <w:top w:val="nil"/>
@@ -17621,7 +17680,7 @@
         </w:trPr>
         <w:tc>
           <w:tcPr>
-            <w:tcW w:w="532" w:type="dxa"/>
+            <w:tcW w:w="630" w:type="dxa"/>
             <w:vMerge/>
             <w:tcBorders>
               <w:top w:val="nil"/>
@@ -17647,7 +17706,7 @@
         </w:tc>
         <w:tc>
           <w:tcPr>
-            <w:tcW w:w="1022" w:type="dxa"/>
+            <w:tcW w:w="810" w:type="dxa"/>
             <w:vMerge/>
             <w:tcBorders>
               <w:top w:val="nil"/>
@@ -17673,7 +17732,7 @@
         </w:tc>
         <w:tc>
           <w:tcPr>
-            <w:tcW w:w="596" w:type="dxa"/>
+            <w:tcW w:w="540" w:type="dxa"/>
             <w:vMerge/>
             <w:tcBorders>
               <w:top w:val="nil"/>
@@ -17699,7 +17758,7 @@
         </w:tc>
         <w:tc>
           <w:tcPr>
-            <w:tcW w:w="763" w:type="dxa"/>
+            <w:tcW w:w="810" w:type="dxa"/>
             <w:vMerge/>
             <w:tcBorders>
               <w:top w:val="nil"/>
@@ -17725,7 +17784,7 @@
         </w:tc>
         <w:tc>
           <w:tcPr>
-            <w:tcW w:w="1316" w:type="dxa"/>
+            <w:tcW w:w="729" w:type="dxa"/>
             <w:vMerge/>
             <w:tcBorders>
               <w:top w:val="nil"/>
@@ -17973,7 +18032,7 @@
         </w:trPr>
         <w:tc>
           <w:tcPr>
-            <w:tcW w:w="532" w:type="dxa"/>
+            <w:tcW w:w="630" w:type="dxa"/>
             <w:vMerge/>
             <w:tcBorders>
               <w:top w:val="nil"/>
@@ -17999,7 +18058,7 @@
         </w:tc>
         <w:tc>
           <w:tcPr>
-            <w:tcW w:w="1022" w:type="dxa"/>
+            <w:tcW w:w="810" w:type="dxa"/>
             <w:vMerge/>
             <w:tcBorders>
               <w:top w:val="nil"/>
@@ -18025,7 +18084,7 @@
         </w:tc>
         <w:tc>
           <w:tcPr>
-            <w:tcW w:w="596" w:type="dxa"/>
+            <w:tcW w:w="540" w:type="dxa"/>
             <w:vMerge/>
             <w:tcBorders>
               <w:top w:val="nil"/>
@@ -18051,7 +18110,7 @@
         </w:tc>
         <w:tc>
           <w:tcPr>
-            <w:tcW w:w="763" w:type="dxa"/>
+            <w:tcW w:w="810" w:type="dxa"/>
             <w:vMerge/>
             <w:tcBorders>
               <w:top w:val="nil"/>
@@ -18077,7 +18136,7 @@
         </w:tc>
         <w:tc>
           <w:tcPr>
-            <w:tcW w:w="1316" w:type="dxa"/>
+            <w:tcW w:w="729" w:type="dxa"/>
             <w:vMerge/>
             <w:tcBorders>
               <w:top w:val="nil"/>
@@ -18314,7 +18373,7 @@
         </w:trPr>
         <w:tc>
           <w:tcPr>
-            <w:tcW w:w="532" w:type="dxa"/>
+            <w:tcW w:w="630" w:type="dxa"/>
             <w:vMerge/>
             <w:tcBorders>
               <w:top w:val="nil"/>
@@ -18340,7 +18399,7 @@
         </w:tc>
         <w:tc>
           <w:tcPr>
-            <w:tcW w:w="1022" w:type="dxa"/>
+            <w:tcW w:w="810" w:type="dxa"/>
             <w:vMerge w:val="restart"/>
             <w:tcBorders>
               <w:top w:val="nil"/>
@@ -18377,7 +18436,7 @@
         </w:tc>
         <w:tc>
           <w:tcPr>
-            <w:tcW w:w="596" w:type="dxa"/>
+            <w:tcW w:w="540" w:type="dxa"/>
             <w:vMerge w:val="restart"/>
             <w:tcBorders>
               <w:top w:val="nil"/>
@@ -18414,7 +18473,7 @@
         </w:tc>
         <w:tc>
           <w:tcPr>
-            <w:tcW w:w="763" w:type="dxa"/>
+            <w:tcW w:w="810" w:type="dxa"/>
             <w:vMerge w:val="restart"/>
             <w:tcBorders>
               <w:top w:val="nil"/>
@@ -18451,7 +18510,7 @@
         </w:tc>
         <w:tc>
           <w:tcPr>
-            <w:tcW w:w="1316" w:type="dxa"/>
+            <w:tcW w:w="729" w:type="dxa"/>
             <w:vMerge w:val="restart"/>
             <w:tcBorders>
               <w:top w:val="nil"/>
@@ -18710,7 +18769,7 @@
         </w:trPr>
         <w:tc>
           <w:tcPr>
-            <w:tcW w:w="532" w:type="dxa"/>
+            <w:tcW w:w="630" w:type="dxa"/>
             <w:vMerge/>
             <w:tcBorders>
               <w:top w:val="nil"/>
@@ -18736,7 +18795,7 @@
         </w:tc>
         <w:tc>
           <w:tcPr>
-            <w:tcW w:w="1022" w:type="dxa"/>
+            <w:tcW w:w="810" w:type="dxa"/>
             <w:vMerge/>
             <w:tcBorders>
               <w:top w:val="nil"/>
@@ -18762,7 +18821,7 @@
         </w:tc>
         <w:tc>
           <w:tcPr>
-            <w:tcW w:w="596" w:type="dxa"/>
+            <w:tcW w:w="540" w:type="dxa"/>
             <w:vMerge/>
             <w:tcBorders>
               <w:top w:val="nil"/>
@@ -18788,7 +18847,7 @@
         </w:tc>
         <w:tc>
           <w:tcPr>
-            <w:tcW w:w="763" w:type="dxa"/>
+            <w:tcW w:w="810" w:type="dxa"/>
             <w:vMerge/>
             <w:tcBorders>
               <w:top w:val="nil"/>
@@ -18814,7 +18873,7 @@
         </w:tc>
         <w:tc>
           <w:tcPr>
-            <w:tcW w:w="1316" w:type="dxa"/>
+            <w:tcW w:w="729" w:type="dxa"/>
             <w:vMerge/>
             <w:tcBorders>
               <w:top w:val="nil"/>
@@ -19051,7 +19110,7 @@
         </w:trPr>
         <w:tc>
           <w:tcPr>
-            <w:tcW w:w="532" w:type="dxa"/>
+            <w:tcW w:w="630" w:type="dxa"/>
             <w:vMerge/>
             <w:tcBorders>
               <w:top w:val="nil"/>
@@ -19077,7 +19136,7 @@
         </w:tc>
         <w:tc>
           <w:tcPr>
-            <w:tcW w:w="1022" w:type="dxa"/>
+            <w:tcW w:w="810" w:type="dxa"/>
             <w:vMerge/>
             <w:tcBorders>
               <w:top w:val="nil"/>
@@ -19103,7 +19162,7 @@
         </w:tc>
         <w:tc>
           <w:tcPr>
-            <w:tcW w:w="596" w:type="dxa"/>
+            <w:tcW w:w="540" w:type="dxa"/>
             <w:vMerge/>
             <w:tcBorders>
               <w:top w:val="nil"/>
@@ -19129,7 +19188,7 @@
         </w:tc>
         <w:tc>
           <w:tcPr>
-            <w:tcW w:w="763" w:type="dxa"/>
+            <w:tcW w:w="810" w:type="dxa"/>
             <w:vMerge/>
             <w:tcBorders>
               <w:top w:val="nil"/>
@@ -19155,7 +19214,7 @@
         </w:tc>
         <w:tc>
           <w:tcPr>
-            <w:tcW w:w="1316" w:type="dxa"/>
+            <w:tcW w:w="729" w:type="dxa"/>
             <w:vMerge/>
             <w:tcBorders>
               <w:top w:val="nil"/>
@@ -19403,7 +19462,7 @@
         </w:trPr>
         <w:tc>
           <w:tcPr>
-            <w:tcW w:w="532" w:type="dxa"/>
+            <w:tcW w:w="630" w:type="dxa"/>
             <w:vMerge/>
             <w:tcBorders>
               <w:top w:val="nil"/>
@@ -19429,7 +19488,7 @@
         </w:tc>
         <w:tc>
           <w:tcPr>
-            <w:tcW w:w="1022" w:type="dxa"/>
+            <w:tcW w:w="810" w:type="dxa"/>
             <w:vMerge/>
             <w:tcBorders>
               <w:top w:val="nil"/>
@@ -19455,7 +19514,7 @@
         </w:tc>
         <w:tc>
           <w:tcPr>
-            <w:tcW w:w="596" w:type="dxa"/>
+            <w:tcW w:w="540" w:type="dxa"/>
             <w:vMerge/>
             <w:tcBorders>
               <w:top w:val="nil"/>
@@ -19481,7 +19540,7 @@
         </w:tc>
         <w:tc>
           <w:tcPr>
-            <w:tcW w:w="763" w:type="dxa"/>
+            <w:tcW w:w="810" w:type="dxa"/>
             <w:vMerge/>
             <w:tcBorders>
               <w:top w:val="nil"/>
@@ -19507,7 +19566,7 @@
         </w:tc>
         <w:tc>
           <w:tcPr>
-            <w:tcW w:w="1316" w:type="dxa"/>
+            <w:tcW w:w="729" w:type="dxa"/>
             <w:vMerge/>
             <w:tcBorders>
               <w:top w:val="nil"/>
@@ -19744,7 +19803,7 @@
         </w:trPr>
         <w:tc>
           <w:tcPr>
-            <w:tcW w:w="532" w:type="dxa"/>
+            <w:tcW w:w="630" w:type="dxa"/>
             <w:vMerge/>
             <w:tcBorders>
               <w:top w:val="nil"/>
@@ -19770,7 +19829,7 @@
         </w:tc>
         <w:tc>
           <w:tcPr>
-            <w:tcW w:w="1022" w:type="dxa"/>
+            <w:tcW w:w="810" w:type="dxa"/>
             <w:vMerge/>
             <w:tcBorders>
               <w:top w:val="nil"/>
@@ -19796,7 +19855,7 @@
         </w:tc>
         <w:tc>
           <w:tcPr>
-            <w:tcW w:w="596" w:type="dxa"/>
+            <w:tcW w:w="540" w:type="dxa"/>
             <w:vMerge/>
             <w:tcBorders>
               <w:top w:val="nil"/>
@@ -19822,7 +19881,7 @@
         </w:tc>
         <w:tc>
           <w:tcPr>
-            <w:tcW w:w="763" w:type="dxa"/>
+            <w:tcW w:w="810" w:type="dxa"/>
             <w:vMerge/>
             <w:tcBorders>
               <w:top w:val="nil"/>
@@ -19848,7 +19907,7 @@
         </w:tc>
         <w:tc>
           <w:tcPr>
-            <w:tcW w:w="1316" w:type="dxa"/>
+            <w:tcW w:w="729" w:type="dxa"/>
             <w:vMerge w:val="restart"/>
             <w:tcBorders>
               <w:top w:val="nil"/>
@@ -20107,7 +20166,7 @@
         </w:trPr>
         <w:tc>
           <w:tcPr>
-            <w:tcW w:w="532" w:type="dxa"/>
+            <w:tcW w:w="630" w:type="dxa"/>
             <w:vMerge/>
             <w:tcBorders>
               <w:top w:val="nil"/>
@@ -20133,7 +20192,7 @@
         </w:tc>
         <w:tc>
           <w:tcPr>
-            <w:tcW w:w="1022" w:type="dxa"/>
+            <w:tcW w:w="810" w:type="dxa"/>
             <w:vMerge/>
             <w:tcBorders>
               <w:top w:val="nil"/>
@@ -20159,7 +20218,7 @@
         </w:tc>
         <w:tc>
           <w:tcPr>
-            <w:tcW w:w="596" w:type="dxa"/>
+            <w:tcW w:w="540" w:type="dxa"/>
             <w:vMerge/>
             <w:tcBorders>
               <w:top w:val="nil"/>
@@ -20185,7 +20244,7 @@
         </w:tc>
         <w:tc>
           <w:tcPr>
-            <w:tcW w:w="763" w:type="dxa"/>
+            <w:tcW w:w="810" w:type="dxa"/>
             <w:vMerge/>
             <w:tcBorders>
               <w:top w:val="nil"/>
@@ -20211,7 +20270,7 @@
         </w:tc>
         <w:tc>
           <w:tcPr>
-            <w:tcW w:w="1316" w:type="dxa"/>
+            <w:tcW w:w="729" w:type="dxa"/>
             <w:vMerge/>
             <w:tcBorders>
               <w:top w:val="nil"/>
@@ -20448,7 +20507,7 @@
         </w:trPr>
         <w:tc>
           <w:tcPr>
-            <w:tcW w:w="532" w:type="dxa"/>
+            <w:tcW w:w="630" w:type="dxa"/>
             <w:vMerge/>
             <w:tcBorders>
               <w:top w:val="nil"/>
@@ -20474,7 +20533,7 @@
         </w:tc>
         <w:tc>
           <w:tcPr>
-            <w:tcW w:w="1022" w:type="dxa"/>
+            <w:tcW w:w="810" w:type="dxa"/>
             <w:vMerge/>
             <w:tcBorders>
               <w:top w:val="nil"/>
@@ -20500,7 +20559,7 @@
         </w:tc>
         <w:tc>
           <w:tcPr>
-            <w:tcW w:w="596" w:type="dxa"/>
+            <w:tcW w:w="540" w:type="dxa"/>
             <w:vMerge/>
             <w:tcBorders>
               <w:top w:val="nil"/>
@@ -20526,7 +20585,7 @@
         </w:tc>
         <w:tc>
           <w:tcPr>
-            <w:tcW w:w="763" w:type="dxa"/>
+            <w:tcW w:w="810" w:type="dxa"/>
             <w:vMerge/>
             <w:tcBorders>
               <w:top w:val="nil"/>
@@ -20552,7 +20611,7 @@
         </w:tc>
         <w:tc>
           <w:tcPr>
-            <w:tcW w:w="1316" w:type="dxa"/>
+            <w:tcW w:w="729" w:type="dxa"/>
             <w:vMerge/>
             <w:tcBorders>
               <w:top w:val="nil"/>
@@ -20800,7 +20859,7 @@
         </w:trPr>
         <w:tc>
           <w:tcPr>
-            <w:tcW w:w="532" w:type="dxa"/>
+            <w:tcW w:w="630" w:type="dxa"/>
             <w:vMerge/>
             <w:tcBorders>
               <w:top w:val="nil"/>
@@ -20826,7 +20885,7 @@
         </w:tc>
         <w:tc>
           <w:tcPr>
-            <w:tcW w:w="1022" w:type="dxa"/>
+            <w:tcW w:w="810" w:type="dxa"/>
             <w:vMerge/>
             <w:tcBorders>
               <w:top w:val="nil"/>
@@ -20852,7 +20911,7 @@
         </w:tc>
         <w:tc>
           <w:tcPr>
-            <w:tcW w:w="596" w:type="dxa"/>
+            <w:tcW w:w="540" w:type="dxa"/>
             <w:vMerge/>
             <w:tcBorders>
               <w:top w:val="nil"/>
@@ -20878,7 +20937,7 @@
         </w:tc>
         <w:tc>
           <w:tcPr>
-            <w:tcW w:w="763" w:type="dxa"/>
+            <w:tcW w:w="810" w:type="dxa"/>
             <w:vMerge/>
             <w:tcBorders>
               <w:top w:val="nil"/>
@@ -20904,7 +20963,7 @@
         </w:tc>
         <w:tc>
           <w:tcPr>
-            <w:tcW w:w="1316" w:type="dxa"/>
+            <w:tcW w:w="729" w:type="dxa"/>
             <w:vMerge/>
             <w:tcBorders>
               <w:top w:val="nil"/>
@@ -21141,7 +21200,7 @@
         </w:trPr>
         <w:tc>
           <w:tcPr>
-            <w:tcW w:w="532" w:type="dxa"/>
+            <w:tcW w:w="630" w:type="dxa"/>
             <w:vMerge/>
             <w:tcBorders>
               <w:top w:val="nil"/>
@@ -21167,7 +21226,7 @@
         </w:tc>
         <w:tc>
           <w:tcPr>
-            <w:tcW w:w="1022" w:type="dxa"/>
+            <w:tcW w:w="810" w:type="dxa"/>
             <w:vMerge/>
             <w:tcBorders>
               <w:top w:val="nil"/>
@@ -21193,7 +21252,7 @@
         </w:tc>
         <w:tc>
           <w:tcPr>
-            <w:tcW w:w="596" w:type="dxa"/>
+            <w:tcW w:w="540" w:type="dxa"/>
             <w:vMerge/>
             <w:tcBorders>
               <w:top w:val="nil"/>
@@ -21219,7 +21278,7 @@
         </w:tc>
         <w:tc>
           <w:tcPr>
-            <w:tcW w:w="763" w:type="dxa"/>
+            <w:tcW w:w="810" w:type="dxa"/>
             <w:vMerge w:val="restart"/>
             <w:tcBorders>
               <w:top w:val="nil"/>
@@ -21256,7 +21315,7 @@
         </w:tc>
         <w:tc>
           <w:tcPr>
-            <w:tcW w:w="1316" w:type="dxa"/>
+            <w:tcW w:w="729" w:type="dxa"/>
             <w:vMerge w:val="restart"/>
             <w:tcBorders>
               <w:top w:val="nil"/>
@@ -21515,7 +21574,7 @@
         </w:trPr>
         <w:tc>
           <w:tcPr>
-            <w:tcW w:w="532" w:type="dxa"/>
+            <w:tcW w:w="630" w:type="dxa"/>
             <w:vMerge/>
             <w:tcBorders>
               <w:top w:val="nil"/>
@@ -21541,7 +21600,7 @@
         </w:tc>
         <w:tc>
           <w:tcPr>
-            <w:tcW w:w="1022" w:type="dxa"/>
+            <w:tcW w:w="810" w:type="dxa"/>
             <w:vMerge/>
             <w:tcBorders>
               <w:top w:val="nil"/>
@@ -21567,7 +21626,7 @@
         </w:tc>
         <w:tc>
           <w:tcPr>
-            <w:tcW w:w="596" w:type="dxa"/>
+            <w:tcW w:w="540" w:type="dxa"/>
             <w:vMerge/>
             <w:tcBorders>
               <w:top w:val="nil"/>
@@ -21593,7 +21652,7 @@
         </w:tc>
         <w:tc>
           <w:tcPr>
-            <w:tcW w:w="763" w:type="dxa"/>
+            <w:tcW w:w="810" w:type="dxa"/>
             <w:vMerge/>
             <w:tcBorders>
               <w:top w:val="nil"/>
@@ -21619,7 +21678,7 @@
         </w:tc>
         <w:tc>
           <w:tcPr>
-            <w:tcW w:w="1316" w:type="dxa"/>
+            <w:tcW w:w="729" w:type="dxa"/>
             <w:vMerge/>
             <w:tcBorders>
               <w:top w:val="nil"/>
@@ -21856,7 +21915,7 @@
         </w:trPr>
         <w:tc>
           <w:tcPr>
-            <w:tcW w:w="532" w:type="dxa"/>
+            <w:tcW w:w="630" w:type="dxa"/>
             <w:vMerge/>
             <w:tcBorders>
               <w:top w:val="nil"/>
@@ -21882,7 +21941,7 @@
         </w:tc>
         <w:tc>
           <w:tcPr>
-            <w:tcW w:w="1022" w:type="dxa"/>
+            <w:tcW w:w="810" w:type="dxa"/>
             <w:vMerge/>
             <w:tcBorders>
               <w:top w:val="nil"/>
@@ -21908,7 +21967,7 @@
         </w:tc>
         <w:tc>
           <w:tcPr>
-            <w:tcW w:w="596" w:type="dxa"/>
+            <w:tcW w:w="540" w:type="dxa"/>
             <w:vMerge/>
             <w:tcBorders>
               <w:top w:val="nil"/>
@@ -21934,7 +21993,7 @@
         </w:tc>
         <w:tc>
           <w:tcPr>
-            <w:tcW w:w="763" w:type="dxa"/>
+            <w:tcW w:w="810" w:type="dxa"/>
             <w:vMerge/>
             <w:tcBorders>
               <w:top w:val="nil"/>
@@ -21960,7 +22019,7 @@
         </w:tc>
         <w:tc>
           <w:tcPr>
-            <w:tcW w:w="1316" w:type="dxa"/>
+            <w:tcW w:w="729" w:type="dxa"/>
             <w:vMerge/>
             <w:tcBorders>
               <w:top w:val="nil"/>
@@ -22208,7 +22267,7 @@
         </w:trPr>
         <w:tc>
           <w:tcPr>
-            <w:tcW w:w="532" w:type="dxa"/>
+            <w:tcW w:w="630" w:type="dxa"/>
             <w:vMerge/>
             <w:tcBorders>
               <w:top w:val="nil"/>
@@ -22234,7 +22293,7 @@
         </w:tc>
         <w:tc>
           <w:tcPr>
-            <w:tcW w:w="1022" w:type="dxa"/>
+            <w:tcW w:w="810" w:type="dxa"/>
             <w:vMerge/>
             <w:tcBorders>
               <w:top w:val="nil"/>
@@ -22260,7 +22319,7 @@
         </w:tc>
         <w:tc>
           <w:tcPr>
-            <w:tcW w:w="596" w:type="dxa"/>
+            <w:tcW w:w="540" w:type="dxa"/>
             <w:vMerge/>
             <w:tcBorders>
               <w:top w:val="nil"/>
@@ -22286,7 +22345,7 @@
         </w:tc>
         <w:tc>
           <w:tcPr>
-            <w:tcW w:w="763" w:type="dxa"/>
+            <w:tcW w:w="810" w:type="dxa"/>
             <w:vMerge/>
             <w:tcBorders>
               <w:top w:val="nil"/>
@@ -22312,7 +22371,7 @@
         </w:tc>
         <w:tc>
           <w:tcPr>
-            <w:tcW w:w="1316" w:type="dxa"/>
+            <w:tcW w:w="729" w:type="dxa"/>
             <w:vMerge/>
             <w:tcBorders>
               <w:top w:val="nil"/>
@@ -22549,7 +22608,7 @@
         </w:trPr>
         <w:tc>
           <w:tcPr>
-            <w:tcW w:w="532" w:type="dxa"/>
+            <w:tcW w:w="630" w:type="dxa"/>
             <w:vMerge/>
             <w:tcBorders>
               <w:top w:val="nil"/>
@@ -22575,7 +22634,7 @@
         </w:tc>
         <w:tc>
           <w:tcPr>
-            <w:tcW w:w="1022" w:type="dxa"/>
+            <w:tcW w:w="810" w:type="dxa"/>
             <w:vMerge/>
             <w:tcBorders>
               <w:top w:val="nil"/>
@@ -22601,7 +22660,7 @@
         </w:tc>
         <w:tc>
           <w:tcPr>
-            <w:tcW w:w="596" w:type="dxa"/>
+            <w:tcW w:w="540" w:type="dxa"/>
             <w:vMerge/>
             <w:tcBorders>
               <w:top w:val="nil"/>
@@ -22627,7 +22686,7 @@
         </w:tc>
         <w:tc>
           <w:tcPr>
-            <w:tcW w:w="763" w:type="dxa"/>
+            <w:tcW w:w="810" w:type="dxa"/>
             <w:vMerge/>
             <w:tcBorders>
               <w:top w:val="nil"/>
@@ -22653,7 +22712,7 @@
         </w:tc>
         <w:tc>
           <w:tcPr>
-            <w:tcW w:w="1316" w:type="dxa"/>
+            <w:tcW w:w="729" w:type="dxa"/>
             <w:vMerge w:val="restart"/>
             <w:tcBorders>
               <w:top w:val="nil"/>
@@ -22912,7 +22971,7 @@
         </w:trPr>
         <w:tc>
           <w:tcPr>
-            <w:tcW w:w="532" w:type="dxa"/>
+            <w:tcW w:w="630" w:type="dxa"/>
             <w:vMerge/>
             <w:tcBorders>
               <w:top w:val="nil"/>
@@ -22938,7 +22997,7 @@
         </w:tc>
         <w:tc>
           <w:tcPr>
-            <w:tcW w:w="1022" w:type="dxa"/>
+            <w:tcW w:w="810" w:type="dxa"/>
             <w:vMerge/>
             <w:tcBorders>
               <w:top w:val="nil"/>
@@ -22964,7 +23023,7 @@
         </w:tc>
         <w:tc>
           <w:tcPr>
-            <w:tcW w:w="596" w:type="dxa"/>
+            <w:tcW w:w="540" w:type="dxa"/>
             <w:vMerge/>
             <w:tcBorders>
               <w:top w:val="nil"/>
@@ -22990,7 +23049,7 @@
         </w:tc>
         <w:tc>
           <w:tcPr>
-            <w:tcW w:w="763" w:type="dxa"/>
+            <w:tcW w:w="810" w:type="dxa"/>
             <w:vMerge/>
             <w:tcBorders>
               <w:top w:val="nil"/>
@@ -23016,7 +23075,7 @@
         </w:tc>
         <w:tc>
           <w:tcPr>
-            <w:tcW w:w="1316" w:type="dxa"/>
+            <w:tcW w:w="729" w:type="dxa"/>
             <w:vMerge/>
             <w:tcBorders>
               <w:top w:val="nil"/>
@@ -23253,7 +23312,7 @@
         </w:trPr>
         <w:tc>
           <w:tcPr>
-            <w:tcW w:w="532" w:type="dxa"/>
+            <w:tcW w:w="630" w:type="dxa"/>
             <w:vMerge/>
             <w:tcBorders>
               <w:top w:val="nil"/>
@@ -23279,7 +23338,7 @@
         </w:tc>
         <w:tc>
           <w:tcPr>
-            <w:tcW w:w="1022" w:type="dxa"/>
+            <w:tcW w:w="810" w:type="dxa"/>
             <w:vMerge/>
             <w:tcBorders>
               <w:top w:val="nil"/>
@@ -23305,7 +23364,7 @@
         </w:tc>
         <w:tc>
           <w:tcPr>
-            <w:tcW w:w="596" w:type="dxa"/>
+            <w:tcW w:w="540" w:type="dxa"/>
             <w:vMerge/>
             <w:tcBorders>
               <w:top w:val="nil"/>
@@ -23331,7 +23390,7 @@
         </w:tc>
         <w:tc>
           <w:tcPr>
-            <w:tcW w:w="763" w:type="dxa"/>
+            <w:tcW w:w="810" w:type="dxa"/>
             <w:vMerge/>
             <w:tcBorders>
               <w:top w:val="nil"/>
@@ -23357,7 +23416,7 @@
         </w:tc>
         <w:tc>
           <w:tcPr>
-            <w:tcW w:w="1316" w:type="dxa"/>
+            <w:tcW w:w="729" w:type="dxa"/>
             <w:vMerge/>
             <w:tcBorders>
               <w:top w:val="nil"/>
@@ -23604,7 +23663,7 @@
         </w:trPr>
         <w:tc>
           <w:tcPr>
-            <w:tcW w:w="532" w:type="dxa"/>
+            <w:tcW w:w="630" w:type="dxa"/>
             <w:vMerge/>
             <w:tcBorders>
               <w:top w:val="nil"/>
@@ -23630,7 +23689,7 @@
         </w:tc>
         <w:tc>
           <w:tcPr>
-            <w:tcW w:w="1022" w:type="dxa"/>
+            <w:tcW w:w="810" w:type="dxa"/>
             <w:vMerge/>
             <w:tcBorders>
               <w:top w:val="nil"/>
@@ -23656,7 +23715,7 @@
         </w:tc>
         <w:tc>
           <w:tcPr>
-            <w:tcW w:w="596" w:type="dxa"/>
+            <w:tcW w:w="540" w:type="dxa"/>
             <w:vMerge/>
             <w:tcBorders>
               <w:top w:val="nil"/>
@@ -23682,7 +23741,7 @@
         </w:tc>
         <w:tc>
           <w:tcPr>
-            <w:tcW w:w="763" w:type="dxa"/>
+            <w:tcW w:w="810" w:type="dxa"/>
             <w:vMerge/>
             <w:tcBorders>
               <w:top w:val="nil"/>
@@ -23708,7 +23767,7 @@
         </w:tc>
         <w:tc>
           <w:tcPr>
-            <w:tcW w:w="1316" w:type="dxa"/>
+            <w:tcW w:w="729" w:type="dxa"/>
             <w:vMerge/>
             <w:tcBorders>
               <w:top w:val="nil"/>
@@ -24669,6 +24728,7 @@
         <w:rPr>
           <w:rFonts w:ascii="Times New Roman" w:hAnsi="Times New Roman" w:cs="Times New Roman"/>
         </w:rPr>
+        <w:lastRenderedPageBreak/>
         <w:t>Based on the inferences the MFCC features were removed from the raw dataset. In addition</w:t>
       </w:r>
       <w:r>
@@ -24682,19 +24742,6 @@
           <w:rFonts w:ascii="Times New Roman" w:hAnsi="Times New Roman" w:cs="Times New Roman"/>
         </w:rPr>
         <w:t xml:space="preserve"> the dataset was outlier treated and data augmented before deriving the final dataset for constructing the MER model.</w:t>
-      </w:r>
-    </w:p>
-    <w:p>
-      <w:pPr>
-        <w:rPr>
-          <w:rFonts w:ascii="Times New Roman" w:hAnsi="Times New Roman" w:cs="Times New Roman"/>
-        </w:rPr>
-      </w:pPr>
-      <w:r>
-        <w:rPr>
-          <w:rFonts w:ascii="Times New Roman" w:hAnsi="Times New Roman" w:cs="Times New Roman"/>
-        </w:rPr>
-        <w:br w:type="page"/>
       </w:r>
     </w:p>
     <w:p>
@@ -24985,8 +25032,8 @@
       <w:pPr>
         <w:pStyle w:val="ListParagraph"/>
         <w:numPr>
-          <w:ilvl w:val="2"/>
-          <w:numId w:val="1"/>
+          <w:ilvl w:val="1"/>
+          <w:numId w:val="6"/>
         </w:numPr>
         <w:spacing w:line="360" w:lineRule="auto"/>
         <w:contextualSpacing w:val="0"/>
@@ -25005,8 +25052,8 @@
       <w:pPr>
         <w:pStyle w:val="ListParagraph"/>
         <w:numPr>
-          <w:ilvl w:val="2"/>
-          <w:numId w:val="1"/>
+          <w:ilvl w:val="1"/>
+          <w:numId w:val="6"/>
         </w:numPr>
         <w:spacing w:line="360" w:lineRule="auto"/>
         <w:contextualSpacing w:val="0"/>
@@ -25025,8 +25072,8 @@
       <w:pPr>
         <w:pStyle w:val="ListParagraph"/>
         <w:numPr>
-          <w:ilvl w:val="2"/>
-          <w:numId w:val="1"/>
+          <w:ilvl w:val="1"/>
+          <w:numId w:val="6"/>
         </w:numPr>
         <w:spacing w:line="360" w:lineRule="auto"/>
         <w:contextualSpacing w:val="0"/>
@@ -25069,8 +25116,8 @@
       <w:pPr>
         <w:pStyle w:val="ListParagraph"/>
         <w:numPr>
-          <w:ilvl w:val="2"/>
-          <w:numId w:val="1"/>
+          <w:ilvl w:val="1"/>
+          <w:numId w:val="6"/>
         </w:numPr>
         <w:spacing w:line="360" w:lineRule="auto"/>
         <w:contextualSpacing w:val="0"/>
@@ -25095,8 +25142,8 @@
       <w:pPr>
         <w:pStyle w:val="ListParagraph"/>
         <w:numPr>
-          <w:ilvl w:val="2"/>
-          <w:numId w:val="1"/>
+          <w:ilvl w:val="1"/>
+          <w:numId w:val="6"/>
         </w:numPr>
         <w:spacing w:line="360" w:lineRule="auto"/>
         <w:contextualSpacing w:val="0"/>
@@ -25115,8 +25162,8 @@
       <w:pPr>
         <w:pStyle w:val="ListParagraph"/>
         <w:numPr>
-          <w:ilvl w:val="2"/>
-          <w:numId w:val="1"/>
+          <w:ilvl w:val="1"/>
+          <w:numId w:val="6"/>
         </w:numPr>
         <w:spacing w:line="360" w:lineRule="auto"/>
         <w:contextualSpacing w:val="0"/>
@@ -25128,6 +25175,7 @@
         <w:rPr>
           <w:rFonts w:ascii="Times New Roman" w:hAnsi="Times New Roman" w:cs="Times New Roman"/>
         </w:rPr>
+        <w:lastRenderedPageBreak/>
         <w:t xml:space="preserve">Determine the frequency of each emotion class so that the class with highest frequency can be assigned </w:t>
       </w:r>
       <w:r>
@@ -25151,7 +25199,6 @@
         <w:rPr>
           <w:rFonts w:ascii="Times New Roman" w:hAnsi="Times New Roman" w:cs="Times New Roman"/>
         </w:rPr>
-        <w:lastRenderedPageBreak/>
         <w:t xml:space="preserve">The emotion quadrant plot is a simple x-y scatter plot with four bands representing each emotion is plotted. Here’s an example of the plot simulating the model outcome of a </w:t>
       </w:r>
       <w:r>
@@ -25406,14 +25453,1172 @@
         <w:rPr>
           <w:rFonts w:ascii="Times New Roman" w:hAnsi="Times New Roman" w:cs="Times New Roman"/>
         </w:rPr>
-        <w:t xml:space="preserve">The combination of both plots is henceforth called as “Emotion Plot” and would be relied to evaluate the emotion trends of raga Mayamalavagowla to draw inferences associated with the </w:t>
-      </w:r>
-      <w:r>
-        <w:rPr>
-          <w:rFonts w:ascii="Times New Roman" w:hAnsi="Times New Roman" w:cs="Times New Roman"/>
-        </w:rPr>
         <w:lastRenderedPageBreak/>
-        <w:t>research question. In addition, other ragas, as mentioned in section 4.8: Validation set, would also be evaluated using the Emotion Plot.</w:t>
+        <w:t>The combination of both plots is henceforth called as “Emotion Plot” and would be relied to evaluate the emotion trends of raga Mayamalavagowla to draw inferences associated with the research question. In addition, other ragas, as mentioned in section 4.8: Validation set, would also be evaluated using the Emotion Plot.</w:t>
+      </w:r>
+    </w:p>
+    <w:p>
+      <w:pPr>
+        <w:pStyle w:val="ListParagraph"/>
+        <w:spacing w:line="360" w:lineRule="auto"/>
+        <w:ind w:left="792"/>
+        <w:contextualSpacing w:val="0"/>
+        <w:rPr>
+          <w:rFonts w:ascii="Times New Roman" w:hAnsi="Times New Roman" w:cs="Times New Roman"/>
+        </w:rPr>
+      </w:pPr>
+    </w:p>
+    <w:p>
+      <w:pPr>
+        <w:pStyle w:val="ListParagraph"/>
+        <w:numPr>
+          <w:ilvl w:val="1"/>
+          <w:numId w:val="5"/>
+        </w:numPr>
+        <w:spacing w:line="360" w:lineRule="auto"/>
+        <w:ind w:left="360" w:hanging="180"/>
+        <w:contextualSpacing w:val="0"/>
+        <w:rPr>
+          <w:rFonts w:ascii="Times New Roman" w:hAnsi="Times New Roman" w:cs="Times New Roman"/>
+          <w:b/>
+          <w:bCs/>
+          <w:u w:val="single"/>
+        </w:rPr>
+      </w:pPr>
+      <w:r>
+        <w:rPr>
+          <w:rFonts w:ascii="Times New Roman" w:hAnsi="Times New Roman" w:cs="Times New Roman"/>
+          <w:b/>
+          <w:bCs/>
+          <w:u w:val="single"/>
+        </w:rPr>
+        <w:t>New class variables</w:t>
+      </w:r>
+    </w:p>
+    <w:p>
+      <w:pPr>
+        <w:pStyle w:val="ListParagraph"/>
+        <w:spacing w:line="360" w:lineRule="auto"/>
+        <w:ind w:left="792"/>
+        <w:rPr>
+          <w:rFonts w:ascii="Times New Roman" w:hAnsi="Times New Roman" w:cs="Times New Roman"/>
+        </w:rPr>
+      </w:pPr>
+      <w:r>
+        <w:rPr>
+          <w:rFonts w:ascii="Times New Roman" w:hAnsi="Times New Roman" w:cs="Times New Roman"/>
+        </w:rPr>
+        <w:t xml:space="preserve">The outcome of k-means clustering to determine optimal clusters in the dataset, as illustrated in section above, indicated that there are 3 clusters in the data even though the dataset is categorized into 4 classes. This indication is attributed by the class overlap between observations in levels “Q3” and “Q4”.  </w:t>
+      </w:r>
+      <w:r>
+        <w:rPr>
+          <w:rFonts w:ascii="Times New Roman" w:hAnsi="Times New Roman" w:cs="Times New Roman"/>
+        </w:rPr>
+        <w:t>In addition, the n</w:t>
+      </w:r>
+      <w:r>
+        <w:rPr>
+          <w:rFonts w:ascii="Times New Roman" w:hAnsi="Times New Roman" w:cs="Times New Roman"/>
+        </w:rPr>
+        <w:t xml:space="preserve">ormal distribution plots </w:t>
+      </w:r>
+      <w:r>
+        <w:rPr>
+          <w:rFonts w:ascii="Times New Roman" w:hAnsi="Times New Roman" w:cs="Times New Roman"/>
+        </w:rPr>
+        <w:t>(</w:t>
+      </w:r>
+      <w:proofErr w:type="spellStart"/>
+      <w:r>
+        <w:rPr>
+          <w:rFonts w:ascii="Times New Roman" w:hAnsi="Times New Roman" w:cs="Times New Roman"/>
+          <w:b/>
+          <w:bCs/>
+          <w:i/>
+          <w:iCs/>
+          <w:color w:val="FF0000"/>
+        </w:rPr>
+        <w:t>tbd</w:t>
+      </w:r>
+      <w:proofErr w:type="spellEnd"/>
+      <w:r>
+        <w:rPr>
+          <w:rFonts w:ascii="Times New Roman" w:hAnsi="Times New Roman" w:cs="Times New Roman"/>
+          <w:b/>
+          <w:bCs/>
+          <w:i/>
+          <w:iCs/>
+          <w:color w:val="FF0000"/>
+        </w:rPr>
+        <w:t xml:space="preserve"> above</w:t>
+      </w:r>
+      <w:r>
+        <w:rPr>
+          <w:rFonts w:ascii="Times New Roman" w:hAnsi="Times New Roman" w:cs="Times New Roman"/>
+        </w:rPr>
+        <w:t xml:space="preserve">) also </w:t>
+      </w:r>
+      <w:r>
+        <w:rPr>
+          <w:rFonts w:ascii="Times New Roman" w:hAnsi="Times New Roman" w:cs="Times New Roman"/>
+        </w:rPr>
+        <w:t>indicate that there is significant class overlap between the classes Q3 and Q4</w:t>
+      </w:r>
+      <w:r>
+        <w:rPr>
+          <w:rFonts w:ascii="Times New Roman" w:hAnsi="Times New Roman" w:cs="Times New Roman"/>
+        </w:rPr>
+        <w:t xml:space="preserve">. </w:t>
+      </w:r>
+      <w:r>
+        <w:rPr>
+          <w:rFonts w:ascii="Times New Roman" w:hAnsi="Times New Roman" w:cs="Times New Roman"/>
+        </w:rPr>
+        <w:t>This class overlap can yield to lower accuracy in the model since the model may not be able to determine class boundaries</w:t>
+      </w:r>
+      <w:r>
+        <w:rPr>
+          <w:rFonts w:ascii="Times New Roman" w:hAnsi="Times New Roman" w:cs="Times New Roman"/>
+        </w:rPr>
+        <w:t xml:space="preserve">. </w:t>
+      </w:r>
+      <w:r>
+        <w:rPr>
+          <w:rFonts w:ascii="Times New Roman" w:hAnsi="Times New Roman" w:cs="Times New Roman"/>
+        </w:rPr>
+        <w:t xml:space="preserve">From </w:t>
+      </w:r>
+      <w:proofErr w:type="gramStart"/>
+      <w:r>
+        <w:rPr>
+          <w:rFonts w:ascii="Times New Roman" w:hAnsi="Times New Roman" w:cs="Times New Roman"/>
+        </w:rPr>
+        <w:t>a</w:t>
+      </w:r>
+      <w:proofErr w:type="gramEnd"/>
+      <w:r>
+        <w:rPr>
+          <w:rFonts w:ascii="Times New Roman" w:hAnsi="Times New Roman" w:cs="Times New Roman"/>
+        </w:rPr>
+        <w:t xml:space="preserve"> emotion detection stand point, </w:t>
+      </w:r>
+      <w:r>
+        <w:rPr>
+          <w:rFonts w:ascii="Times New Roman" w:hAnsi="Times New Roman" w:cs="Times New Roman"/>
+        </w:rPr>
+        <w:t xml:space="preserve">the class overlap may elude to: </w:t>
+      </w:r>
+    </w:p>
+    <w:p>
+      <w:pPr>
+        <w:pStyle w:val="ListParagraph"/>
+        <w:numPr>
+          <w:ilvl w:val="1"/>
+          <w:numId w:val="7"/>
+        </w:numPr>
+        <w:spacing w:line="360" w:lineRule="auto"/>
+        <w:rPr>
+          <w:rFonts w:ascii="Times New Roman" w:hAnsi="Times New Roman" w:cs="Times New Roman"/>
+        </w:rPr>
+      </w:pPr>
+      <w:r>
+        <w:rPr>
+          <w:rFonts w:ascii="Times New Roman" w:hAnsi="Times New Roman" w:cs="Times New Roman"/>
+        </w:rPr>
+        <w:t xml:space="preserve">The </w:t>
+      </w:r>
+      <w:r>
+        <w:rPr>
+          <w:rFonts w:ascii="Times New Roman" w:hAnsi="Times New Roman" w:cs="Times New Roman"/>
+        </w:rPr>
+        <w:t>an</w:t>
+      </w:r>
+      <w:r>
+        <w:rPr>
+          <w:rFonts w:ascii="Times New Roman" w:hAnsi="Times New Roman" w:cs="Times New Roman"/>
+        </w:rPr>
+        <w:t>n</w:t>
+      </w:r>
+      <w:r>
+        <w:rPr>
+          <w:rFonts w:ascii="Times New Roman" w:hAnsi="Times New Roman" w:cs="Times New Roman"/>
+        </w:rPr>
+        <w:t>otation of data was highly subjective OR</w:t>
+      </w:r>
+    </w:p>
+    <w:p>
+      <w:pPr>
+        <w:pStyle w:val="ListParagraph"/>
+        <w:numPr>
+          <w:ilvl w:val="1"/>
+          <w:numId w:val="7"/>
+        </w:numPr>
+        <w:spacing w:line="360" w:lineRule="auto"/>
+        <w:rPr>
+          <w:rFonts w:ascii="Times New Roman" w:hAnsi="Times New Roman" w:cs="Times New Roman"/>
+        </w:rPr>
+      </w:pPr>
+      <w:r>
+        <w:rPr>
+          <w:rFonts w:ascii="Times New Roman" w:hAnsi="Times New Roman" w:cs="Times New Roman"/>
+        </w:rPr>
+        <w:t xml:space="preserve">There is </w:t>
+      </w:r>
+      <w:r>
+        <w:rPr>
+          <w:rFonts w:ascii="Times New Roman" w:hAnsi="Times New Roman" w:cs="Times New Roman"/>
+        </w:rPr>
+        <w:t xml:space="preserve">bias involved where the detection of emotion boundaries varies with the </w:t>
+      </w:r>
+      <w:r>
+        <w:rPr>
+          <w:rFonts w:ascii="Times New Roman" w:hAnsi="Times New Roman" w:cs="Times New Roman"/>
+        </w:rPr>
+        <w:t>characteristics</w:t>
+      </w:r>
+      <w:r>
+        <w:rPr>
+          <w:rFonts w:ascii="Times New Roman" w:hAnsi="Times New Roman" w:cs="Times New Roman"/>
+        </w:rPr>
+        <w:t xml:space="preserve"> or factors influencing the annotation action.</w:t>
+      </w:r>
+      <w:r>
+        <w:rPr>
+          <w:rFonts w:ascii="Times New Roman" w:hAnsi="Times New Roman" w:cs="Times New Roman"/>
+        </w:rPr>
+        <w:t xml:space="preserve"> </w:t>
+      </w:r>
+    </w:p>
+    <w:p>
+      <w:pPr>
+        <w:spacing w:line="360" w:lineRule="auto"/>
+        <w:ind w:left="720"/>
+        <w:rPr>
+          <w:rFonts w:ascii="Times New Roman" w:hAnsi="Times New Roman" w:cs="Times New Roman"/>
+        </w:rPr>
+      </w:pPr>
+      <w:r>
+        <w:rPr>
+          <w:rFonts w:ascii="Times New Roman" w:hAnsi="Times New Roman" w:cs="Times New Roman"/>
+        </w:rPr>
+        <w:t>T</w:t>
+      </w:r>
+      <w:r>
+        <w:rPr>
+          <w:rFonts w:ascii="Times New Roman" w:hAnsi="Times New Roman" w:cs="Times New Roman"/>
+        </w:rPr>
+        <w:t>he classes Q3 and Q4 can be interpreted to be inclined towards the "Sad" emotion as per</w:t>
+      </w:r>
+      <w:r>
+        <w:rPr>
+          <w:rFonts w:ascii="Times New Roman" w:hAnsi="Times New Roman" w:cs="Times New Roman"/>
+        </w:rPr>
+        <w:t xml:space="preserve"> </w:t>
+      </w:r>
+      <w:r>
+        <w:rPr>
+          <w:rFonts w:ascii="Times New Roman" w:hAnsi="Times New Roman" w:cs="Times New Roman"/>
+        </w:rPr>
+        <w:t>Russel's Circumplex Model: (</w:t>
+      </w:r>
+      <w:hyperlink r:id="rId13" w:history="1">
+        <w:r>
+          <w:rPr>
+            <w:rStyle w:val="Hyperlink"/>
+            <w:rFonts w:ascii="Times New Roman" w:hAnsi="Times New Roman" w:cs="Times New Roman"/>
+          </w:rPr>
+          <w:t>https://www.researchgate.net/profile/Jukka-Haekkinen/publication/262981399/figure/fig3/AS:392492835983380@1470588992866/Russells-circumplex-model-of-emotion.png</w:t>
+        </w:r>
+      </w:hyperlink>
+      <w:r>
+        <w:rPr>
+          <w:rFonts w:ascii="Times New Roman" w:hAnsi="Times New Roman" w:cs="Times New Roman"/>
+        </w:rPr>
+        <w:t>).</w:t>
+      </w:r>
+    </w:p>
+    <w:p>
+      <w:pPr>
+        <w:spacing w:line="360" w:lineRule="auto"/>
+        <w:ind w:left="720" w:firstLine="720"/>
+        <w:rPr>
+          <w:rFonts w:ascii="Times New Roman" w:hAnsi="Times New Roman" w:cs="Times New Roman"/>
+        </w:rPr>
+      </w:pPr>
+      <w:r>
+        <w:rPr>
+          <w:rFonts w:ascii="Times New Roman" w:hAnsi="Times New Roman" w:cs="Times New Roman"/>
+        </w:rPr>
+        <w:t>Hence in order to compare the performance with base model, with 4 classes (emotion quadrants), two new class variables were defined and added to the dataset, viz. “</w:t>
+      </w:r>
+      <w:bookmarkStart w:id="0" w:name="_Hlk102216364"/>
+      <w:proofErr w:type="spellStart"/>
+      <w:r>
+        <w:rPr>
+          <w:rFonts w:ascii="Times New Roman" w:hAnsi="Times New Roman" w:cs="Times New Roman"/>
+        </w:rPr>
+        <w:t>new_sound_file_class</w:t>
+      </w:r>
+      <w:bookmarkEnd w:id="0"/>
+      <w:proofErr w:type="spellEnd"/>
+      <w:r>
+        <w:rPr>
+          <w:rFonts w:ascii="Times New Roman" w:hAnsi="Times New Roman" w:cs="Times New Roman"/>
+        </w:rPr>
+        <w:t>” and “</w:t>
+      </w:r>
+      <w:proofErr w:type="spellStart"/>
+      <w:r>
+        <w:rPr>
+          <w:rFonts w:ascii="Times New Roman" w:hAnsi="Times New Roman" w:cs="Times New Roman"/>
+        </w:rPr>
+        <w:t>new_sound_file_class_dich</w:t>
+      </w:r>
+      <w:proofErr w:type="spellEnd"/>
+      <w:r>
+        <w:rPr>
+          <w:rFonts w:ascii="Times New Roman" w:hAnsi="Times New Roman" w:cs="Times New Roman"/>
+        </w:rPr>
+        <w:t xml:space="preserve">”. While the variable </w:t>
+      </w:r>
+      <w:proofErr w:type="spellStart"/>
+      <w:r>
+        <w:rPr>
+          <w:rFonts w:ascii="Times New Roman" w:hAnsi="Times New Roman" w:cs="Times New Roman"/>
+        </w:rPr>
+        <w:t>new_sound_file_class</w:t>
+      </w:r>
+      <w:proofErr w:type="spellEnd"/>
+      <w:r>
+        <w:rPr>
+          <w:rFonts w:ascii="Times New Roman" w:hAnsi="Times New Roman" w:cs="Times New Roman"/>
+        </w:rPr>
+        <w:t xml:space="preserve"> contains three levels of classification, </w:t>
+      </w:r>
+      <w:proofErr w:type="spellStart"/>
+      <w:r>
+        <w:rPr>
+          <w:rFonts w:ascii="Times New Roman" w:hAnsi="Times New Roman" w:cs="Times New Roman"/>
+        </w:rPr>
+        <w:t>new_sound_file_class_dich</w:t>
+      </w:r>
+      <w:proofErr w:type="spellEnd"/>
+      <w:r>
+        <w:rPr>
+          <w:rFonts w:ascii="Times New Roman" w:hAnsi="Times New Roman" w:cs="Times New Roman"/>
+        </w:rPr>
+        <w:t xml:space="preserve"> variable contains two levels or dichotomous classification. The table below offering the mapping of reclassification to observations into </w:t>
+      </w:r>
+      <w:proofErr w:type="spellStart"/>
+      <w:r>
+        <w:rPr>
+          <w:rFonts w:ascii="Times New Roman" w:hAnsi="Times New Roman" w:cs="Times New Roman"/>
+        </w:rPr>
+        <w:t>new_sound_file_class</w:t>
+      </w:r>
+      <w:proofErr w:type="spellEnd"/>
+      <w:r>
+        <w:rPr>
+          <w:rFonts w:ascii="Times New Roman" w:hAnsi="Times New Roman" w:cs="Times New Roman"/>
+        </w:rPr>
+        <w:t xml:space="preserve"> and </w:t>
+      </w:r>
+      <w:proofErr w:type="spellStart"/>
+      <w:r>
+        <w:rPr>
+          <w:rFonts w:ascii="Times New Roman" w:hAnsi="Times New Roman" w:cs="Times New Roman"/>
+        </w:rPr>
+        <w:t>new_sound_file_class_dich</w:t>
+      </w:r>
+      <w:proofErr w:type="spellEnd"/>
+      <w:r>
+        <w:rPr>
+          <w:rFonts w:ascii="Times New Roman" w:hAnsi="Times New Roman" w:cs="Times New Roman"/>
+        </w:rPr>
+        <w:t xml:space="preserve"> in comparison with base classifier variable “</w:t>
+      </w:r>
+      <w:proofErr w:type="spellStart"/>
+      <w:r>
+        <w:rPr>
+          <w:rFonts w:ascii="Times New Roman" w:hAnsi="Times New Roman" w:cs="Times New Roman"/>
+        </w:rPr>
+        <w:t>sound_file_class</w:t>
+      </w:r>
+      <w:proofErr w:type="spellEnd"/>
+      <w:r>
+        <w:rPr>
+          <w:rFonts w:ascii="Times New Roman" w:hAnsi="Times New Roman" w:cs="Times New Roman"/>
+        </w:rPr>
+        <w:t xml:space="preserve">”. </w:t>
+      </w:r>
+    </w:p>
+    <w:p>
+      <w:pPr>
+        <w:spacing w:line="360" w:lineRule="auto"/>
+        <w:ind w:left="720" w:firstLine="720"/>
+        <w:rPr>
+          <w:rFonts w:ascii="Times New Roman" w:hAnsi="Times New Roman" w:cs="Times New Roman"/>
+        </w:rPr>
+      </w:pPr>
+    </w:p>
+    <w:p>
+      <w:pPr>
+        <w:spacing w:line="360" w:lineRule="auto"/>
+        <w:ind w:left="720" w:firstLine="720"/>
+        <w:rPr>
+          <w:rFonts w:ascii="Times New Roman" w:hAnsi="Times New Roman" w:cs="Times New Roman"/>
+        </w:rPr>
+      </w:pPr>
+    </w:p>
+    <w:tbl>
+      <w:tblPr>
+        <w:tblStyle w:val="TableGrid"/>
+        <w:tblW w:w="0" w:type="auto"/>
+        <w:tblInd w:w="792" w:type="dxa"/>
+        <w:tblLook w:val="04A0" w:firstRow="1" w:lastRow="0" w:firstColumn="1" w:lastColumn="0" w:noHBand="0" w:noVBand="1"/>
+      </w:tblPr>
+      <w:tblGrid>
+        <w:gridCol w:w="326"/>
+        <w:gridCol w:w="2263"/>
+        <w:gridCol w:w="2740"/>
+        <w:gridCol w:w="3229"/>
+      </w:tblGrid>
+      <w:tr>
+        <w:tc>
+          <w:tcPr>
+            <w:tcW w:w="0" w:type="auto"/>
+          </w:tcPr>
+          <w:p>
+            <w:pPr>
+              <w:pStyle w:val="ListParagraph"/>
+              <w:spacing w:line="360" w:lineRule="auto"/>
+              <w:ind w:left="0"/>
+              <w:contextualSpacing w:val="0"/>
+              <w:rPr>
+                <w:rFonts w:ascii="Times New Roman" w:hAnsi="Times New Roman" w:cs="Times New Roman"/>
+              </w:rPr>
+            </w:pPr>
+            <w:r>
+              <w:rPr>
+                <w:rFonts w:ascii="Times New Roman" w:hAnsi="Times New Roman" w:cs="Times New Roman"/>
+              </w:rPr>
+              <w:lastRenderedPageBreak/>
+              <w:t>#</w:t>
+            </w:r>
+          </w:p>
+        </w:tc>
+        <w:tc>
+          <w:tcPr>
+            <w:tcW w:w="0" w:type="auto"/>
+          </w:tcPr>
+          <w:p>
+            <w:pPr>
+              <w:pStyle w:val="ListParagraph"/>
+              <w:spacing w:line="360" w:lineRule="auto"/>
+              <w:ind w:left="0"/>
+              <w:contextualSpacing w:val="0"/>
+              <w:rPr>
+                <w:rFonts w:ascii="Times New Roman" w:hAnsi="Times New Roman" w:cs="Times New Roman"/>
+              </w:rPr>
+            </w:pPr>
+            <w:r>
+              <w:rPr>
+                <w:rFonts w:ascii="Times New Roman" w:hAnsi="Times New Roman" w:cs="Times New Roman"/>
+              </w:rPr>
+              <w:t xml:space="preserve">Levels in base variable - </w:t>
+            </w:r>
+            <w:proofErr w:type="spellStart"/>
+            <w:r>
+              <w:rPr>
+                <w:rFonts w:ascii="Times New Roman" w:hAnsi="Times New Roman" w:cs="Times New Roman"/>
+              </w:rPr>
+              <w:t>sound_file_class</w:t>
+            </w:r>
+            <w:proofErr w:type="spellEnd"/>
+          </w:p>
+        </w:tc>
+        <w:tc>
+          <w:tcPr>
+            <w:tcW w:w="0" w:type="auto"/>
+          </w:tcPr>
+          <w:p>
+            <w:pPr>
+              <w:pStyle w:val="ListParagraph"/>
+              <w:spacing w:line="360" w:lineRule="auto"/>
+              <w:ind w:left="0"/>
+              <w:contextualSpacing w:val="0"/>
+              <w:rPr>
+                <w:rFonts w:ascii="Times New Roman" w:hAnsi="Times New Roman" w:cs="Times New Roman"/>
+              </w:rPr>
+            </w:pPr>
+            <w:r>
+              <w:rPr>
+                <w:rFonts w:ascii="Times New Roman" w:hAnsi="Times New Roman" w:cs="Times New Roman"/>
+              </w:rPr>
+              <w:t xml:space="preserve">Levels in base variable - </w:t>
+            </w:r>
+            <w:proofErr w:type="spellStart"/>
+            <w:r>
+              <w:rPr>
+                <w:rFonts w:ascii="Times New Roman" w:hAnsi="Times New Roman" w:cs="Times New Roman"/>
+              </w:rPr>
+              <w:t>new_sound_file_class</w:t>
+            </w:r>
+            <w:proofErr w:type="spellEnd"/>
+          </w:p>
+        </w:tc>
+        <w:tc>
+          <w:tcPr>
+            <w:tcW w:w="0" w:type="auto"/>
+          </w:tcPr>
+          <w:p>
+            <w:pPr>
+              <w:pStyle w:val="ListParagraph"/>
+              <w:spacing w:line="360" w:lineRule="auto"/>
+              <w:ind w:left="0"/>
+              <w:contextualSpacing w:val="0"/>
+              <w:rPr>
+                <w:rFonts w:ascii="Times New Roman" w:hAnsi="Times New Roman" w:cs="Times New Roman"/>
+              </w:rPr>
+            </w:pPr>
+            <w:r>
+              <w:rPr>
+                <w:rFonts w:ascii="Times New Roman" w:hAnsi="Times New Roman" w:cs="Times New Roman"/>
+              </w:rPr>
+              <w:t xml:space="preserve">Levels in base variable - </w:t>
+            </w:r>
+            <w:proofErr w:type="spellStart"/>
+            <w:r>
+              <w:rPr>
+                <w:rFonts w:ascii="Times New Roman" w:hAnsi="Times New Roman" w:cs="Times New Roman"/>
+              </w:rPr>
+              <w:t>new_sound_file_class_dich</w:t>
+            </w:r>
+            <w:proofErr w:type="spellEnd"/>
+          </w:p>
+        </w:tc>
+      </w:tr>
+      <w:tr>
+        <w:tc>
+          <w:tcPr>
+            <w:tcW w:w="0" w:type="auto"/>
+          </w:tcPr>
+          <w:p>
+            <w:pPr>
+              <w:pStyle w:val="ListParagraph"/>
+              <w:spacing w:line="360" w:lineRule="auto"/>
+              <w:ind w:left="0"/>
+              <w:contextualSpacing w:val="0"/>
+              <w:rPr>
+                <w:rFonts w:ascii="Times New Roman" w:hAnsi="Times New Roman" w:cs="Times New Roman"/>
+              </w:rPr>
+            </w:pPr>
+            <w:r>
+              <w:rPr>
+                <w:rFonts w:ascii="Times New Roman" w:hAnsi="Times New Roman" w:cs="Times New Roman"/>
+              </w:rPr>
+              <w:t>1</w:t>
+            </w:r>
+          </w:p>
+        </w:tc>
+        <w:tc>
+          <w:tcPr>
+            <w:tcW w:w="0" w:type="auto"/>
+          </w:tcPr>
+          <w:p>
+            <w:pPr>
+              <w:pStyle w:val="ListParagraph"/>
+              <w:spacing w:line="360" w:lineRule="auto"/>
+              <w:ind w:left="0"/>
+              <w:contextualSpacing w:val="0"/>
+              <w:rPr>
+                <w:rFonts w:ascii="Times New Roman" w:hAnsi="Times New Roman" w:cs="Times New Roman"/>
+              </w:rPr>
+            </w:pPr>
+            <w:r>
+              <w:rPr>
+                <w:rFonts w:ascii="Times New Roman" w:hAnsi="Times New Roman" w:cs="Times New Roman"/>
+              </w:rPr>
+              <w:t>Q1</w:t>
+            </w:r>
+            <w:r>
+              <w:rPr>
+                <w:rFonts w:ascii="Times New Roman" w:hAnsi="Times New Roman" w:cs="Times New Roman"/>
+              </w:rPr>
+              <w:t xml:space="preserve"> (0)</w:t>
+            </w:r>
+          </w:p>
+        </w:tc>
+        <w:tc>
+          <w:tcPr>
+            <w:tcW w:w="0" w:type="auto"/>
+          </w:tcPr>
+          <w:p>
+            <w:pPr>
+              <w:pStyle w:val="ListParagraph"/>
+              <w:spacing w:line="360" w:lineRule="auto"/>
+              <w:ind w:left="0"/>
+              <w:contextualSpacing w:val="0"/>
+              <w:rPr>
+                <w:rFonts w:ascii="Times New Roman" w:hAnsi="Times New Roman" w:cs="Times New Roman"/>
+              </w:rPr>
+            </w:pPr>
+            <w:r>
+              <w:rPr>
+                <w:rFonts w:ascii="Times New Roman" w:hAnsi="Times New Roman" w:cs="Times New Roman"/>
+              </w:rPr>
+              <w:t>Q1</w:t>
+            </w:r>
+            <w:r>
+              <w:rPr>
+                <w:rFonts w:ascii="Times New Roman" w:hAnsi="Times New Roman" w:cs="Times New Roman"/>
+              </w:rPr>
+              <w:t xml:space="preserve"> </w:t>
+            </w:r>
+            <w:r>
+              <w:rPr>
+                <w:rFonts w:ascii="Times New Roman" w:hAnsi="Times New Roman" w:cs="Times New Roman"/>
+              </w:rPr>
+              <w:t>(0)</w:t>
+            </w:r>
+          </w:p>
+        </w:tc>
+        <w:tc>
+          <w:tcPr>
+            <w:tcW w:w="0" w:type="auto"/>
+          </w:tcPr>
+          <w:p>
+            <w:pPr>
+              <w:pStyle w:val="ListParagraph"/>
+              <w:spacing w:line="360" w:lineRule="auto"/>
+              <w:ind w:left="0"/>
+              <w:contextualSpacing w:val="0"/>
+              <w:rPr>
+                <w:rFonts w:ascii="Times New Roman" w:hAnsi="Times New Roman" w:cs="Times New Roman"/>
+              </w:rPr>
+            </w:pPr>
+            <w:r>
+              <w:rPr>
+                <w:rFonts w:ascii="Times New Roman" w:hAnsi="Times New Roman" w:cs="Times New Roman"/>
+              </w:rPr>
+              <w:t>Q1</w:t>
+            </w:r>
+            <w:r>
+              <w:rPr>
+                <w:rFonts w:ascii="Times New Roman" w:hAnsi="Times New Roman" w:cs="Times New Roman"/>
+              </w:rPr>
+              <w:t xml:space="preserve"> </w:t>
+            </w:r>
+            <w:r>
+              <w:rPr>
+                <w:rFonts w:ascii="Times New Roman" w:hAnsi="Times New Roman" w:cs="Times New Roman"/>
+              </w:rPr>
+              <w:t>(</w:t>
+            </w:r>
+            <w:r>
+              <w:rPr>
+                <w:rFonts w:ascii="Times New Roman" w:hAnsi="Times New Roman" w:cs="Times New Roman"/>
+              </w:rPr>
+              <w:t>1</w:t>
+            </w:r>
+            <w:r>
+              <w:rPr>
+                <w:rFonts w:ascii="Times New Roman" w:hAnsi="Times New Roman" w:cs="Times New Roman"/>
+              </w:rPr>
+              <w:t>)</w:t>
+            </w:r>
+          </w:p>
+        </w:tc>
+      </w:tr>
+      <w:tr>
+        <w:tc>
+          <w:tcPr>
+            <w:tcW w:w="0" w:type="auto"/>
+          </w:tcPr>
+          <w:p>
+            <w:pPr>
+              <w:pStyle w:val="ListParagraph"/>
+              <w:spacing w:line="360" w:lineRule="auto"/>
+              <w:ind w:left="0"/>
+              <w:contextualSpacing w:val="0"/>
+              <w:rPr>
+                <w:rFonts w:ascii="Times New Roman" w:hAnsi="Times New Roman" w:cs="Times New Roman"/>
+              </w:rPr>
+            </w:pPr>
+            <w:r>
+              <w:rPr>
+                <w:rFonts w:ascii="Times New Roman" w:hAnsi="Times New Roman" w:cs="Times New Roman"/>
+              </w:rPr>
+              <w:t>2</w:t>
+            </w:r>
+          </w:p>
+        </w:tc>
+        <w:tc>
+          <w:tcPr>
+            <w:tcW w:w="0" w:type="auto"/>
+          </w:tcPr>
+          <w:p>
+            <w:pPr>
+              <w:pStyle w:val="ListParagraph"/>
+              <w:spacing w:line="360" w:lineRule="auto"/>
+              <w:ind w:left="0"/>
+              <w:contextualSpacing w:val="0"/>
+              <w:rPr>
+                <w:rFonts w:ascii="Times New Roman" w:hAnsi="Times New Roman" w:cs="Times New Roman"/>
+              </w:rPr>
+            </w:pPr>
+            <w:r>
+              <w:rPr>
+                <w:rFonts w:ascii="Times New Roman" w:hAnsi="Times New Roman" w:cs="Times New Roman"/>
+              </w:rPr>
+              <w:t>Q2</w:t>
+            </w:r>
+            <w:r>
+              <w:rPr>
+                <w:rFonts w:ascii="Times New Roman" w:hAnsi="Times New Roman" w:cs="Times New Roman"/>
+              </w:rPr>
+              <w:t xml:space="preserve"> </w:t>
+            </w:r>
+            <w:r>
+              <w:rPr>
+                <w:rFonts w:ascii="Times New Roman" w:hAnsi="Times New Roman" w:cs="Times New Roman"/>
+              </w:rPr>
+              <w:t>(</w:t>
+            </w:r>
+            <w:r>
+              <w:rPr>
+                <w:rFonts w:ascii="Times New Roman" w:hAnsi="Times New Roman" w:cs="Times New Roman"/>
+              </w:rPr>
+              <w:t>1</w:t>
+            </w:r>
+            <w:r>
+              <w:rPr>
+                <w:rFonts w:ascii="Times New Roman" w:hAnsi="Times New Roman" w:cs="Times New Roman"/>
+              </w:rPr>
+              <w:t>)</w:t>
+            </w:r>
+          </w:p>
+        </w:tc>
+        <w:tc>
+          <w:tcPr>
+            <w:tcW w:w="0" w:type="auto"/>
+          </w:tcPr>
+          <w:p>
+            <w:pPr>
+              <w:pStyle w:val="ListParagraph"/>
+              <w:spacing w:line="360" w:lineRule="auto"/>
+              <w:ind w:left="0"/>
+              <w:contextualSpacing w:val="0"/>
+              <w:rPr>
+                <w:rFonts w:ascii="Times New Roman" w:hAnsi="Times New Roman" w:cs="Times New Roman"/>
+              </w:rPr>
+            </w:pPr>
+            <w:r>
+              <w:rPr>
+                <w:rFonts w:ascii="Times New Roman" w:hAnsi="Times New Roman" w:cs="Times New Roman"/>
+              </w:rPr>
+              <w:t>Q2</w:t>
+            </w:r>
+            <w:r>
+              <w:rPr>
+                <w:rFonts w:ascii="Times New Roman" w:hAnsi="Times New Roman" w:cs="Times New Roman"/>
+              </w:rPr>
+              <w:t xml:space="preserve"> </w:t>
+            </w:r>
+            <w:r>
+              <w:rPr>
+                <w:rFonts w:ascii="Times New Roman" w:hAnsi="Times New Roman" w:cs="Times New Roman"/>
+              </w:rPr>
+              <w:t>(</w:t>
+            </w:r>
+            <w:r>
+              <w:rPr>
+                <w:rFonts w:ascii="Times New Roman" w:hAnsi="Times New Roman" w:cs="Times New Roman"/>
+              </w:rPr>
+              <w:t>1</w:t>
+            </w:r>
+            <w:r>
+              <w:rPr>
+                <w:rFonts w:ascii="Times New Roman" w:hAnsi="Times New Roman" w:cs="Times New Roman"/>
+              </w:rPr>
+              <w:t>)</w:t>
+            </w:r>
+          </w:p>
+        </w:tc>
+        <w:tc>
+          <w:tcPr>
+            <w:tcW w:w="0" w:type="auto"/>
+          </w:tcPr>
+          <w:p>
+            <w:pPr>
+              <w:pStyle w:val="ListParagraph"/>
+              <w:spacing w:line="360" w:lineRule="auto"/>
+              <w:ind w:left="0"/>
+              <w:contextualSpacing w:val="0"/>
+              <w:rPr>
+                <w:rFonts w:ascii="Times New Roman" w:hAnsi="Times New Roman" w:cs="Times New Roman"/>
+              </w:rPr>
+            </w:pPr>
+            <w:r>
+              <w:rPr>
+                <w:rFonts w:ascii="Times New Roman" w:hAnsi="Times New Roman" w:cs="Times New Roman"/>
+              </w:rPr>
+              <w:t>Q2</w:t>
+            </w:r>
+            <w:r>
+              <w:rPr>
+                <w:rFonts w:ascii="Times New Roman" w:hAnsi="Times New Roman" w:cs="Times New Roman"/>
+              </w:rPr>
+              <w:t xml:space="preserve"> </w:t>
+            </w:r>
+            <w:r>
+              <w:rPr>
+                <w:rFonts w:ascii="Times New Roman" w:hAnsi="Times New Roman" w:cs="Times New Roman"/>
+              </w:rPr>
+              <w:t>(</w:t>
+            </w:r>
+            <w:r>
+              <w:rPr>
+                <w:rFonts w:ascii="Times New Roman" w:hAnsi="Times New Roman" w:cs="Times New Roman"/>
+              </w:rPr>
+              <w:t>0</w:t>
+            </w:r>
+            <w:r>
+              <w:rPr>
+                <w:rFonts w:ascii="Times New Roman" w:hAnsi="Times New Roman" w:cs="Times New Roman"/>
+              </w:rPr>
+              <w:t>)</w:t>
+            </w:r>
+          </w:p>
+        </w:tc>
+      </w:tr>
+      <w:tr>
+        <w:tc>
+          <w:tcPr>
+            <w:tcW w:w="0" w:type="auto"/>
+          </w:tcPr>
+          <w:p>
+            <w:pPr>
+              <w:pStyle w:val="ListParagraph"/>
+              <w:spacing w:line="360" w:lineRule="auto"/>
+              <w:ind w:left="0"/>
+              <w:contextualSpacing w:val="0"/>
+              <w:rPr>
+                <w:rFonts w:ascii="Times New Roman" w:hAnsi="Times New Roman" w:cs="Times New Roman"/>
+              </w:rPr>
+            </w:pPr>
+            <w:r>
+              <w:rPr>
+                <w:rFonts w:ascii="Times New Roman" w:hAnsi="Times New Roman" w:cs="Times New Roman"/>
+              </w:rPr>
+              <w:t>3</w:t>
+            </w:r>
+          </w:p>
+        </w:tc>
+        <w:tc>
+          <w:tcPr>
+            <w:tcW w:w="0" w:type="auto"/>
+          </w:tcPr>
+          <w:p>
+            <w:pPr>
+              <w:pStyle w:val="ListParagraph"/>
+              <w:spacing w:line="360" w:lineRule="auto"/>
+              <w:ind w:left="0"/>
+              <w:contextualSpacing w:val="0"/>
+              <w:rPr>
+                <w:rFonts w:ascii="Times New Roman" w:hAnsi="Times New Roman" w:cs="Times New Roman"/>
+              </w:rPr>
+            </w:pPr>
+            <w:r>
+              <w:rPr>
+                <w:rFonts w:ascii="Times New Roman" w:hAnsi="Times New Roman" w:cs="Times New Roman"/>
+              </w:rPr>
+              <w:t>Q3</w:t>
+            </w:r>
+            <w:r>
+              <w:rPr>
+                <w:rFonts w:ascii="Times New Roman" w:hAnsi="Times New Roman" w:cs="Times New Roman"/>
+              </w:rPr>
+              <w:t xml:space="preserve"> </w:t>
+            </w:r>
+            <w:r>
+              <w:rPr>
+                <w:rFonts w:ascii="Times New Roman" w:hAnsi="Times New Roman" w:cs="Times New Roman"/>
+              </w:rPr>
+              <w:t>(</w:t>
+            </w:r>
+            <w:r>
+              <w:rPr>
+                <w:rFonts w:ascii="Times New Roman" w:hAnsi="Times New Roman" w:cs="Times New Roman"/>
+              </w:rPr>
+              <w:t>2</w:t>
+            </w:r>
+            <w:r>
+              <w:rPr>
+                <w:rFonts w:ascii="Times New Roman" w:hAnsi="Times New Roman" w:cs="Times New Roman"/>
+              </w:rPr>
+              <w:t>)</w:t>
+            </w:r>
+          </w:p>
+        </w:tc>
+        <w:tc>
+          <w:tcPr>
+            <w:tcW w:w="0" w:type="auto"/>
+          </w:tcPr>
+          <w:p>
+            <w:pPr>
+              <w:pStyle w:val="ListParagraph"/>
+              <w:spacing w:line="360" w:lineRule="auto"/>
+              <w:ind w:left="0"/>
+              <w:contextualSpacing w:val="0"/>
+              <w:rPr>
+                <w:rFonts w:ascii="Times New Roman" w:hAnsi="Times New Roman" w:cs="Times New Roman"/>
+              </w:rPr>
+            </w:pPr>
+            <w:r>
+              <w:rPr>
+                <w:rFonts w:ascii="Times New Roman" w:hAnsi="Times New Roman" w:cs="Times New Roman"/>
+              </w:rPr>
+              <w:t>Q3</w:t>
+            </w:r>
+            <w:r>
+              <w:rPr>
+                <w:rFonts w:ascii="Times New Roman" w:hAnsi="Times New Roman" w:cs="Times New Roman"/>
+              </w:rPr>
+              <w:t xml:space="preserve"> </w:t>
+            </w:r>
+            <w:r>
+              <w:rPr>
+                <w:rFonts w:ascii="Times New Roman" w:hAnsi="Times New Roman" w:cs="Times New Roman"/>
+              </w:rPr>
+              <w:t>(</w:t>
+            </w:r>
+            <w:r>
+              <w:rPr>
+                <w:rFonts w:ascii="Times New Roman" w:hAnsi="Times New Roman" w:cs="Times New Roman"/>
+              </w:rPr>
+              <w:t>2</w:t>
+            </w:r>
+            <w:r>
+              <w:rPr>
+                <w:rFonts w:ascii="Times New Roman" w:hAnsi="Times New Roman" w:cs="Times New Roman"/>
+              </w:rPr>
+              <w:t>)</w:t>
+            </w:r>
+          </w:p>
+        </w:tc>
+        <w:tc>
+          <w:tcPr>
+            <w:tcW w:w="0" w:type="auto"/>
+          </w:tcPr>
+          <w:p>
+            <w:pPr>
+              <w:pStyle w:val="ListParagraph"/>
+              <w:spacing w:line="360" w:lineRule="auto"/>
+              <w:ind w:left="0"/>
+              <w:contextualSpacing w:val="0"/>
+              <w:rPr>
+                <w:rFonts w:ascii="Times New Roman" w:hAnsi="Times New Roman" w:cs="Times New Roman"/>
+              </w:rPr>
+            </w:pPr>
+            <w:r>
+              <w:rPr>
+                <w:rFonts w:ascii="Times New Roman" w:hAnsi="Times New Roman" w:cs="Times New Roman"/>
+              </w:rPr>
+              <w:t>Q1</w:t>
+            </w:r>
+            <w:r>
+              <w:rPr>
+                <w:rFonts w:ascii="Times New Roman" w:hAnsi="Times New Roman" w:cs="Times New Roman"/>
+              </w:rPr>
+              <w:t xml:space="preserve"> </w:t>
+            </w:r>
+            <w:r>
+              <w:rPr>
+                <w:rFonts w:ascii="Times New Roman" w:hAnsi="Times New Roman" w:cs="Times New Roman"/>
+              </w:rPr>
+              <w:t>(1)</w:t>
+            </w:r>
+          </w:p>
+        </w:tc>
+      </w:tr>
+      <w:tr>
+        <w:tc>
+          <w:tcPr>
+            <w:tcW w:w="0" w:type="auto"/>
+          </w:tcPr>
+          <w:p>
+            <w:pPr>
+              <w:pStyle w:val="ListParagraph"/>
+              <w:spacing w:line="360" w:lineRule="auto"/>
+              <w:ind w:left="0"/>
+              <w:contextualSpacing w:val="0"/>
+              <w:rPr>
+                <w:rFonts w:ascii="Times New Roman" w:hAnsi="Times New Roman" w:cs="Times New Roman"/>
+              </w:rPr>
+            </w:pPr>
+            <w:r>
+              <w:rPr>
+                <w:rFonts w:ascii="Times New Roman" w:hAnsi="Times New Roman" w:cs="Times New Roman"/>
+              </w:rPr>
+              <w:t>4</w:t>
+            </w:r>
+          </w:p>
+        </w:tc>
+        <w:tc>
+          <w:tcPr>
+            <w:tcW w:w="0" w:type="auto"/>
+          </w:tcPr>
+          <w:p>
+            <w:pPr>
+              <w:pStyle w:val="ListParagraph"/>
+              <w:spacing w:line="360" w:lineRule="auto"/>
+              <w:ind w:left="0"/>
+              <w:contextualSpacing w:val="0"/>
+              <w:rPr>
+                <w:rFonts w:ascii="Times New Roman" w:hAnsi="Times New Roman" w:cs="Times New Roman"/>
+              </w:rPr>
+            </w:pPr>
+            <w:r>
+              <w:rPr>
+                <w:rFonts w:ascii="Times New Roman" w:hAnsi="Times New Roman" w:cs="Times New Roman"/>
+              </w:rPr>
+              <w:t>Q4</w:t>
+            </w:r>
+            <w:r>
+              <w:rPr>
+                <w:rFonts w:ascii="Times New Roman" w:hAnsi="Times New Roman" w:cs="Times New Roman"/>
+              </w:rPr>
+              <w:t xml:space="preserve"> </w:t>
+            </w:r>
+            <w:r>
+              <w:rPr>
+                <w:rFonts w:ascii="Times New Roman" w:hAnsi="Times New Roman" w:cs="Times New Roman"/>
+              </w:rPr>
+              <w:t>(</w:t>
+            </w:r>
+            <w:r>
+              <w:rPr>
+                <w:rFonts w:ascii="Times New Roman" w:hAnsi="Times New Roman" w:cs="Times New Roman"/>
+              </w:rPr>
+              <w:t>3</w:t>
+            </w:r>
+            <w:r>
+              <w:rPr>
+                <w:rFonts w:ascii="Times New Roman" w:hAnsi="Times New Roman" w:cs="Times New Roman"/>
+              </w:rPr>
+              <w:t>)</w:t>
+            </w:r>
+          </w:p>
+        </w:tc>
+        <w:tc>
+          <w:tcPr>
+            <w:tcW w:w="0" w:type="auto"/>
+          </w:tcPr>
+          <w:p>
+            <w:pPr>
+              <w:pStyle w:val="ListParagraph"/>
+              <w:spacing w:line="360" w:lineRule="auto"/>
+              <w:ind w:left="0"/>
+              <w:contextualSpacing w:val="0"/>
+              <w:rPr>
+                <w:rFonts w:ascii="Times New Roman" w:hAnsi="Times New Roman" w:cs="Times New Roman"/>
+              </w:rPr>
+            </w:pPr>
+            <w:r>
+              <w:rPr>
+                <w:rFonts w:ascii="Times New Roman" w:hAnsi="Times New Roman" w:cs="Times New Roman"/>
+              </w:rPr>
+              <w:t>Q1</w:t>
+            </w:r>
+            <w:r>
+              <w:rPr>
+                <w:rFonts w:ascii="Times New Roman" w:hAnsi="Times New Roman" w:cs="Times New Roman"/>
+              </w:rPr>
+              <w:t xml:space="preserve"> </w:t>
+            </w:r>
+            <w:r>
+              <w:rPr>
+                <w:rFonts w:ascii="Times New Roman" w:hAnsi="Times New Roman" w:cs="Times New Roman"/>
+              </w:rPr>
+              <w:t>(0)</w:t>
+            </w:r>
+          </w:p>
+        </w:tc>
+        <w:tc>
+          <w:tcPr>
+            <w:tcW w:w="0" w:type="auto"/>
+          </w:tcPr>
+          <w:p>
+            <w:pPr>
+              <w:pStyle w:val="ListParagraph"/>
+              <w:spacing w:line="360" w:lineRule="auto"/>
+              <w:ind w:left="0"/>
+              <w:contextualSpacing w:val="0"/>
+              <w:rPr>
+                <w:rFonts w:ascii="Times New Roman" w:hAnsi="Times New Roman" w:cs="Times New Roman"/>
+              </w:rPr>
+            </w:pPr>
+            <w:r>
+              <w:rPr>
+                <w:rFonts w:ascii="Times New Roman" w:hAnsi="Times New Roman" w:cs="Times New Roman"/>
+              </w:rPr>
+              <w:t>Q1</w:t>
+            </w:r>
+            <w:r>
+              <w:rPr>
+                <w:rFonts w:ascii="Times New Roman" w:hAnsi="Times New Roman" w:cs="Times New Roman"/>
+              </w:rPr>
+              <w:t xml:space="preserve"> </w:t>
+            </w:r>
+            <w:r>
+              <w:rPr>
+                <w:rFonts w:ascii="Times New Roman" w:hAnsi="Times New Roman" w:cs="Times New Roman"/>
+              </w:rPr>
+              <w:t>(1)</w:t>
+            </w:r>
+          </w:p>
+        </w:tc>
+      </w:tr>
+    </w:tbl>
+    <w:p>
+      <w:pPr>
+        <w:pStyle w:val="ListParagraph"/>
+        <w:spacing w:line="360" w:lineRule="auto"/>
+        <w:ind w:left="792"/>
+        <w:contextualSpacing w:val="0"/>
+        <w:rPr>
+          <w:rFonts w:ascii="Times New Roman" w:hAnsi="Times New Roman" w:cs="Times New Roman"/>
+        </w:rPr>
+      </w:pPr>
+    </w:p>
+    <w:p>
+      <w:pPr>
+        <w:pStyle w:val="ListParagraph"/>
+        <w:spacing w:line="360" w:lineRule="auto"/>
+        <w:ind w:left="792"/>
+        <w:contextualSpacing w:val="0"/>
+        <w:rPr>
+          <w:rFonts w:ascii="Times New Roman" w:hAnsi="Times New Roman" w:cs="Times New Roman"/>
+        </w:rPr>
+      </w:pPr>
+      <w:r>
+        <w:rPr>
+          <w:rFonts w:ascii="Times New Roman" w:hAnsi="Times New Roman" w:cs="Times New Roman"/>
+        </w:rPr>
+        <w:t>Separate models were built using each of the defined variables and its performances were compared later</w:t>
+      </w:r>
+      <w:r>
+        <w:rPr>
+          <w:rFonts w:ascii="Times New Roman" w:hAnsi="Times New Roman" w:cs="Times New Roman"/>
+        </w:rPr>
+        <w:t xml:space="preserve"> after coding these levels with numeric values as indicated by the parenthesized values in the table above.</w:t>
+      </w:r>
+      <w:r>
+        <w:rPr>
+          <w:rFonts w:ascii="Times New Roman" w:hAnsi="Times New Roman" w:cs="Times New Roman"/>
+        </w:rPr>
+        <w:t xml:space="preserve"> The class imbalance induced by the reclassification was handled during the modelling process.</w:t>
       </w:r>
     </w:p>
     <w:p>
@@ -25475,7 +26680,7 @@
 </file>
 
 <file path=word/numbering.xml><?xml version="1.0" encoding="utf-8"?>
-<w:numbering xmlns:wpc="http://schemas.microsoft.com/office/word/2010/wordprocessingCanvas" xmlns:cx="http://schemas.microsoft.com/office/drawing/2014/chartex" xmlns:cx1="http://schemas.microsoft.com/office/drawing/2015/9/8/chartex" xmlns:cx2="http://schemas.microsoft.com/office/drawing/2015/10/21/chartex" xmlns:cx3="http://schemas.microsoft.com/office/drawing/2016/5/9/chartex" xmlns:cx4="http://schemas.microsoft.com/office/drawing/2016/5/10/chartex" xmlns:cx5="http://schemas.microsoft.com/office/drawing/2016/5/11/chartex" xmlns:cx6="http://schemas.microsoft.com/office/drawing/2016/5/12/chartex" xmlns:cx7="http://schemas.microsoft.com/office/drawing/2016/5/13/chartex" xmlns:cx8="http://schemas.microsoft.com/office/drawing/2016/5/14/chartex" xmlns:mc="http://schemas.openxmlformats.org/markup-compatibility/2006" xmlns:aink="http://schemas.microsoft.com/office/drawing/2016/ink" xmlns:am3d="http://schemas.microsoft.com/office/drawing/2017/model3d" xmlns:o="urn:schemas-microsoft-com:office:office" xmlns:r="http://schemas.openxmlformats.org/officeDocument/2006/relationships" xmlns:m="http://schemas.openxmlformats.org/officeDocument/2006/math" xmlns:v="urn:schemas-microsoft-com:vml" xmlns:wp14="http://schemas.microsoft.com/office/word/2010/wordprocessingDrawing" xmlns:wp="http://schemas.openxmlformats.org/drawingml/2006/wordprocessingDrawing" xmlns:w10="urn:schemas-microsoft-com:office:word" xmlns:w="http://schemas.openxmlformats.org/wordprocessingml/2006/main" xmlns:w14="http://schemas.microsoft.com/office/word/2010/wordml" xmlns:w15="http://schemas.microsoft.com/office/word/2012/wordml" xmlns:w16cex="http://schemas.microsoft.com/office/word/2018/wordml/cex" xmlns:w16cid="http://schemas.microsoft.com/office/word/2016/wordml/cid" xmlns:w16="http://schemas.microsoft.com/office/word/2018/wordml" xmlns:w16sdtdh="http://schemas.microsoft.com/office/word/2020/wordml/sdtdatahash" xmlns:w16se="http://schemas.microsoft.com/office/word/2015/wordml/symex" xmlns:wpg="http://schemas.microsoft.com/office/word/2010/wordprocessingGroup" xmlns:wpi="http://schemas.microsoft.com/office/word/2010/wordprocessingInk" xmlns:wne="http://schemas.microsoft.com/office/word/2006/wordml" xmlns:wps="http://schemas.microsoft.com/office/word/2010/wordprocessingShape" mc:Ignorable="w14 w15 w16se w16cid w16 w16cex w16sdtdh wp14">
+<w:numbering xmlns:wpc="http://schemas.microsoft.com/office/word/2010/wordprocessingCanvas" xmlns:cx="http://schemas.microsoft.com/office/drawing/2014/chartex" xmlns:cx1="http://schemas.microsoft.com/office/drawing/2015/9/8/chartex" xmlns:cx2="http://schemas.microsoft.com/office/drawing/2015/10/21/chartex" xmlns:cx3="http://schemas.microsoft.com/office/drawing/2016/5/9/chartex" xmlns:cx4="http://schemas.microsoft.com/office/drawing/2016/5/10/chartex" xmlns:cx5="http://schemas.microsoft.com/office/drawing/2016/5/11/chartex" xmlns:cx6="http://schemas.microsoft.com/office/drawing/2016/5/12/chartex" xmlns:cx7="http://schemas.microsoft.com/office/drawing/2016/5/13/chartex" xmlns:cx8="http://schemas.microsoft.com/office/drawing/2016/5/14/chartex" xmlns:mc="http://schemas.openxmlformats.org/markup-compatibility/2006" xmlns:aink="http://schemas.microsoft.com/office/drawing/2016/ink" xmlns:am3d="http://schemas.microsoft.com/office/drawing/2017/model3d" xmlns:o="urn:schemas-microsoft-com:office:office" xmlns:oel="http://schemas.microsoft.com/office/2019/extlst" xmlns:r="http://schemas.openxmlformats.org/officeDocument/2006/relationships" xmlns:m="http://schemas.openxmlformats.org/officeDocument/2006/math" xmlns:v="urn:schemas-microsoft-com:vml" xmlns:wp14="http://schemas.microsoft.com/office/word/2010/wordprocessingDrawing" xmlns:wp="http://schemas.openxmlformats.org/drawingml/2006/wordprocessingDrawing" xmlns:w10="urn:schemas-microsoft-com:office:word" xmlns:w="http://schemas.openxmlformats.org/wordprocessingml/2006/main" xmlns:w14="http://schemas.microsoft.com/office/word/2010/wordml" xmlns:w15="http://schemas.microsoft.com/office/word/2012/wordml" xmlns:w16cex="http://schemas.microsoft.com/office/word/2018/wordml/cex" xmlns:w16cid="http://schemas.microsoft.com/office/word/2016/wordml/cid" xmlns:w16="http://schemas.microsoft.com/office/word/2018/wordml" xmlns:w16sdtdh="http://schemas.microsoft.com/office/word/2020/wordml/sdtdatahash" xmlns:w16se="http://schemas.microsoft.com/office/word/2015/wordml/symex" xmlns:wpg="http://schemas.microsoft.com/office/word/2010/wordprocessingGroup" xmlns:wpi="http://schemas.microsoft.com/office/word/2010/wordprocessingInk" xmlns:wne="http://schemas.microsoft.com/office/word/2006/wordml" xmlns:wps="http://schemas.microsoft.com/office/word/2010/wordprocessingShape" mc:Ignorable="w14 w15 w16se w16cid w16 w16cex w16sdtdh wp14">
   <w:abstractNum w:abstractNumId="0" w15:restartNumberingAfterBreak="0">
     <w:nsid w:val="0DAA7359"/>
     <w:multiLevelType w:val="hybridMultilevel"/>
@@ -25702,6 +26907,115 @@
     </w:lvl>
   </w:abstractNum>
   <w:abstractNum w:abstractNumId="2" w15:restartNumberingAfterBreak="0">
+    <w:nsid w:val="3B230085"/>
+    <w:multiLevelType w:val="hybridMultilevel"/>
+    <w:tmpl w:val="9348DA34"/>
+    <w:lvl w:ilvl="0" w:tplc="FFFFFFFF">
+      <w:numFmt w:val="bullet"/>
+      <w:lvlText w:val=""/>
+      <w:lvlJc w:val="left"/>
+      <w:pPr>
+        <w:ind w:left="720" w:hanging="360"/>
+      </w:pPr>
+      <w:rPr>
+        <w:rFonts w:ascii="Symbol" w:eastAsiaTheme="minorHAnsi" w:hAnsi="Symbol" w:cstheme="minorBidi" w:hint="default"/>
+      </w:rPr>
+    </w:lvl>
+    <w:lvl w:ilvl="1" w:tplc="0409000F">
+      <w:start w:val="1"/>
+      <w:numFmt w:val="decimal"/>
+      <w:lvlText w:val="%2."/>
+      <w:lvlJc w:val="left"/>
+      <w:pPr>
+        <w:ind w:left="1440" w:hanging="360"/>
+      </w:pPr>
+    </w:lvl>
+    <w:lvl w:ilvl="2" w:tplc="FFFFFFFF">
+      <w:start w:val="1"/>
+      <w:numFmt w:val="bullet"/>
+      <w:lvlText w:val=""/>
+      <w:lvlJc w:val="left"/>
+      <w:pPr>
+        <w:ind w:left="2160" w:hanging="360"/>
+      </w:pPr>
+      <w:rPr>
+        <w:rFonts w:ascii="Wingdings" w:hAnsi="Wingdings" w:hint="default"/>
+      </w:rPr>
+    </w:lvl>
+    <w:lvl w:ilvl="3" w:tplc="FFFFFFFF" w:tentative="1">
+      <w:start w:val="1"/>
+      <w:numFmt w:val="bullet"/>
+      <w:lvlText w:val=""/>
+      <w:lvlJc w:val="left"/>
+      <w:pPr>
+        <w:ind w:left="2880" w:hanging="360"/>
+      </w:pPr>
+      <w:rPr>
+        <w:rFonts w:ascii="Symbol" w:hAnsi="Symbol" w:hint="default"/>
+      </w:rPr>
+    </w:lvl>
+    <w:lvl w:ilvl="4" w:tplc="FFFFFFFF" w:tentative="1">
+      <w:start w:val="1"/>
+      <w:numFmt w:val="bullet"/>
+      <w:lvlText w:val="o"/>
+      <w:lvlJc w:val="left"/>
+      <w:pPr>
+        <w:ind w:left="3600" w:hanging="360"/>
+      </w:pPr>
+      <w:rPr>
+        <w:rFonts w:ascii="Courier New" w:hAnsi="Courier New" w:cs="Courier New" w:hint="default"/>
+      </w:rPr>
+    </w:lvl>
+    <w:lvl w:ilvl="5" w:tplc="FFFFFFFF" w:tentative="1">
+      <w:start w:val="1"/>
+      <w:numFmt w:val="bullet"/>
+      <w:lvlText w:val=""/>
+      <w:lvlJc w:val="left"/>
+      <w:pPr>
+        <w:ind w:left="4320" w:hanging="360"/>
+      </w:pPr>
+      <w:rPr>
+        <w:rFonts w:ascii="Wingdings" w:hAnsi="Wingdings" w:hint="default"/>
+      </w:rPr>
+    </w:lvl>
+    <w:lvl w:ilvl="6" w:tplc="FFFFFFFF" w:tentative="1">
+      <w:start w:val="1"/>
+      <w:numFmt w:val="bullet"/>
+      <w:lvlText w:val=""/>
+      <w:lvlJc w:val="left"/>
+      <w:pPr>
+        <w:ind w:left="5040" w:hanging="360"/>
+      </w:pPr>
+      <w:rPr>
+        <w:rFonts w:ascii="Symbol" w:hAnsi="Symbol" w:hint="default"/>
+      </w:rPr>
+    </w:lvl>
+    <w:lvl w:ilvl="7" w:tplc="FFFFFFFF" w:tentative="1">
+      <w:start w:val="1"/>
+      <w:numFmt w:val="bullet"/>
+      <w:lvlText w:val="o"/>
+      <w:lvlJc w:val="left"/>
+      <w:pPr>
+        <w:ind w:left="5760" w:hanging="360"/>
+      </w:pPr>
+      <w:rPr>
+        <w:rFonts w:ascii="Courier New" w:hAnsi="Courier New" w:cs="Courier New" w:hint="default"/>
+      </w:rPr>
+    </w:lvl>
+    <w:lvl w:ilvl="8" w:tplc="FFFFFFFF" w:tentative="1">
+      <w:start w:val="1"/>
+      <w:numFmt w:val="bullet"/>
+      <w:lvlText w:val=""/>
+      <w:lvlJc w:val="left"/>
+      <w:pPr>
+        <w:ind w:left="6480" w:hanging="360"/>
+      </w:pPr>
+      <w:rPr>
+        <w:rFonts w:ascii="Wingdings" w:hAnsi="Wingdings" w:hint="default"/>
+      </w:rPr>
+    </w:lvl>
+  </w:abstractNum>
+  <w:abstractNum w:abstractNumId="3" w15:restartNumberingAfterBreak="0">
     <w:nsid w:val="4805373A"/>
     <w:multiLevelType w:val="hybridMultilevel"/>
     <w:tmpl w:val="E9781F26"/>
@@ -25790,10 +27104,96 @@
       </w:pPr>
     </w:lvl>
   </w:abstractNum>
-  <w:abstractNum w:abstractNumId="3" w15:restartNumberingAfterBreak="0">
+  <w:abstractNum w:abstractNumId="4" w15:restartNumberingAfterBreak="0">
+    <w:nsid w:val="65107485"/>
+    <w:multiLevelType w:val="hybridMultilevel"/>
+    <w:tmpl w:val="E21AA386"/>
+    <w:lvl w:ilvl="0" w:tplc="04090019">
+      <w:start w:val="1"/>
+      <w:numFmt w:val="lowerLetter"/>
+      <w:lvlText w:val="%1."/>
+      <w:lvlJc w:val="left"/>
+      <w:pPr>
+        <w:ind w:left="1512" w:hanging="360"/>
+      </w:pPr>
+    </w:lvl>
+    <w:lvl w:ilvl="1" w:tplc="04090019">
+      <w:start w:val="1"/>
+      <w:numFmt w:val="lowerLetter"/>
+      <w:lvlText w:val="%2."/>
+      <w:lvlJc w:val="left"/>
+      <w:pPr>
+        <w:ind w:left="2232" w:hanging="360"/>
+      </w:pPr>
+    </w:lvl>
+    <w:lvl w:ilvl="2" w:tplc="0409001B" w:tentative="1">
+      <w:start w:val="1"/>
+      <w:numFmt w:val="lowerRoman"/>
+      <w:lvlText w:val="%3."/>
+      <w:lvlJc w:val="right"/>
+      <w:pPr>
+        <w:ind w:left="2952" w:hanging="180"/>
+      </w:pPr>
+    </w:lvl>
+    <w:lvl w:ilvl="3" w:tplc="0409000F" w:tentative="1">
+      <w:start w:val="1"/>
+      <w:numFmt w:val="decimal"/>
+      <w:lvlText w:val="%4."/>
+      <w:lvlJc w:val="left"/>
+      <w:pPr>
+        <w:ind w:left="3672" w:hanging="360"/>
+      </w:pPr>
+    </w:lvl>
+    <w:lvl w:ilvl="4" w:tplc="04090019" w:tentative="1">
+      <w:start w:val="1"/>
+      <w:numFmt w:val="lowerLetter"/>
+      <w:lvlText w:val="%5."/>
+      <w:lvlJc w:val="left"/>
+      <w:pPr>
+        <w:ind w:left="4392" w:hanging="360"/>
+      </w:pPr>
+    </w:lvl>
+    <w:lvl w:ilvl="5" w:tplc="0409001B" w:tentative="1">
+      <w:start w:val="1"/>
+      <w:numFmt w:val="lowerRoman"/>
+      <w:lvlText w:val="%6."/>
+      <w:lvlJc w:val="right"/>
+      <w:pPr>
+        <w:ind w:left="5112" w:hanging="180"/>
+      </w:pPr>
+    </w:lvl>
+    <w:lvl w:ilvl="6" w:tplc="0409000F" w:tentative="1">
+      <w:start w:val="1"/>
+      <w:numFmt w:val="decimal"/>
+      <w:lvlText w:val="%7."/>
+      <w:lvlJc w:val="left"/>
+      <w:pPr>
+        <w:ind w:left="5832" w:hanging="360"/>
+      </w:pPr>
+    </w:lvl>
+    <w:lvl w:ilvl="7" w:tplc="04090019" w:tentative="1">
+      <w:start w:val="1"/>
+      <w:numFmt w:val="lowerLetter"/>
+      <w:lvlText w:val="%8."/>
+      <w:lvlJc w:val="left"/>
+      <w:pPr>
+        <w:ind w:left="6552" w:hanging="360"/>
+      </w:pPr>
+    </w:lvl>
+    <w:lvl w:ilvl="8" w:tplc="0409001B" w:tentative="1">
+      <w:start w:val="1"/>
+      <w:numFmt w:val="lowerRoman"/>
+      <w:lvlText w:val="%9."/>
+      <w:lvlJc w:val="right"/>
+      <w:pPr>
+        <w:ind w:left="7272" w:hanging="180"/>
+      </w:pPr>
+    </w:lvl>
+  </w:abstractNum>
+  <w:abstractNum w:abstractNumId="5" w15:restartNumberingAfterBreak="0">
     <w:nsid w:val="6B5E4899"/>
     <w:multiLevelType w:val="hybridMultilevel"/>
-    <w:tmpl w:val="4BD24F34"/>
+    <w:tmpl w:val="EC809D1E"/>
     <w:lvl w:ilvl="0" w:tplc="4AC02FB2">
       <w:start w:val="1"/>
       <w:numFmt w:val="upperRoman"/>
@@ -25806,7 +27206,7 @@
         <w:rFonts w:hint="default"/>
       </w:rPr>
     </w:lvl>
-    <w:lvl w:ilvl="1" w:tplc="04090019" w:tentative="1">
+    <w:lvl w:ilvl="1" w:tplc="12325F54">
       <w:start w:val="1"/>
       <w:numFmt w:val="lowerLetter"/>
       <w:lvlText w:val="%2."/>
@@ -25814,6 +27214,9 @@
       <w:pPr>
         <w:ind w:left="1440" w:hanging="360"/>
       </w:pPr>
+      <w:rPr>
+        <w:rFonts w:hint="default"/>
+      </w:rPr>
     </w:lvl>
     <w:lvl w:ilvl="2" w:tplc="0409001B" w:tentative="1">
       <w:start w:val="1"/>
@@ -25879,7 +27282,7 @@
       </w:pPr>
     </w:lvl>
   </w:abstractNum>
-  <w:abstractNum w:abstractNumId="4" w15:restartNumberingAfterBreak="0">
+  <w:abstractNum w:abstractNumId="6" w15:restartNumberingAfterBreak="0">
     <w:nsid w:val="6FC526CA"/>
     <w:multiLevelType w:val="hybridMultilevel"/>
     <w:tmpl w:val="FAAC5FDC"/>
@@ -25972,16 +27375,22 @@
     <w:abstractNumId w:val="0"/>
   </w:num>
   <w:num w:numId="2" w16cid:durableId="461774410">
+    <w:abstractNumId w:val="5"/>
+  </w:num>
+  <w:num w:numId="3" w16cid:durableId="501436022">
     <w:abstractNumId w:val="3"/>
   </w:num>
-  <w:num w:numId="3" w16cid:durableId="501436022">
-    <w:abstractNumId w:val="2"/>
-  </w:num>
   <w:num w:numId="4" w16cid:durableId="482358380">
-    <w:abstractNumId w:val="4"/>
+    <w:abstractNumId w:val="6"/>
   </w:num>
   <w:num w:numId="5" w16cid:durableId="135345179">
     <w:abstractNumId w:val="1"/>
+  </w:num>
+  <w:num w:numId="6" w16cid:durableId="747850361">
+    <w:abstractNumId w:val="2"/>
+  </w:num>
+  <w:num w:numId="7" w16cid:durableId="546837243">
+    <w:abstractNumId w:val="4"/>
   </w:num>
 </w:numbering>
 </file>
@@ -26435,7 +27844,6 @@
     <w:name w:val="Hyperlink"/>
     <w:basedOn w:val="DefaultParagraphFont"/>
     <w:uiPriority w:val="99"/>
-    <w:semiHidden/>
     <w:unhideWhenUsed/>
     <w:rsid w:val="004C38B7"/>
     <w:rPr>
@@ -27083,6 +28491,18 @@
       <w:contextualSpacing/>
     </w:pPr>
   </w:style>
+  <w:style w:type="character" w:styleId="UnresolvedMention">
+    <w:name w:val="Unresolved Mention"/>
+    <w:basedOn w:val="DefaultParagraphFont"/>
+    <w:uiPriority w:val="99"/>
+    <w:semiHidden/>
+    <w:unhideWhenUsed/>
+    <w:rsid w:val="00473D6B"/>
+    <w:rPr>
+      <w:color w:val="605E5C"/>
+      <w:shd w:val="clear" w:color="auto" w:fill="E1DFDD"/>
+    </w:rPr>
+  </w:style>
 </w:styles>
 </file>
 

</xml_diff>

<commit_message>
Updated write up and code
</commit_message>
<xml_diff>
--- a/Writeup/Chapter 4 - Data Processing.docx
+++ b/Writeup/Chapter 4 - Data Processing.docx
@@ -52,6 +52,96 @@
           <w:rFonts w:ascii="Times New Roman" w:hAnsi="Times New Roman" w:cs="Times New Roman"/>
         </w:rPr>
       </w:pPr>
+      <w:r>
+        <w:rPr>
+          <w:rFonts w:ascii="Times New Roman" w:hAnsi="Times New Roman" w:cs="Times New Roman"/>
+        </w:rPr>
+        <w:t xml:space="preserve">Processing of data – extraction, cleaning, transformation etc. and preparing an appropriate dataset is a core and critical process of any machine learning project. The success of the model outcome significantly depends on the characteristics of the data fed to it. </w:t>
+      </w:r>
+      <w:r>
+        <w:rPr>
+          <w:rFonts w:ascii="Times New Roman" w:hAnsi="Times New Roman" w:cs="Times New Roman"/>
+        </w:rPr>
+        <w:t>This chapter explains the process adopted for data extraction and processing</w:t>
+      </w:r>
+      <w:r>
+        <w:rPr>
+          <w:rFonts w:ascii="Times New Roman" w:hAnsi="Times New Roman" w:cs="Times New Roman"/>
+        </w:rPr>
+        <w:t xml:space="preserve"> such that an appropriate dataset is selected for </w:t>
+      </w:r>
+      <w:r>
+        <w:rPr>
+          <w:rFonts w:ascii="Times New Roman" w:hAnsi="Times New Roman" w:cs="Times New Roman"/>
+        </w:rPr>
+        <w:t>constructing</w:t>
+      </w:r>
+      <w:r>
+        <w:rPr>
+          <w:rFonts w:ascii="Times New Roman" w:hAnsi="Times New Roman" w:cs="Times New Roman"/>
+        </w:rPr>
+        <w:t xml:space="preserve"> a Music Emotion Recognition (MER) model</w:t>
+      </w:r>
+      <w:r>
+        <w:rPr>
+          <w:rFonts w:ascii="Times New Roman" w:hAnsi="Times New Roman" w:cs="Times New Roman"/>
+        </w:rPr>
+        <w:t xml:space="preserve">. </w:t>
+      </w:r>
+      <w:r>
+        <w:rPr>
+          <w:rFonts w:ascii="Times New Roman" w:hAnsi="Times New Roman" w:cs="Times New Roman"/>
+        </w:rPr>
+        <w:t xml:space="preserve">In addition, this chapter also illustrates </w:t>
+      </w:r>
+      <w:r>
+        <w:rPr>
+          <w:rFonts w:ascii="Times New Roman" w:hAnsi="Times New Roman" w:cs="Times New Roman"/>
+        </w:rPr>
+        <w:t xml:space="preserve">what core features of music are extracted, </w:t>
+      </w:r>
+      <w:r>
+        <w:rPr>
+          <w:rFonts w:ascii="Times New Roman" w:hAnsi="Times New Roman" w:cs="Times New Roman"/>
+        </w:rPr>
+        <w:t xml:space="preserve">how </w:t>
+      </w:r>
+      <w:r>
+        <w:rPr>
+          <w:rFonts w:ascii="Times New Roman" w:hAnsi="Times New Roman" w:cs="Times New Roman"/>
+        </w:rPr>
+        <w:t>the outliers are treated, dependent variables are handled</w:t>
+      </w:r>
+      <w:r>
+        <w:rPr>
+          <w:rFonts w:ascii="Times New Roman" w:hAnsi="Times New Roman" w:cs="Times New Roman"/>
+        </w:rPr>
+        <w:t>, how data augmentation is implemented</w:t>
+      </w:r>
+      <w:r>
+        <w:rPr>
+          <w:rFonts w:ascii="Times New Roman" w:hAnsi="Times New Roman" w:cs="Times New Roman"/>
+        </w:rPr>
+        <w:t xml:space="preserve"> and what comprises of validation dataset.</w:t>
+      </w:r>
+      <w:r>
+        <w:rPr>
+          <w:rFonts w:ascii="Times New Roman" w:hAnsi="Times New Roman" w:cs="Times New Roman"/>
+        </w:rPr>
+        <w:t xml:space="preserve"> The whole process of data processing is </w:t>
+      </w:r>
+      <w:r>
+        <w:rPr>
+          <w:rFonts w:ascii="Times New Roman" w:hAnsi="Times New Roman" w:cs="Times New Roman"/>
+        </w:rPr>
+        <w:t>collectively</w:t>
+      </w:r>
+      <w:r>
+        <w:rPr>
+          <w:rFonts w:ascii="Times New Roman" w:hAnsi="Times New Roman" w:cs="Times New Roman"/>
+        </w:rPr>
+        <w:t xml:space="preserve"> called as “influential dataset selection strategy”. </w:t>
+      </w:r>
     </w:p>
     <w:p>
       <w:pPr>
@@ -66,31 +156,7 @@
         <w:rPr>
           <w:rFonts w:ascii="Times New Roman" w:hAnsi="Times New Roman" w:cs="Times New Roman"/>
         </w:rPr>
-        <w:t>This chapter explains the process adopted for data extraction and processing</w:t>
-      </w:r>
-      <w:r>
-        <w:rPr>
-          <w:rFonts w:ascii="Times New Roman" w:hAnsi="Times New Roman" w:cs="Times New Roman"/>
-        </w:rPr>
-        <w:t xml:space="preserve"> such that an appropriate dataset is selected for </w:t>
-      </w:r>
-      <w:r>
-        <w:rPr>
-          <w:rFonts w:ascii="Times New Roman" w:hAnsi="Times New Roman" w:cs="Times New Roman"/>
-        </w:rPr>
-        <w:t>constructing</w:t>
-      </w:r>
-      <w:r>
-        <w:rPr>
-          <w:rFonts w:ascii="Times New Roman" w:hAnsi="Times New Roman" w:cs="Times New Roman"/>
-        </w:rPr>
-        <w:t xml:space="preserve"> a Music Emotion Recognition (MER) model</w:t>
-      </w:r>
-      <w:r>
-        <w:rPr>
-          <w:rFonts w:ascii="Times New Roman" w:hAnsi="Times New Roman" w:cs="Times New Roman"/>
-        </w:rPr>
-        <w:t xml:space="preserve">. The reference dataset </w:t>
+        <w:t xml:space="preserve">The reference dataset </w:t>
       </w:r>
       <w:r>
         <w:rPr>
@@ -102,7 +168,19 @@
         <w:rPr>
           <w:rFonts w:ascii="Times New Roman" w:hAnsi="Times New Roman" w:cs="Times New Roman"/>
         </w:rPr>
-        <w:t xml:space="preserve">MER Audio Traffic Data, contains sound samples classified into 4 quadrants that were adapted from Russell’s circumplex model of emotion. The dataset (N=900) has 225 samples of sound in each quadrant thereby making it a balanced dataset. The independent variable in this dataset is the emotion quadrant representation of sound signal. Since there are 4 quadrants, the independent variable is a multi-label variable with 4 factors viz. “Q1”, “Q2”, “Q3” and “Q4”. </w:t>
+        <w:t>MER Audio Traffic Data</w:t>
+      </w:r>
+      <w:r>
+        <w:rPr>
+          <w:rFonts w:ascii="Times New Roman" w:hAnsi="Times New Roman" w:cs="Times New Roman"/>
+        </w:rPr>
+        <w:t xml:space="preserve"> ( add reference) </w:t>
+      </w:r>
+      <w:r>
+        <w:rPr>
+          <w:rFonts w:ascii="Times New Roman" w:hAnsi="Times New Roman" w:cs="Times New Roman"/>
+        </w:rPr>
+        <w:t xml:space="preserve">, contains sound samples classified into 4 quadrants that were adapted from Russell’s circumplex model of emotion. The dataset (N=900) has 225 samples of sound in each quadrant thereby making it a balanced dataset. The independent variable in this dataset is the emotion quadrant representation of sound signal. Since there are 4 quadrants, the independent variable is a multi-label variable with 4 factors viz. “Q1”, “Q2”, “Q3” and “Q4”. </w:t>
       </w:r>
       <w:r>
         <w:rPr>
@@ -355,6 +433,7 @@
           <w:rFonts w:ascii="Times New Roman" w:hAnsi="Times New Roman" w:cs="Times New Roman"/>
           <w:noProof/>
         </w:rPr>
+        <w:lastRenderedPageBreak/>
         <w:drawing>
           <wp:inline distT="0" distB="0" distL="0" distR="0" wp14:anchorId="4E850BBA" wp14:editId="22AB518D">
             <wp:extent cx="5943600" cy="788670"/>
@@ -612,6 +691,16 @@
     </w:p>
     <w:p>
       <w:pPr>
+        <w:spacing w:line="360" w:lineRule="auto"/>
+        <w:ind w:left="720" w:firstLine="720"/>
+        <w:jc w:val="both"/>
+        <w:rPr>
+          <w:rFonts w:ascii="Times New Roman" w:hAnsi="Times New Roman" w:cs="Times New Roman"/>
+        </w:rPr>
+      </w:pPr>
+    </w:p>
+    <w:p>
+      <w:pPr>
         <w:pStyle w:val="ListParagraph"/>
         <w:numPr>
           <w:ilvl w:val="1"/>
@@ -692,6 +781,7 @@
         <w:rPr>
           <w:rFonts w:ascii="Times New Roman" w:hAnsi="Times New Roman" w:cs="Times New Roman"/>
         </w:rPr>
+        <w:lastRenderedPageBreak/>
         <w:t>Each sound file in the dataset which is 30 seconds long, is considered as a single observation and features were extracted from this observation</w:t>
       </w:r>
       <w:r>
@@ -720,14 +810,7 @@
         <w:rPr>
           <w:rFonts w:ascii="Times New Roman" w:hAnsi="Times New Roman" w:cs="Times New Roman"/>
         </w:rPr>
-        <w:t xml:space="preserve">Each sound file in the dataset is divided into multiple samples with each sample being </w:t>
-      </w:r>
-      <w:proofErr w:type="gramStart"/>
-      <w:r>
-        <w:rPr>
-          <w:rFonts w:ascii="Times New Roman" w:hAnsi="Times New Roman" w:cs="Times New Roman"/>
-        </w:rPr>
-        <w:t>5 second</w:t>
+        <w:t>Each sound file in the dataset is divided into multiple samples with each sample being 5 second</w:t>
       </w:r>
       <w:r>
         <w:rPr>
@@ -739,28 +822,7 @@
         <w:rPr>
           <w:rFonts w:ascii="Times New Roman" w:hAnsi="Times New Roman" w:cs="Times New Roman"/>
         </w:rPr>
-        <w:t>long</w:t>
-      </w:r>
-      <w:proofErr w:type="gramEnd"/>
-      <w:r>
-        <w:rPr>
-          <w:rFonts w:ascii="Times New Roman" w:hAnsi="Times New Roman" w:cs="Times New Roman"/>
-        </w:rPr>
-        <w:t xml:space="preserve"> windows and with each window having a 1 second overlap with its predecessor. The features were extracted from every </w:t>
-      </w:r>
-      <w:proofErr w:type="gramStart"/>
-      <w:r>
-        <w:rPr>
-          <w:rFonts w:ascii="Times New Roman" w:hAnsi="Times New Roman" w:cs="Times New Roman"/>
-        </w:rPr>
-        <w:t>5 second long</w:t>
-      </w:r>
-      <w:proofErr w:type="gramEnd"/>
-      <w:r>
-        <w:rPr>
-          <w:rFonts w:ascii="Times New Roman" w:hAnsi="Times New Roman" w:cs="Times New Roman"/>
-        </w:rPr>
-        <w:t xml:space="preserve"> window and inherited the class (emotion quadrant) of the overall sound sample</w:t>
+        <w:t>long windows and with each window having a 1 second overlap with its predecessor. The features were extracted from every 5 second long window and inherited the class (emotion quadrant) of the overall sound sample</w:t>
       </w:r>
     </w:p>
     <w:p>
@@ -782,22 +844,7 @@
         <w:rPr>
           <w:rFonts w:ascii="Times New Roman" w:hAnsi="Times New Roman" w:cs="Times New Roman"/>
         </w:rPr>
-        <w:lastRenderedPageBreak/>
-        <w:t xml:space="preserve">Each sound file in the dataset is divided into multiple samples with each sample being a window of 1 second duration and with each window having a 1/4 second overlap with its predecessor. The features were extracted from each of the </w:t>
-      </w:r>
-      <w:proofErr w:type="gramStart"/>
-      <w:r>
-        <w:rPr>
-          <w:rFonts w:ascii="Times New Roman" w:hAnsi="Times New Roman" w:cs="Times New Roman"/>
-        </w:rPr>
-        <w:t>1 second long</w:t>
-      </w:r>
-      <w:proofErr w:type="gramEnd"/>
-      <w:r>
-        <w:rPr>
-          <w:rFonts w:ascii="Times New Roman" w:hAnsi="Times New Roman" w:cs="Times New Roman"/>
-        </w:rPr>
-        <w:t xml:space="preserve"> window and the label (emotion quadrant) of the overall sound sample as the class label</w:t>
+        <w:t>Each sound file in the dataset is divided into multiple samples with each sample being a window of 1 second duration and with each window having a 1/4 second overlap with its predecessor. The features were extracted from each of the 1 second long window and the label (emotion quadrant) of the overall sound sample as the class label</w:t>
       </w:r>
     </w:p>
     <w:p>
@@ -825,23 +872,7 @@
         <w:rPr>
           <w:rFonts w:ascii="Times New Roman" w:hAnsi="Times New Roman" w:cs="Times New Roman"/>
         </w:rPr>
-        <w:t>(</w:t>
-      </w:r>
-      <w:proofErr w:type="spellStart"/>
-      <w:proofErr w:type="gramStart"/>
-      <w:r>
-        <w:rPr>
-          <w:rFonts w:ascii="Times New Roman" w:hAnsi="Times New Roman" w:cs="Times New Roman"/>
-        </w:rPr>
-        <w:t>ref:TBD</w:t>
-      </w:r>
-      <w:proofErr w:type="spellEnd"/>
-      <w:proofErr w:type="gramEnd"/>
-      <w:r>
-        <w:rPr>
-          <w:rFonts w:ascii="Times New Roman" w:hAnsi="Times New Roman" w:cs="Times New Roman"/>
-        </w:rPr>
-        <w:t>)</w:t>
+        <w:t>(ref:TBD)</w:t>
       </w:r>
       <w:r>
         <w:rPr>
@@ -1150,6 +1181,7 @@
         <w:rPr>
           <w:rFonts w:ascii="Times New Roman" w:hAnsi="Times New Roman" w:cs="Times New Roman"/>
         </w:rPr>
+        <w:lastRenderedPageBreak/>
         <w:t>Zero Crossing Rate</w:t>
       </w:r>
     </w:p>
@@ -1255,7 +1287,6 @@
         <w:rPr>
           <w:rFonts w:ascii="Times New Roman" w:hAnsi="Times New Roman" w:cs="Times New Roman"/>
         </w:rPr>
-        <w:lastRenderedPageBreak/>
         <w:t>64 Mel Frequencies</w:t>
       </w:r>
     </w:p>
@@ -1612,7 +1643,6 @@
                 <w:szCs w:val="18"/>
               </w:rPr>
             </w:pPr>
-            <w:proofErr w:type="spellStart"/>
             <w:r>
               <w:rPr>
                 <w:rFonts w:ascii="Times New Roman" w:eastAsia="Times New Roman" w:hAnsi="Times New Roman" w:cs="Times New Roman"/>
@@ -1624,7 +1654,6 @@
               </w:rPr>
               <w:t>sd</w:t>
             </w:r>
-            <w:proofErr w:type="spellEnd"/>
           </w:p>
         </w:tc>
         <w:tc>
@@ -1648,7 +1677,6 @@
                 <w:szCs w:val="18"/>
               </w:rPr>
             </w:pPr>
-            <w:proofErr w:type="spellStart"/>
             <w:r>
               <w:rPr>
                 <w:rFonts w:ascii="Times New Roman" w:eastAsia="Times New Roman" w:hAnsi="Times New Roman" w:cs="Times New Roman"/>
@@ -1660,7 +1688,6 @@
               </w:rPr>
               <w:t>iqr</w:t>
             </w:r>
-            <w:proofErr w:type="spellEnd"/>
           </w:p>
         </w:tc>
       </w:tr>
@@ -5811,6 +5838,7 @@
                 <w:sz w:val="18"/>
                 <w:szCs w:val="18"/>
               </w:rPr>
+              <w:lastRenderedPageBreak/>
               <w:t xml:space="preserve">Spectral </w:t>
             </w:r>
           </w:p>
@@ -7457,7 +7485,6 @@
                 <w:sz w:val="18"/>
                 <w:szCs w:val="18"/>
               </w:rPr>
-              <w:lastRenderedPageBreak/>
               <w:t xml:space="preserve">Spectral </w:t>
             </w:r>
           </w:p>
@@ -10751,23 +10778,7 @@
         <w:rPr>
           <w:rFonts w:ascii="Times New Roman" w:hAnsi="Times New Roman" w:cs="Times New Roman"/>
         </w:rPr>
-        <w:t xml:space="preserve"> determine the normality of the observations since the intended models, that would be used subsequently, are robust classifiers that </w:t>
-      </w:r>
-      <w:proofErr w:type="spellStart"/>
-      <w:proofErr w:type="gramStart"/>
-      <w:r>
-        <w:rPr>
-          <w:rFonts w:ascii="Times New Roman" w:hAnsi="Times New Roman" w:cs="Times New Roman"/>
-        </w:rPr>
-        <w:t>a</w:t>
-      </w:r>
-      <w:proofErr w:type="spellEnd"/>
-      <w:proofErr w:type="gramEnd"/>
-      <w:r>
-        <w:rPr>
-          <w:rFonts w:ascii="Times New Roman" w:hAnsi="Times New Roman" w:cs="Times New Roman"/>
-        </w:rPr>
-        <w:t xml:space="preserve"> agnostic to underlying distribution of data. Hence the univariate normality tests were not performed on the aforementioned observations associated with aforementioned features.</w:t>
+        <w:t xml:space="preserve"> determine the normality of the observations since the intended models, that would be used subsequently, are robust classifiers that a agnostic to underlying distribution of data. Hence the univariate normality tests were not performed on the aforementioned observations associated with aforementioned features.</w:t>
       </w:r>
     </w:p>
     <w:p>
@@ -11963,65 +11974,103 @@
         <w:rPr>
           <w:rFonts w:ascii="Times New Roman" w:hAnsi="Times New Roman" w:cs="Times New Roman"/>
         </w:rPr>
-        <w:t xml:space="preserve"> with underlying estimator as Decision Tree (with default parameters </w:t>
-      </w:r>
-      <w:proofErr w:type="gramStart"/>
-      <w:r>
-        <w:rPr>
-          <w:rFonts w:ascii="Times New Roman" w:hAnsi="Times New Roman" w:cs="Times New Roman"/>
-        </w:rPr>
-        <w:t>e.g.</w:t>
-      </w:r>
-      <w:proofErr w:type="gramEnd"/>
+        <w:t xml:space="preserve"> with underlying estimator as Decision Tree (with default parameters e.g. max_depth=</w:t>
+      </w:r>
+      <w:r>
+        <w:rPr>
+          <w:rFonts w:ascii="Times New Roman" w:hAnsi="Times New Roman" w:cs="Times New Roman"/>
+        </w:rPr>
+        <w:t>None, criterion=’gini’</w:t>
+      </w:r>
+      <w:r>
+        <w:rPr>
+          <w:rFonts w:ascii="Times New Roman" w:hAnsi="Times New Roman" w:cs="Times New Roman"/>
+        </w:rPr>
+        <w:t xml:space="preserve"> etc.</w:t>
+      </w:r>
+      <w:r>
+        <w:rPr>
+          <w:rFonts w:ascii="Times New Roman" w:hAnsi="Times New Roman" w:cs="Times New Roman"/>
+        </w:rPr>
+        <w:t>)</w:t>
+      </w:r>
+      <w:r>
+        <w:rPr>
+          <w:rFonts w:ascii="Times New Roman" w:hAnsi="Times New Roman" w:cs="Times New Roman"/>
+        </w:rPr>
+        <w:t xml:space="preserve">. Grid Search method is used to determine initial set of optimal </w:t>
+      </w:r>
+      <w:r>
+        <w:rPr>
+          <w:rFonts w:ascii="Times New Roman" w:hAnsi="Times New Roman" w:cs="Times New Roman"/>
+        </w:rPr>
+        <w:t xml:space="preserve">parameters </w:t>
+      </w:r>
+      <w:r>
+        <w:rPr>
+          <w:rFonts w:ascii="Times New Roman" w:hAnsi="Times New Roman" w:cs="Times New Roman"/>
+        </w:rPr>
+        <w:t xml:space="preserve">for AdaBoost </w:t>
+      </w:r>
+      <w:r>
+        <w:rPr>
+          <w:rFonts w:ascii="Times New Roman" w:hAnsi="Times New Roman" w:cs="Times New Roman"/>
+        </w:rPr>
+        <w:t>from</w:t>
+      </w:r>
+      <w:r>
+        <w:rPr>
+          <w:rFonts w:ascii="Times New Roman" w:hAnsi="Times New Roman" w:cs="Times New Roman"/>
+        </w:rPr>
+        <w:t xml:space="preserve"> following list of parameters and values:</w:t>
+      </w:r>
       <w:r>
         <w:rPr>
           <w:rFonts w:ascii="Times New Roman" w:hAnsi="Times New Roman" w:cs="Times New Roman"/>
         </w:rPr>
         <w:t xml:space="preserve"> </w:t>
       </w:r>
-      <w:proofErr w:type="spellStart"/>
-      <w:r>
-        <w:rPr>
-          <w:rFonts w:ascii="Times New Roman" w:hAnsi="Times New Roman" w:cs="Times New Roman"/>
-        </w:rPr>
-        <w:t>max_depth</w:t>
-      </w:r>
-      <w:proofErr w:type="spellEnd"/>
-      <w:r>
-        <w:rPr>
-          <w:rFonts w:ascii="Times New Roman" w:hAnsi="Times New Roman" w:cs="Times New Roman"/>
-        </w:rPr>
-        <w:t>=1)</w:t>
-      </w:r>
-      <w:r>
-        <w:rPr>
-          <w:rFonts w:ascii="Times New Roman" w:hAnsi="Times New Roman" w:cs="Times New Roman"/>
-        </w:rPr>
-        <w:t xml:space="preserve">. Grid Search method is used to determine initial set of optimal </w:t>
-      </w:r>
-      <w:r>
-        <w:rPr>
-          <w:rFonts w:ascii="Times New Roman" w:hAnsi="Times New Roman" w:cs="Times New Roman"/>
-        </w:rPr>
-        <w:t xml:space="preserve">parameters </w:t>
-      </w:r>
-      <w:r>
-        <w:rPr>
-          <w:rFonts w:ascii="Times New Roman" w:hAnsi="Times New Roman" w:cs="Times New Roman"/>
-        </w:rPr>
-        <w:t xml:space="preserve">for AdaBoost </w:t>
-      </w:r>
-      <w:r>
-        <w:rPr>
-          <w:rFonts w:ascii="Times New Roman" w:hAnsi="Times New Roman" w:cs="Times New Roman"/>
-        </w:rPr>
-        <w:t>from</w:t>
-      </w:r>
-      <w:r>
-        <w:rPr>
-          <w:rFonts w:ascii="Times New Roman" w:hAnsi="Times New Roman" w:cs="Times New Roman"/>
-        </w:rPr>
-        <w:t xml:space="preserve"> following list of parameters and values:</w:t>
+      <w:r>
+        <w:rPr>
+          <w:rFonts w:ascii="Times New Roman" w:hAnsi="Times New Roman" w:cs="Times New Roman"/>
+        </w:rPr>
+        <w:t xml:space="preserve">learning </w:t>
+      </w:r>
+      <w:r>
+        <w:rPr>
+          <w:rFonts w:ascii="Times New Roman" w:hAnsi="Times New Roman" w:cs="Times New Roman"/>
+        </w:rPr>
+        <w:t>rate</w:t>
+      </w:r>
+      <w:r>
+        <w:rPr>
+          <w:rFonts w:ascii="Times New Roman" w:hAnsi="Times New Roman" w:cs="Times New Roman"/>
+        </w:rPr>
+        <w:t xml:space="preserve"> =</w:t>
+      </w:r>
+      <w:r>
+        <w:rPr>
+          <w:rFonts w:ascii="Times New Roman" w:hAnsi="Times New Roman" w:cs="Times New Roman"/>
+        </w:rPr>
+        <w:t xml:space="preserve"> [0.01,0.05,0.1,0.2,0.3]</w:t>
+      </w:r>
+      <w:r>
+        <w:rPr>
+          <w:rFonts w:ascii="Times New Roman" w:hAnsi="Times New Roman" w:cs="Times New Roman"/>
+        </w:rPr>
+        <w:t xml:space="preserve"> and </w:t>
+      </w:r>
+      <w:r>
+        <w:rPr>
+          <w:rFonts w:ascii="Times New Roman" w:hAnsi="Times New Roman" w:cs="Times New Roman"/>
+        </w:rPr>
+        <w:t>n_estimators: [100,200,500,800,1000,1500]</w:t>
+      </w:r>
+      <w:r>
+        <w:rPr>
+          <w:rFonts w:ascii="Times New Roman" w:hAnsi="Times New Roman" w:cs="Times New Roman"/>
+        </w:rPr>
+        <w:t>.</w:t>
       </w:r>
       <w:r>
         <w:rPr>
@@ -12033,77 +12082,7 @@
         <w:rPr>
           <w:rFonts w:ascii="Times New Roman" w:hAnsi="Times New Roman" w:cs="Times New Roman"/>
         </w:rPr>
-        <w:t xml:space="preserve">learning </w:t>
-      </w:r>
-      <w:r>
-        <w:rPr>
-          <w:rFonts w:ascii="Times New Roman" w:hAnsi="Times New Roman" w:cs="Times New Roman"/>
-        </w:rPr>
-        <w:t>rate</w:t>
-      </w:r>
-      <w:r>
-        <w:rPr>
-          <w:rFonts w:ascii="Times New Roman" w:hAnsi="Times New Roman" w:cs="Times New Roman"/>
-        </w:rPr>
-        <w:t xml:space="preserve"> =</w:t>
-      </w:r>
-      <w:r>
-        <w:rPr>
-          <w:rFonts w:ascii="Times New Roman" w:hAnsi="Times New Roman" w:cs="Times New Roman"/>
-        </w:rPr>
-        <w:t xml:space="preserve"> [0.01,0.05,0.1,0.2,0.3]</w:t>
-      </w:r>
-      <w:r>
-        <w:rPr>
-          <w:rFonts w:ascii="Times New Roman" w:hAnsi="Times New Roman" w:cs="Times New Roman"/>
-        </w:rPr>
-        <w:t xml:space="preserve"> and </w:t>
-      </w:r>
-      <w:proofErr w:type="spellStart"/>
-      <w:r>
-        <w:rPr>
-          <w:rFonts w:ascii="Times New Roman" w:hAnsi="Times New Roman" w:cs="Times New Roman"/>
-        </w:rPr>
-        <w:t>n_estimators</w:t>
-      </w:r>
-      <w:proofErr w:type="spellEnd"/>
-      <w:r>
-        <w:rPr>
-          <w:rFonts w:ascii="Times New Roman" w:hAnsi="Times New Roman" w:cs="Times New Roman"/>
-        </w:rPr>
-        <w:t>: [100,200,500,800,1000,1500]</w:t>
-      </w:r>
-      <w:r>
-        <w:rPr>
-          <w:rFonts w:ascii="Times New Roman" w:hAnsi="Times New Roman" w:cs="Times New Roman"/>
-        </w:rPr>
-        <w:t>.</w:t>
-      </w:r>
-      <w:r>
-        <w:rPr>
-          <w:rFonts w:ascii="Times New Roman" w:hAnsi="Times New Roman" w:cs="Times New Roman"/>
-        </w:rPr>
-        <w:t xml:space="preserve"> </w:t>
-      </w:r>
-      <w:r>
-        <w:rPr>
-          <w:rFonts w:ascii="Times New Roman" w:hAnsi="Times New Roman" w:cs="Times New Roman"/>
-        </w:rPr>
-        <w:t xml:space="preserve">A repeated stratified K-fold (K=5, </w:t>
-      </w:r>
-      <w:proofErr w:type="spellStart"/>
-      <w:r>
-        <w:rPr>
-          <w:rFonts w:ascii="Times New Roman" w:hAnsi="Times New Roman" w:cs="Times New Roman"/>
-        </w:rPr>
-        <w:t>n_repeats</w:t>
-      </w:r>
-      <w:proofErr w:type="spellEnd"/>
-      <w:r>
-        <w:rPr>
-          <w:rFonts w:ascii="Times New Roman" w:hAnsi="Times New Roman" w:cs="Times New Roman"/>
-        </w:rPr>
-        <w:t xml:space="preserve">=1) is used as the </w:t>
+        <w:t xml:space="preserve">A repeated stratified K-fold (K=5, n_repeats=1) is used as the </w:t>
       </w:r>
       <w:r>
         <w:rPr>
@@ -12208,22 +12187,8 @@
                 <w:szCs w:val="16"/>
                 <w:u w:val="single"/>
               </w:rPr>
-              <w:t xml:space="preserve"># </w:t>
-            </w:r>
-            <w:proofErr w:type="gramStart"/>
-            <w:r>
-              <w:rPr>
-                <w:rFonts w:ascii="Times New Roman" w:eastAsia="Times New Roman" w:hAnsi="Times New Roman" w:cs="Times New Roman"/>
-                <w:b/>
-                <w:bCs/>
-                <w:color w:val="000000"/>
-                <w:sz w:val="16"/>
-                <w:szCs w:val="16"/>
-                <w:u w:val="single"/>
-              </w:rPr>
-              <w:t>classes</w:t>
-            </w:r>
-            <w:proofErr w:type="gramEnd"/>
+              <w:t># classes</w:t>
+            </w:r>
           </w:p>
         </w:tc>
         <w:tc>
@@ -12516,22 +12481,8 @@
                 <w:szCs w:val="16"/>
                 <w:u w:val="single"/>
               </w:rPr>
-              <w:t xml:space="preserve"># </w:t>
-            </w:r>
-            <w:proofErr w:type="gramStart"/>
-            <w:r>
-              <w:rPr>
-                <w:rFonts w:ascii="Times New Roman" w:eastAsia="Times New Roman" w:hAnsi="Times New Roman" w:cs="Times New Roman"/>
-                <w:b/>
-                <w:bCs/>
-                <w:color w:val="000000"/>
-                <w:sz w:val="16"/>
-                <w:szCs w:val="16"/>
-                <w:u w:val="single"/>
-              </w:rPr>
-              <w:t>features</w:t>
-            </w:r>
-            <w:proofErr w:type="gramEnd"/>
+              <w:t># features</w:t>
+            </w:r>
           </w:p>
         </w:tc>
         <w:tc>
@@ -24122,21 +24073,7 @@
         <w:rPr>
           <w:rFonts w:ascii="Times New Roman" w:hAnsi="Times New Roman" w:cs="Times New Roman"/>
         </w:rPr>
-        <w:t>, as illustrated by Kruskal-</w:t>
-      </w:r>
-      <w:proofErr w:type="gramStart"/>
-      <w:r>
-        <w:rPr>
-          <w:rFonts w:ascii="Times New Roman" w:hAnsi="Times New Roman" w:cs="Times New Roman"/>
-        </w:rPr>
-        <w:t>Wallis</w:t>
-      </w:r>
-      <w:proofErr w:type="gramEnd"/>
-      <w:r>
-        <w:rPr>
-          <w:rFonts w:ascii="Times New Roman" w:hAnsi="Times New Roman" w:cs="Times New Roman"/>
-        </w:rPr>
-        <w:t xml:space="preserve"> rank sum test</w:t>
+        <w:t>, as illustrated by Kruskal-Wallis rank sum test</w:t>
       </w:r>
       <w:r>
         <w:rPr>
@@ -24253,21 +24190,7 @@
         <w:rPr>
           <w:rFonts w:ascii="Times New Roman" w:hAnsi="Times New Roman" w:cs="Times New Roman"/>
         </w:rPr>
-        <w:t>is outlier treated. Kruskal-</w:t>
-      </w:r>
-      <w:proofErr w:type="gramStart"/>
-      <w:r>
-        <w:rPr>
-          <w:rFonts w:ascii="Times New Roman" w:hAnsi="Times New Roman" w:cs="Times New Roman"/>
-        </w:rPr>
-        <w:t>Wallis</w:t>
-      </w:r>
-      <w:proofErr w:type="gramEnd"/>
-      <w:r>
-        <w:rPr>
-          <w:rFonts w:ascii="Times New Roman" w:hAnsi="Times New Roman" w:cs="Times New Roman"/>
-        </w:rPr>
-        <w:t xml:space="preserve"> </w:t>
+        <w:t xml:space="preserve">is outlier treated. Kruskal-Wallis </w:t>
       </w:r>
       <w:r>
         <w:rPr>
@@ -24351,7 +24274,6 @@
         </w:rPr>
         <w:t xml:space="preserve">ment, as indicated in section </w:t>
       </w:r>
-      <w:proofErr w:type="spellStart"/>
       <w:r>
         <w:rPr>
           <w:rFonts w:ascii="Times New Roman" w:hAnsi="Times New Roman" w:cs="Times New Roman"/>
@@ -24363,7 +24285,6 @@
         </w:rPr>
         <w:t>tbd</w:t>
       </w:r>
-      <w:proofErr w:type="spellEnd"/>
       <w:r>
         <w:rPr>
           <w:rFonts w:ascii="Times New Roman" w:hAnsi="Times New Roman" w:cs="Times New Roman"/>
@@ -24413,21 +24334,7 @@
         <w:rPr>
           <w:rFonts w:ascii="Times New Roman" w:hAnsi="Times New Roman" w:cs="Times New Roman"/>
         </w:rPr>
-        <w:t>Kruskal-</w:t>
-      </w:r>
-      <w:proofErr w:type="gramStart"/>
-      <w:r>
-        <w:rPr>
-          <w:rFonts w:ascii="Times New Roman" w:hAnsi="Times New Roman" w:cs="Times New Roman"/>
-        </w:rPr>
-        <w:t>Wallis</w:t>
-      </w:r>
-      <w:proofErr w:type="gramEnd"/>
-      <w:r>
-        <w:rPr>
-          <w:rFonts w:ascii="Times New Roman" w:hAnsi="Times New Roman" w:cs="Times New Roman"/>
-        </w:rPr>
-        <w:t xml:space="preserve"> </w:t>
+        <w:t xml:space="preserve">Kruskal-Wallis </w:t>
       </w:r>
       <w:r>
         <w:rPr>
@@ -24510,21 +24417,7 @@
         <w:rPr>
           <w:rFonts w:ascii="Times New Roman" w:hAnsi="Times New Roman" w:cs="Times New Roman"/>
         </w:rPr>
-        <w:t>Kruskal-</w:t>
-      </w:r>
-      <w:proofErr w:type="gramStart"/>
-      <w:r>
-        <w:rPr>
-          <w:rFonts w:ascii="Times New Roman" w:hAnsi="Times New Roman" w:cs="Times New Roman"/>
-        </w:rPr>
-        <w:t>Wallis</w:t>
-      </w:r>
-      <w:proofErr w:type="gramEnd"/>
-      <w:r>
-        <w:rPr>
-          <w:rFonts w:ascii="Times New Roman" w:hAnsi="Times New Roman" w:cs="Times New Roman"/>
-        </w:rPr>
-        <w:t xml:space="preserve"> </w:t>
+        <w:t xml:space="preserve">Kruskal-Wallis </w:t>
       </w:r>
       <w:r>
         <w:rPr>
@@ -24625,21 +24518,7 @@
         <w:rPr>
           <w:rFonts w:ascii="Times New Roman" w:hAnsi="Times New Roman" w:cs="Times New Roman"/>
         </w:rPr>
-        <w:t>Kruskal-</w:t>
-      </w:r>
-      <w:proofErr w:type="gramStart"/>
-      <w:r>
-        <w:rPr>
-          <w:rFonts w:ascii="Times New Roman" w:hAnsi="Times New Roman" w:cs="Times New Roman"/>
-        </w:rPr>
-        <w:t>Wallis</w:t>
-      </w:r>
-      <w:proofErr w:type="gramEnd"/>
-      <w:r>
-        <w:rPr>
-          <w:rFonts w:ascii="Times New Roman" w:hAnsi="Times New Roman" w:cs="Times New Roman"/>
-        </w:rPr>
-        <w:t xml:space="preserve"> </w:t>
+        <w:t xml:space="preserve">Kruskal-Wallis </w:t>
       </w:r>
       <w:r>
         <w:rPr>
@@ -24659,7 +24538,6 @@
         </w:rPr>
         <w:t xml:space="preserve">data scaling, as illustrated in section </w:t>
       </w:r>
-      <w:proofErr w:type="spellStart"/>
       <w:r>
         <w:rPr>
           <w:rFonts w:ascii="Times New Roman" w:hAnsi="Times New Roman" w:cs="Times New Roman"/>
@@ -24671,7 +24549,6 @@
         </w:rPr>
         <w:t>tbd</w:t>
       </w:r>
-      <w:proofErr w:type="spellEnd"/>
       <w:r>
         <w:rPr>
           <w:rFonts w:ascii="Times New Roman" w:hAnsi="Times New Roman" w:cs="Times New Roman"/>
@@ -24703,6 +24580,27 @@
           <w:rFonts w:ascii="Times New Roman" w:hAnsi="Times New Roman" w:cs="Times New Roman"/>
         </w:rPr>
         <w:t xml:space="preserve"> =1, indicating that the features included in the dataset may not be scaled while constructing MER model</w:t>
+      </w:r>
+    </w:p>
+    <w:p>
+      <w:pPr>
+        <w:pStyle w:val="ListParagraph"/>
+        <w:numPr>
+          <w:ilvl w:val="0"/>
+          <w:numId w:val="1"/>
+        </w:numPr>
+        <w:spacing w:before="120" w:after="120" w:line="360" w:lineRule="auto"/>
+        <w:contextualSpacing w:val="0"/>
+        <w:jc w:val="both"/>
+        <w:rPr>
+          <w:rFonts w:ascii="Times New Roman" w:hAnsi="Times New Roman" w:cs="Times New Roman"/>
+        </w:rPr>
+      </w:pPr>
+      <w:r>
+        <w:rPr>
+          <w:rFonts w:ascii="Times New Roman" w:hAnsi="Times New Roman" w:cs="Times New Roman"/>
+        </w:rPr>
+        <w:t>The n_estimator and learning_rate parameter values for model that returned the best results were 1500 and 0.1 respectievely.</w:t>
       </w:r>
     </w:p>
     <w:p>
@@ -24728,7 +24626,6 @@
         <w:rPr>
           <w:rFonts w:ascii="Times New Roman" w:hAnsi="Times New Roman" w:cs="Times New Roman"/>
         </w:rPr>
-        <w:lastRenderedPageBreak/>
         <w:t>Based on the inferences the MFCC features were removed from the raw dataset. In addition</w:t>
       </w:r>
       <w:r>
@@ -24844,14 +24741,12 @@
         </w:rPr>
         <w:t xml:space="preserve">, </w:t>
       </w:r>
-      <w:proofErr w:type="spellStart"/>
       <w:r>
         <w:rPr>
           <w:rFonts w:ascii="Times New Roman" w:hAnsi="Times New Roman" w:cs="Times New Roman"/>
         </w:rPr>
         <w:t>Kedaragaula</w:t>
       </w:r>
-      <w:proofErr w:type="spellEnd"/>
       <w:r>
         <w:rPr>
           <w:rFonts w:ascii="Times New Roman" w:hAnsi="Times New Roman" w:cs="Times New Roman"/>
@@ -24924,41 +24819,13 @@
         </w:rPr>
         <w:t xml:space="preserve"> (</w:t>
       </w:r>
-      <w:proofErr w:type="gramStart"/>
       <w:r>
         <w:rPr>
           <w:rFonts w:ascii="Times New Roman" w:hAnsi="Times New Roman" w:cs="Times New Roman"/>
           <w:i/>
           <w:iCs/>
         </w:rPr>
-        <w:t>available</w:t>
-      </w:r>
-      <w:proofErr w:type="gramEnd"/>
-      <w:r>
-        <w:rPr>
-          <w:rFonts w:ascii="Times New Roman" w:hAnsi="Times New Roman" w:cs="Times New Roman"/>
-          <w:i/>
-          <w:iCs/>
-        </w:rPr>
-        <w:t xml:space="preserve"> at: D:\PhD Program\</w:t>
-      </w:r>
-      <w:proofErr w:type="spellStart"/>
-      <w:r>
-        <w:rPr>
-          <w:rFonts w:ascii="Times New Roman" w:hAnsi="Times New Roman" w:cs="Times New Roman"/>
-          <w:i/>
-          <w:iCs/>
-        </w:rPr>
-        <w:t>Phd</w:t>
-      </w:r>
-      <w:proofErr w:type="spellEnd"/>
-      <w:r>
-        <w:rPr>
-          <w:rFonts w:ascii="Times New Roman" w:hAnsi="Times New Roman" w:cs="Times New Roman"/>
-          <w:i/>
-          <w:iCs/>
-        </w:rPr>
-        <w:t xml:space="preserve"> - Data Science\Research Project\Carnatic Songs\Vocals</w:t>
+        <w:t>available at: D:\PhD Program\Phd - Data Science\Research Project\Carnatic Songs\Vocals</w:t>
       </w:r>
       <w:r>
         <w:rPr>
@@ -25492,7 +25359,7 @@
           <w:bCs/>
           <w:u w:val="single"/>
         </w:rPr>
-        <w:t>New class variables</w:t>
+        <w:t>Dependent variable</w:t>
       </w:r>
     </w:p>
     <w:p>
@@ -25508,6 +25375,125 @@
         <w:rPr>
           <w:rFonts w:ascii="Times New Roman" w:hAnsi="Times New Roman" w:cs="Times New Roman"/>
         </w:rPr>
+        <w:t xml:space="preserve">The dependent variable in the dataset is the emotion classification and has four levels viz. Q1, Q2, Q3 and Q4 respectively. The variable is referred to as </w:t>
+      </w:r>
+      <w:r>
+        <w:rPr>
+          <w:rFonts w:ascii="Times New Roman" w:hAnsi="Times New Roman" w:cs="Times New Roman"/>
+        </w:rPr>
+        <w:t>sound_file_class</w:t>
+      </w:r>
+      <w:r>
+        <w:rPr>
+          <w:rFonts w:ascii="Times New Roman" w:hAnsi="Times New Roman" w:cs="Times New Roman"/>
+        </w:rPr>
+        <w:t xml:space="preserve"> in the dataset. As a preparation for modelling, this variable was converted to numeric factor, with the following mapping:</w:t>
+      </w:r>
+    </w:p>
+    <w:p>
+      <w:pPr>
+        <w:pStyle w:val="ListParagraph"/>
+        <w:numPr>
+          <w:ilvl w:val="2"/>
+          <w:numId w:val="6"/>
+        </w:numPr>
+        <w:spacing w:line="360" w:lineRule="auto"/>
+        <w:rPr>
+          <w:rFonts w:ascii="Times New Roman" w:hAnsi="Times New Roman" w:cs="Times New Roman"/>
+        </w:rPr>
+      </w:pPr>
+      <w:r>
+        <w:rPr>
+          <w:rFonts w:ascii="Times New Roman" w:hAnsi="Times New Roman" w:cs="Times New Roman"/>
+        </w:rPr>
+        <w:t>Q1 : 0</w:t>
+      </w:r>
+    </w:p>
+    <w:p>
+      <w:pPr>
+        <w:pStyle w:val="ListParagraph"/>
+        <w:numPr>
+          <w:ilvl w:val="2"/>
+          <w:numId w:val="6"/>
+        </w:numPr>
+        <w:spacing w:line="360" w:lineRule="auto"/>
+        <w:rPr>
+          <w:rFonts w:ascii="Times New Roman" w:hAnsi="Times New Roman" w:cs="Times New Roman"/>
+        </w:rPr>
+      </w:pPr>
+      <w:r>
+        <w:rPr>
+          <w:rFonts w:ascii="Times New Roman" w:hAnsi="Times New Roman" w:cs="Times New Roman"/>
+        </w:rPr>
+        <w:t>Q2 : 1</w:t>
+      </w:r>
+    </w:p>
+    <w:p>
+      <w:pPr>
+        <w:pStyle w:val="ListParagraph"/>
+        <w:numPr>
+          <w:ilvl w:val="2"/>
+          <w:numId w:val="6"/>
+        </w:numPr>
+        <w:spacing w:line="360" w:lineRule="auto"/>
+        <w:rPr>
+          <w:rFonts w:ascii="Times New Roman" w:hAnsi="Times New Roman" w:cs="Times New Roman"/>
+        </w:rPr>
+      </w:pPr>
+      <w:r>
+        <w:rPr>
+          <w:rFonts w:ascii="Times New Roman" w:hAnsi="Times New Roman" w:cs="Times New Roman"/>
+        </w:rPr>
+        <w:t>Q3 : 2</w:t>
+      </w:r>
+    </w:p>
+    <w:p>
+      <w:pPr>
+        <w:pStyle w:val="ListParagraph"/>
+        <w:numPr>
+          <w:ilvl w:val="2"/>
+          <w:numId w:val="6"/>
+        </w:numPr>
+        <w:spacing w:line="360" w:lineRule="auto"/>
+        <w:rPr>
+          <w:rFonts w:ascii="Times New Roman" w:hAnsi="Times New Roman" w:cs="Times New Roman"/>
+        </w:rPr>
+      </w:pPr>
+      <w:r>
+        <w:rPr>
+          <w:rFonts w:ascii="Times New Roman" w:hAnsi="Times New Roman" w:cs="Times New Roman"/>
+        </w:rPr>
+        <w:t>Q4 : 3</w:t>
+      </w:r>
+    </w:p>
+    <w:p>
+      <w:pPr>
+        <w:spacing w:line="360" w:lineRule="auto"/>
+        <w:ind w:left="792"/>
+        <w:rPr>
+          <w:rFonts w:ascii="Times New Roman" w:hAnsi="Times New Roman" w:cs="Times New Roman"/>
+        </w:rPr>
+      </w:pPr>
+      <w:r>
+        <w:rPr>
+          <w:rFonts w:ascii="Times New Roman" w:hAnsi="Times New Roman" w:cs="Times New Roman"/>
+        </w:rPr>
+        <w:t>The numeric factor is then factorized so as to have a 1 x 4 array as the dependent variable for each observation in the dataset.</w:t>
+      </w:r>
+    </w:p>
+    <w:p>
+      <w:pPr>
+        <w:pStyle w:val="ListParagraph"/>
+        <w:spacing w:line="360" w:lineRule="auto"/>
+        <w:ind w:left="792" w:firstLine="648"/>
+        <w:rPr>
+          <w:rFonts w:ascii="Times New Roman" w:hAnsi="Times New Roman" w:cs="Times New Roman"/>
+        </w:rPr>
+      </w:pPr>
+      <w:r>
+        <w:rPr>
+          <w:rFonts w:ascii="Times New Roman" w:hAnsi="Times New Roman" w:cs="Times New Roman"/>
+        </w:rPr>
         <w:t xml:space="preserve">The outcome of k-means clustering to determine optimal clusters in the dataset, as illustrated in section above, indicated that there are 3 clusters in the data even though the dataset is categorized into 4 classes. This indication is attributed by the class overlap between observations in levels “Q3” and “Q4”.  </w:t>
       </w:r>
       <w:r>
@@ -25528,7 +25514,6 @@
         </w:rPr>
         <w:t>(</w:t>
       </w:r>
-      <w:proofErr w:type="spellStart"/>
       <w:r>
         <w:rPr>
           <w:rFonts w:ascii="Times New Roman" w:hAnsi="Times New Roman" w:cs="Times New Roman"/>
@@ -25538,19 +25523,7 @@
           <w:iCs/>
           <w:color w:val="FF0000"/>
         </w:rPr>
-        <w:t>tbd</w:t>
-      </w:r>
-      <w:proofErr w:type="spellEnd"/>
-      <w:r>
-        <w:rPr>
-          <w:rFonts w:ascii="Times New Roman" w:hAnsi="Times New Roman" w:cs="Times New Roman"/>
-          <w:b/>
-          <w:bCs/>
-          <w:i/>
-          <w:iCs/>
-          <w:color w:val="FF0000"/>
-        </w:rPr>
-        <w:t xml:space="preserve"> above</w:t>
+        <w:t>tbd above</w:t>
       </w:r>
       <w:r>
         <w:rPr>
@@ -25586,21 +25559,7 @@
         <w:rPr>
           <w:rFonts w:ascii="Times New Roman" w:hAnsi="Times New Roman" w:cs="Times New Roman"/>
         </w:rPr>
-        <w:t xml:space="preserve">From </w:t>
-      </w:r>
-      <w:proofErr w:type="gramStart"/>
-      <w:r>
-        <w:rPr>
-          <w:rFonts w:ascii="Times New Roman" w:hAnsi="Times New Roman" w:cs="Times New Roman"/>
-        </w:rPr>
-        <w:t>a</w:t>
-      </w:r>
-      <w:proofErr w:type="gramEnd"/>
-      <w:r>
-        <w:rPr>
-          <w:rFonts w:ascii="Times New Roman" w:hAnsi="Times New Roman" w:cs="Times New Roman"/>
-        </w:rPr>
-        <w:t xml:space="preserve"> emotion detection stand point, </w:t>
+        <w:t xml:space="preserve">From a emotion detection stand point, </w:t>
       </w:r>
       <w:r>
         <w:rPr>
@@ -25668,13 +25627,7 @@
         <w:rPr>
           <w:rFonts w:ascii="Times New Roman" w:hAnsi="Times New Roman" w:cs="Times New Roman"/>
         </w:rPr>
-        <w:t xml:space="preserve">bias involved where the detection of emotion boundaries varies with the </w:t>
-      </w:r>
-      <w:r>
-        <w:rPr>
-          <w:rFonts w:ascii="Times New Roman" w:hAnsi="Times New Roman" w:cs="Times New Roman"/>
-        </w:rPr>
-        <w:t>characteristics</w:t>
+        <w:t>bias involved where the detection of emotion boundaries varies with the characteristics</w:t>
       </w:r>
       <w:r>
         <w:rPr>
@@ -25749,10 +25702,10 @@
         <w:rPr>
           <w:rFonts w:ascii="Times New Roman" w:hAnsi="Times New Roman" w:cs="Times New Roman"/>
         </w:rPr>
+        <w:lastRenderedPageBreak/>
         <w:t>Hence in order to compare the performance with base model, with 4 classes (emotion quadrants), two new class variables were defined and added to the dataset, viz. “</w:t>
       </w:r>
       <w:bookmarkStart w:id="0" w:name="_Hlk102216364"/>
-      <w:proofErr w:type="spellStart"/>
       <w:r>
         <w:rPr>
           <w:rFonts w:ascii="Times New Roman" w:hAnsi="Times New Roman" w:cs="Times New Roman"/>
@@ -25760,106 +25713,12 @@
         <w:t>new_sound_file_class</w:t>
       </w:r>
       <w:bookmarkEnd w:id="0"/>
-      <w:proofErr w:type="spellEnd"/>
-      <w:r>
-        <w:rPr>
-          <w:rFonts w:ascii="Times New Roman" w:hAnsi="Times New Roman" w:cs="Times New Roman"/>
-        </w:rPr>
-        <w:t>” and “</w:t>
-      </w:r>
-      <w:proofErr w:type="spellStart"/>
-      <w:r>
-        <w:rPr>
-          <w:rFonts w:ascii="Times New Roman" w:hAnsi="Times New Roman" w:cs="Times New Roman"/>
-        </w:rPr>
-        <w:t>new_sound_file_class_dich</w:t>
-      </w:r>
-      <w:proofErr w:type="spellEnd"/>
-      <w:r>
-        <w:rPr>
-          <w:rFonts w:ascii="Times New Roman" w:hAnsi="Times New Roman" w:cs="Times New Roman"/>
-        </w:rPr>
-        <w:t xml:space="preserve">”. While the variable </w:t>
-      </w:r>
-      <w:proofErr w:type="spellStart"/>
-      <w:r>
-        <w:rPr>
-          <w:rFonts w:ascii="Times New Roman" w:hAnsi="Times New Roman" w:cs="Times New Roman"/>
-        </w:rPr>
-        <w:t>new_sound_file_class</w:t>
-      </w:r>
-      <w:proofErr w:type="spellEnd"/>
-      <w:r>
-        <w:rPr>
-          <w:rFonts w:ascii="Times New Roman" w:hAnsi="Times New Roman" w:cs="Times New Roman"/>
-        </w:rPr>
-        <w:t xml:space="preserve"> contains three levels of classification, </w:t>
-      </w:r>
-      <w:proofErr w:type="spellStart"/>
-      <w:r>
-        <w:rPr>
-          <w:rFonts w:ascii="Times New Roman" w:hAnsi="Times New Roman" w:cs="Times New Roman"/>
-        </w:rPr>
-        <w:t>new_sound_file_class_dich</w:t>
-      </w:r>
-      <w:proofErr w:type="spellEnd"/>
-      <w:r>
-        <w:rPr>
-          <w:rFonts w:ascii="Times New Roman" w:hAnsi="Times New Roman" w:cs="Times New Roman"/>
-        </w:rPr>
-        <w:t xml:space="preserve"> variable contains two levels or dichotomous classification. The table below offering the mapping of reclassification to observations into </w:t>
-      </w:r>
-      <w:proofErr w:type="spellStart"/>
-      <w:r>
-        <w:rPr>
-          <w:rFonts w:ascii="Times New Roman" w:hAnsi="Times New Roman" w:cs="Times New Roman"/>
-        </w:rPr>
-        <w:t>new_sound_file_class</w:t>
-      </w:r>
-      <w:proofErr w:type="spellEnd"/>
-      <w:r>
-        <w:rPr>
-          <w:rFonts w:ascii="Times New Roman" w:hAnsi="Times New Roman" w:cs="Times New Roman"/>
-        </w:rPr>
-        <w:t xml:space="preserve"> and </w:t>
-      </w:r>
-      <w:proofErr w:type="spellStart"/>
-      <w:r>
-        <w:rPr>
-          <w:rFonts w:ascii="Times New Roman" w:hAnsi="Times New Roman" w:cs="Times New Roman"/>
-        </w:rPr>
-        <w:t>new_sound_file_class_dich</w:t>
-      </w:r>
-      <w:proofErr w:type="spellEnd"/>
-      <w:r>
-        <w:rPr>
-          <w:rFonts w:ascii="Times New Roman" w:hAnsi="Times New Roman" w:cs="Times New Roman"/>
-        </w:rPr>
-        <w:t xml:space="preserve"> in comparison with base classifier variable “</w:t>
-      </w:r>
-      <w:proofErr w:type="spellStart"/>
-      <w:r>
-        <w:rPr>
-          <w:rFonts w:ascii="Times New Roman" w:hAnsi="Times New Roman" w:cs="Times New Roman"/>
-        </w:rPr>
-        <w:t>sound_file_class</w:t>
-      </w:r>
-      <w:proofErr w:type="spellEnd"/>
-      <w:r>
-        <w:rPr>
-          <w:rFonts w:ascii="Times New Roman" w:hAnsi="Times New Roman" w:cs="Times New Roman"/>
-        </w:rPr>
-        <w:t xml:space="preserve">”. </w:t>
-      </w:r>
-    </w:p>
-    <w:p>
-      <w:pPr>
-        <w:spacing w:line="360" w:lineRule="auto"/>
-        <w:ind w:left="720" w:firstLine="720"/>
-        <w:rPr>
-          <w:rFonts w:ascii="Times New Roman" w:hAnsi="Times New Roman" w:cs="Times New Roman"/>
-        </w:rPr>
-      </w:pPr>
+      <w:r>
+        <w:rPr>
+          <w:rFonts w:ascii="Times New Roman" w:hAnsi="Times New Roman" w:cs="Times New Roman"/>
+        </w:rPr>
+        <w:t xml:space="preserve">” and “new_sound_file_class_dich”. While the variable new_sound_file_class contains three levels of classification, new_sound_file_class_dich variable contains two levels or dichotomous classification. The table below offering the mapping of reclassification to observations into new_sound_file_class and new_sound_file_class_dich in comparison with base classifier variable “sound_file_class”. </w:t>
+      </w:r>
     </w:p>
     <w:p>
       <w:pPr>
@@ -25902,7 +25761,6 @@
               <w:rPr>
                 <w:rFonts w:ascii="Times New Roman" w:hAnsi="Times New Roman" w:cs="Times New Roman"/>
               </w:rPr>
-              <w:lastRenderedPageBreak/>
               <w:t>#</w:t>
             </w:r>
           </w:p>
@@ -25927,14 +25785,12 @@
               </w:rPr>
               <w:t xml:space="preserve">Levels in base variable - </w:t>
             </w:r>
-            <w:proofErr w:type="spellStart"/>
             <w:r>
               <w:rPr>
                 <w:rFonts w:ascii="Times New Roman" w:hAnsi="Times New Roman" w:cs="Times New Roman"/>
               </w:rPr>
               <w:t>sound_file_class</w:t>
             </w:r>
-            <w:proofErr w:type="spellEnd"/>
           </w:p>
         </w:tc>
         <w:tc>
@@ -25957,14 +25813,12 @@
               </w:rPr>
               <w:t xml:space="preserve">Levels in base variable - </w:t>
             </w:r>
-            <w:proofErr w:type="spellStart"/>
             <w:r>
               <w:rPr>
                 <w:rFonts w:ascii="Times New Roman" w:hAnsi="Times New Roman" w:cs="Times New Roman"/>
               </w:rPr>
               <w:t>new_sound_file_class</w:t>
             </w:r>
-            <w:proofErr w:type="spellEnd"/>
           </w:p>
         </w:tc>
         <w:tc>
@@ -25987,14 +25841,12 @@
               </w:rPr>
               <w:t xml:space="preserve">Levels in base variable - </w:t>
             </w:r>
-            <w:proofErr w:type="spellStart"/>
             <w:r>
               <w:rPr>
                 <w:rFonts w:ascii="Times New Roman" w:hAnsi="Times New Roman" w:cs="Times New Roman"/>
               </w:rPr>
               <w:t>new_sound_file_class_dich</w:t>
             </w:r>
-            <w:proofErr w:type="spellEnd"/>
           </w:p>
         </w:tc>
       </w:tr>
@@ -26073,13 +25925,7 @@
               <w:rPr>
                 <w:rFonts w:ascii="Times New Roman" w:hAnsi="Times New Roman" w:cs="Times New Roman"/>
               </w:rPr>
-              <w:t xml:space="preserve"> </w:t>
-            </w:r>
-            <w:r>
-              <w:rPr>
-                <w:rFonts w:ascii="Times New Roman" w:hAnsi="Times New Roman" w:cs="Times New Roman"/>
-              </w:rPr>
-              <w:t>(0)</w:t>
+              <w:t xml:space="preserve"> (0)</w:t>
             </w:r>
           </w:p>
         </w:tc>
@@ -26107,13 +25953,7 @@
               <w:rPr>
                 <w:rFonts w:ascii="Times New Roman" w:hAnsi="Times New Roman" w:cs="Times New Roman"/>
               </w:rPr>
-              <w:t xml:space="preserve"> </w:t>
-            </w:r>
-            <w:r>
-              <w:rPr>
-                <w:rFonts w:ascii="Times New Roman" w:hAnsi="Times New Roman" w:cs="Times New Roman"/>
-              </w:rPr>
-              <w:t>(</w:t>
+              <w:t xml:space="preserve"> (</w:t>
             </w:r>
             <w:r>
               <w:rPr>
@@ -26177,25 +26017,7 @@
               <w:rPr>
                 <w:rFonts w:ascii="Times New Roman" w:hAnsi="Times New Roman" w:cs="Times New Roman"/>
               </w:rPr>
-              <w:t xml:space="preserve"> </w:t>
-            </w:r>
-            <w:r>
-              <w:rPr>
-                <w:rFonts w:ascii="Times New Roman" w:hAnsi="Times New Roman" w:cs="Times New Roman"/>
-              </w:rPr>
-              <w:t>(</w:t>
-            </w:r>
-            <w:r>
-              <w:rPr>
-                <w:rFonts w:ascii="Times New Roman" w:hAnsi="Times New Roman" w:cs="Times New Roman"/>
-              </w:rPr>
-              <w:t>1</w:t>
-            </w:r>
-            <w:r>
-              <w:rPr>
-                <w:rFonts w:ascii="Times New Roman" w:hAnsi="Times New Roman" w:cs="Times New Roman"/>
-              </w:rPr>
-              <w:t>)</w:t>
+              <w:t xml:space="preserve"> (1)</w:t>
             </w:r>
           </w:p>
         </w:tc>
@@ -26223,25 +26045,7 @@
               <w:rPr>
                 <w:rFonts w:ascii="Times New Roman" w:hAnsi="Times New Roman" w:cs="Times New Roman"/>
               </w:rPr>
-              <w:t xml:space="preserve"> </w:t>
-            </w:r>
-            <w:r>
-              <w:rPr>
-                <w:rFonts w:ascii="Times New Roman" w:hAnsi="Times New Roman" w:cs="Times New Roman"/>
-              </w:rPr>
-              <w:t>(</w:t>
-            </w:r>
-            <w:r>
-              <w:rPr>
-                <w:rFonts w:ascii="Times New Roman" w:hAnsi="Times New Roman" w:cs="Times New Roman"/>
-              </w:rPr>
-              <w:t>1</w:t>
-            </w:r>
-            <w:r>
-              <w:rPr>
-                <w:rFonts w:ascii="Times New Roman" w:hAnsi="Times New Roman" w:cs="Times New Roman"/>
-              </w:rPr>
-              <w:t>)</w:t>
+              <w:t xml:space="preserve"> (1)</w:t>
             </w:r>
           </w:p>
         </w:tc>
@@ -26269,13 +26073,7 @@
               <w:rPr>
                 <w:rFonts w:ascii="Times New Roman" w:hAnsi="Times New Roman" w:cs="Times New Roman"/>
               </w:rPr>
-              <w:t xml:space="preserve"> </w:t>
-            </w:r>
-            <w:r>
-              <w:rPr>
-                <w:rFonts w:ascii="Times New Roman" w:hAnsi="Times New Roman" w:cs="Times New Roman"/>
-              </w:rPr>
-              <w:t>(</w:t>
+              <w:t xml:space="preserve"> (</w:t>
             </w:r>
             <w:r>
               <w:rPr>
@@ -26339,25 +26137,7 @@
               <w:rPr>
                 <w:rFonts w:ascii="Times New Roman" w:hAnsi="Times New Roman" w:cs="Times New Roman"/>
               </w:rPr>
-              <w:t xml:space="preserve"> </w:t>
-            </w:r>
-            <w:r>
-              <w:rPr>
-                <w:rFonts w:ascii="Times New Roman" w:hAnsi="Times New Roman" w:cs="Times New Roman"/>
-              </w:rPr>
-              <w:t>(</w:t>
-            </w:r>
-            <w:r>
-              <w:rPr>
-                <w:rFonts w:ascii="Times New Roman" w:hAnsi="Times New Roman" w:cs="Times New Roman"/>
-              </w:rPr>
-              <w:t>2</w:t>
-            </w:r>
-            <w:r>
-              <w:rPr>
-                <w:rFonts w:ascii="Times New Roman" w:hAnsi="Times New Roman" w:cs="Times New Roman"/>
-              </w:rPr>
-              <w:t>)</w:t>
+              <w:t xml:space="preserve"> (2)</w:t>
             </w:r>
           </w:p>
         </w:tc>
@@ -26385,25 +26165,7 @@
               <w:rPr>
                 <w:rFonts w:ascii="Times New Roman" w:hAnsi="Times New Roman" w:cs="Times New Roman"/>
               </w:rPr>
-              <w:t xml:space="preserve"> </w:t>
-            </w:r>
-            <w:r>
-              <w:rPr>
-                <w:rFonts w:ascii="Times New Roman" w:hAnsi="Times New Roman" w:cs="Times New Roman"/>
-              </w:rPr>
-              <w:t>(</w:t>
-            </w:r>
-            <w:r>
-              <w:rPr>
-                <w:rFonts w:ascii="Times New Roman" w:hAnsi="Times New Roman" w:cs="Times New Roman"/>
-              </w:rPr>
-              <w:t>2</w:t>
-            </w:r>
-            <w:r>
-              <w:rPr>
-                <w:rFonts w:ascii="Times New Roman" w:hAnsi="Times New Roman" w:cs="Times New Roman"/>
-              </w:rPr>
-              <w:t>)</w:t>
+              <w:t xml:space="preserve"> (2)</w:t>
             </w:r>
           </w:p>
         </w:tc>
@@ -26431,13 +26193,7 @@
               <w:rPr>
                 <w:rFonts w:ascii="Times New Roman" w:hAnsi="Times New Roman" w:cs="Times New Roman"/>
               </w:rPr>
-              <w:t xml:space="preserve"> </w:t>
-            </w:r>
-            <w:r>
-              <w:rPr>
-                <w:rFonts w:ascii="Times New Roman" w:hAnsi="Times New Roman" w:cs="Times New Roman"/>
-              </w:rPr>
-              <w:t>(1)</w:t>
+              <w:t xml:space="preserve"> (1)</w:t>
             </w:r>
           </w:p>
         </w:tc>
@@ -26489,25 +26245,7 @@
               <w:rPr>
                 <w:rFonts w:ascii="Times New Roman" w:hAnsi="Times New Roman" w:cs="Times New Roman"/>
               </w:rPr>
-              <w:t xml:space="preserve"> </w:t>
-            </w:r>
-            <w:r>
-              <w:rPr>
-                <w:rFonts w:ascii="Times New Roman" w:hAnsi="Times New Roman" w:cs="Times New Roman"/>
-              </w:rPr>
-              <w:t>(</w:t>
-            </w:r>
-            <w:r>
-              <w:rPr>
-                <w:rFonts w:ascii="Times New Roman" w:hAnsi="Times New Roman" w:cs="Times New Roman"/>
-              </w:rPr>
-              <w:t>3</w:t>
-            </w:r>
-            <w:r>
-              <w:rPr>
-                <w:rFonts w:ascii="Times New Roman" w:hAnsi="Times New Roman" w:cs="Times New Roman"/>
-              </w:rPr>
-              <w:t>)</w:t>
+              <w:t xml:space="preserve"> (3)</w:t>
             </w:r>
           </w:p>
         </w:tc>
@@ -26529,19 +26267,31 @@
               <w:rPr>
                 <w:rFonts w:ascii="Times New Roman" w:hAnsi="Times New Roman" w:cs="Times New Roman"/>
               </w:rPr>
-              <w:t>Q1</w:t>
+              <w:t>Q</w:t>
             </w:r>
             <w:r>
               <w:rPr>
                 <w:rFonts w:ascii="Times New Roman" w:hAnsi="Times New Roman" w:cs="Times New Roman"/>
               </w:rPr>
-              <w:t xml:space="preserve"> </w:t>
+              <w:t>3</w:t>
             </w:r>
             <w:r>
               <w:rPr>
                 <w:rFonts w:ascii="Times New Roman" w:hAnsi="Times New Roman" w:cs="Times New Roman"/>
               </w:rPr>
-              <w:t>(0)</w:t>
+              <w:t xml:space="preserve"> (</w:t>
+            </w:r>
+            <w:r>
+              <w:rPr>
+                <w:rFonts w:ascii="Times New Roman" w:hAnsi="Times New Roman" w:cs="Times New Roman"/>
+              </w:rPr>
+              <w:t>2</w:t>
+            </w:r>
+            <w:r>
+              <w:rPr>
+                <w:rFonts w:ascii="Times New Roman" w:hAnsi="Times New Roman" w:cs="Times New Roman"/>
+              </w:rPr>
+              <w:t>)</w:t>
             </w:r>
           </w:p>
         </w:tc>
@@ -26569,13 +26319,7 @@
               <w:rPr>
                 <w:rFonts w:ascii="Times New Roman" w:hAnsi="Times New Roman" w:cs="Times New Roman"/>
               </w:rPr>
-              <w:t xml:space="preserve"> </w:t>
-            </w:r>
-            <w:r>
-              <w:rPr>
-                <w:rFonts w:ascii="Times New Roman" w:hAnsi="Times New Roman" w:cs="Times New Roman"/>
-              </w:rPr>
-              <w:t>(1)</w:t>
+              <w:t xml:space="preserve"> (1)</w:t>
             </w:r>
           </w:p>
         </w:tc>
@@ -26631,6 +26375,25 @@
           <w:rFonts w:ascii="Times New Roman" w:hAnsi="Times New Roman" w:cs="Times New Roman"/>
         </w:rPr>
       </w:pPr>
+    </w:p>
+    <w:p>
+      <w:pPr>
+        <w:rPr>
+          <w:rFonts w:ascii="Times New Roman" w:hAnsi="Times New Roman" w:cs="Times New Roman"/>
+          <w:b/>
+          <w:bCs/>
+          <w:u w:val="single"/>
+        </w:rPr>
+      </w:pPr>
+      <w:r>
+        <w:rPr>
+          <w:rFonts w:ascii="Times New Roman" w:hAnsi="Times New Roman" w:cs="Times New Roman"/>
+          <w:b/>
+          <w:bCs/>
+          <w:u w:val="single"/>
+        </w:rPr>
+        <w:br w:type="page"/>
+      </w:r>
     </w:p>
     <w:p>
       <w:pPr>
@@ -26656,6 +26419,7 @@
           <w:bCs/>
           <w:u w:val="single"/>
         </w:rPr>
+        <w:lastRenderedPageBreak/>
         <w:t>Conclusion</w:t>
       </w:r>
     </w:p>

</xml_diff>